<commit_message>
still in the process of removing wikipedia information
</commit_message>
<xml_diff>
--- a/StaticCodeAnalysisTool.docx
+++ b/StaticCodeAnalysisTool.docx
@@ -16,28 +16,15 @@
         </w:rPr>
       </w:pPr>
       <w:r>
-        <w:t xml:space="preserve"> </w:t>
-      </w:r>
-      <w:proofErr w:type="gramStart"/>
-      <w:r>
-        <w:t>T</w:t>
-      </w:r>
-      <w:r>
-        <w:rPr>
-          <w:sz w:val="26"/>
-          <w:szCs w:val="26"/>
-        </w:rPr>
-        <w:t>ool :-</w:t>
-      </w:r>
-      <w:proofErr w:type="gramEnd"/>
-      <w:r>
-        <w:rPr>
-          <w:sz w:val="26"/>
-          <w:szCs w:val="26"/>
-        </w:rPr>
-        <w:t xml:space="preserve"> </w:t>
-      </w:r>
-      <w:proofErr w:type="spellStart"/>
+        <w:t xml:space="preserve"> T</w:t>
+      </w:r>
+      <w:r>
+        <w:rPr>
+          <w:sz w:val="26"/>
+          <w:szCs w:val="26"/>
+        </w:rPr>
+        <w:t xml:space="preserve">ool :- </w:t>
+      </w:r>
       <w:r>
         <w:rPr>
           <w:sz w:val="26"/>
@@ -46,7 +33,6 @@
         </w:rPr>
         <w:t>Kiuwan</w:t>
       </w:r>
-      <w:proofErr w:type="spellEnd"/>
     </w:p>
     <w:p>
       <w:pPr>
@@ -86,36 +72,16 @@
           <w:sz w:val="26"/>
           <w:szCs w:val="26"/>
         </w:rPr>
-        <w:t xml:space="preserve">Introduction to </w:t>
-      </w:r>
-      <w:proofErr w:type="gramStart"/>
-      <w:r>
-        <w:rPr>
-          <w:rFonts w:ascii="Book Antiqua" w:hAnsi="Book Antiqua" w:cs="Book Antiqua"/>
-          <w:color w:val="000000"/>
-          <w:sz w:val="26"/>
-          <w:szCs w:val="26"/>
-        </w:rPr>
-        <w:t>tool</w:t>
-      </w:r>
-      <w:r>
-        <w:rPr>
-          <w:rFonts w:ascii="Book Antiqua" w:hAnsi="Book Antiqua" w:cs="Book Antiqua"/>
-          <w:color w:val="000000"/>
-          <w:sz w:val="26"/>
-          <w:szCs w:val="26"/>
-        </w:rPr>
-        <w:t xml:space="preserve"> :</w:t>
-      </w:r>
-      <w:proofErr w:type="gramEnd"/>
-      <w:r>
-        <w:rPr>
-          <w:rFonts w:ascii="Book Antiqua" w:hAnsi="Book Antiqua" w:cs="Book Antiqua"/>
-          <w:color w:val="000000"/>
-          <w:sz w:val="26"/>
-          <w:szCs w:val="26"/>
-        </w:rPr>
-        <w:t>-</w:t>
+        <w:t>Introduction to tool</w:t>
+      </w:r>
+      <w:r>
+        <w:rPr>
+          <w:rFonts w:ascii="Book Antiqua" w:hAnsi="Book Antiqua" w:cs="Book Antiqua"/>
+          <w:color w:val="000000"/>
+          <w:sz w:val="26"/>
+          <w:szCs w:val="26"/>
+        </w:rPr>
+        <w:t xml:space="preserve"> :-</w:t>
       </w:r>
     </w:p>
     <w:p>
@@ -151,7 +117,7 @@
           <w:szCs w:val="21"/>
           <w:shd w:val="clear" w:color="auto" w:fill="FFFFFF"/>
         </w:rPr>
-        <w:t>[3</w:t>
+        <w:t>[6</w:t>
       </w:r>
       <w:r>
         <w:rPr>
@@ -162,7 +128,7 @@
           <w:shd w:val="clear" w:color="auto" w:fill="FFFFFF"/>
           <w:vertAlign w:val="superscript"/>
         </w:rPr>
-        <w:t>rd</w:t>
+        <w:t>th</w:t>
       </w:r>
       <w:r>
         <w:rPr>
@@ -174,57 +140,56 @@
         </w:rPr>
         <w:t xml:space="preserve"> URL] </w:t>
       </w:r>
-      <w:proofErr w:type="spellStart"/>
-      <w:r>
-        <w:rPr>
-          <w:rFonts w:ascii="Arial" w:hAnsi="Arial" w:cs="Arial"/>
-          <w:i/>
-          <w:iCs/>
-          <w:color w:val="222222"/>
+      <w:r>
+        <w:rPr>
+          <w:rStyle w:val="Strong"/>
+          <w:rFonts w:ascii="Arial" w:hAnsi="Arial" w:cs="Arial"/>
+          <w:i/>
+          <w:iCs/>
+          <w:color w:val="333333"/>
           <w:sz w:val="21"/>
           <w:szCs w:val="21"/>
           <w:shd w:val="clear" w:color="auto" w:fill="FFFFFF"/>
         </w:rPr>
         <w:t>Kiuwan</w:t>
       </w:r>
-      <w:proofErr w:type="spellEnd"/>
-      <w:r>
-        <w:rPr>
-          <w:rFonts w:ascii="Arial" w:hAnsi="Arial" w:cs="Arial"/>
-          <w:i/>
-          <w:iCs/>
-          <w:color w:val="222222"/>
-          <w:sz w:val="21"/>
-          <w:szCs w:val="21"/>
-          <w:shd w:val="clear" w:color="auto" w:fill="FFFFFF"/>
-        </w:rPr>
-        <w:t xml:space="preserve"> was released in 2012, by the firm </w:t>
-      </w:r>
-      <w:proofErr w:type="spellStart"/>
-      <w:r>
-        <w:rPr>
-          <w:rFonts w:ascii="Arial" w:hAnsi="Arial" w:cs="Arial"/>
-          <w:i/>
-          <w:iCs/>
-          <w:color w:val="222222"/>
-          <w:sz w:val="21"/>
-          <w:szCs w:val="21"/>
-          <w:shd w:val="clear" w:color="auto" w:fill="FFFFFF"/>
-        </w:rPr>
-        <w:t>Optimyth</w:t>
-      </w:r>
-      <w:proofErr w:type="spellEnd"/>
-      <w:r>
-        <w:rPr>
-          <w:rFonts w:ascii="Arial" w:hAnsi="Arial" w:cs="Arial"/>
-          <w:i/>
-          <w:iCs/>
-          <w:color w:val="222222"/>
-          <w:sz w:val="21"/>
-          <w:szCs w:val="21"/>
-          <w:shd w:val="clear" w:color="auto" w:fill="FFFFFF"/>
-        </w:rPr>
-        <w:t>, which was founded in 2008.</w:t>
+      <w:r>
+        <w:rPr>
+          <w:rFonts w:ascii="Arial" w:hAnsi="Arial" w:cs="Arial"/>
+          <w:i/>
+          <w:iCs/>
+          <w:color w:val="333333"/>
+          <w:sz w:val="21"/>
+          <w:szCs w:val="21"/>
+          <w:shd w:val="clear" w:color="auto" w:fill="FFFFFF"/>
+        </w:rPr>
+        <w:t> is the Optimyth cloud solution platform for</w:t>
+      </w:r>
+      <w:r>
+        <w:rPr>
+          <w:rStyle w:val="apple-converted-space"/>
+          <w:rFonts w:ascii="Arial" w:hAnsi="Arial" w:cs="Arial"/>
+          <w:i/>
+          <w:iCs/>
+          <w:color w:val="333333"/>
+          <w:sz w:val="21"/>
+          <w:szCs w:val="21"/>
+          <w:shd w:val="clear" w:color="auto" w:fill="FFFFFF"/>
+        </w:rPr>
+        <w:t> </w:t>
+      </w:r>
+      <w:r>
+        <w:rPr>
+          <w:rStyle w:val="Strong"/>
+          <w:rFonts w:ascii="Arial" w:hAnsi="Arial" w:cs="Arial"/>
+          <w:i/>
+          <w:iCs/>
+          <w:color w:val="333333"/>
+          <w:sz w:val="21"/>
+          <w:szCs w:val="21"/>
+          <w:shd w:val="clear" w:color="auto" w:fill="FFFFFF"/>
+        </w:rPr>
+        <w:t>Enterprise Software Analytics.</w:t>
       </w:r>
     </w:p>
     <w:p>
@@ -268,47 +233,134 @@
           <w:sz w:val="26"/>
           <w:szCs w:val="26"/>
         </w:rPr>
-        <w:t xml:space="preserve">Download and configuration </w:t>
-      </w:r>
-      <w:proofErr w:type="gramStart"/>
-      <w:r>
-        <w:rPr>
-          <w:rFonts w:ascii="Book Antiqua" w:hAnsi="Book Antiqua" w:cs="Book Antiqua"/>
-          <w:color w:val="000000"/>
-          <w:sz w:val="26"/>
-          <w:szCs w:val="26"/>
-        </w:rPr>
-        <w:t>details</w:t>
-      </w:r>
-      <w:r>
-        <w:rPr>
-          <w:rFonts w:ascii="Book Antiqua" w:hAnsi="Book Antiqua" w:cs="Book Antiqua"/>
-          <w:color w:val="000000"/>
-          <w:sz w:val="26"/>
-          <w:szCs w:val="26"/>
-        </w:rPr>
-        <w:t xml:space="preserve"> :</w:t>
-      </w:r>
-      <w:proofErr w:type="gramEnd"/>
-      <w:r>
-        <w:rPr>
-          <w:rFonts w:ascii="Book Antiqua" w:hAnsi="Book Antiqua" w:cs="Book Antiqua"/>
-          <w:color w:val="000000"/>
-          <w:sz w:val="26"/>
-          <w:szCs w:val="26"/>
-        </w:rPr>
-        <w:t xml:space="preserve">- </w:t>
-      </w:r>
-    </w:p>
-    <w:p>
-      <w:pPr>
-        <w:rPr>
-          <w:rFonts w:ascii="Book Antiqua" w:hAnsi="Book Antiqua" w:cs="Book Antiqua"/>
-          <w:color w:val="000000"/>
-          <w:sz w:val="26"/>
-          <w:szCs w:val="26"/>
-        </w:rPr>
-      </w:pPr>
+        <w:t>Download and configuration details</w:t>
+      </w:r>
+      <w:r>
+        <w:rPr>
+          <w:rFonts w:ascii="Book Antiqua" w:hAnsi="Book Antiqua" w:cs="Book Antiqua"/>
+          <w:color w:val="000000"/>
+          <w:sz w:val="26"/>
+          <w:szCs w:val="26"/>
+        </w:rPr>
+        <w:t xml:space="preserve"> :- </w:t>
+      </w:r>
+    </w:p>
+    <w:p>
+      <w:pPr>
+        <w:rPr>
+          <w:rFonts w:ascii="Book Antiqua" w:hAnsi="Book Antiqua" w:cs="Book Antiqua"/>
+          <w:color w:val="000000"/>
+          <w:sz w:val="26"/>
+          <w:szCs w:val="26"/>
+        </w:rPr>
+      </w:pPr>
+      <w:r>
+        <w:rPr>
+          <w:rFonts w:ascii="Book Antiqua" w:hAnsi="Book Antiqua" w:cs="Book Antiqua"/>
+          <w:color w:val="000000"/>
+          <w:sz w:val="26"/>
+          <w:szCs w:val="26"/>
+        </w:rPr>
+        <w:t xml:space="preserve">Need to vist :- </w:t>
+      </w:r>
+      <w:hyperlink r:id="rId5" w:history="1">
+        <w:r>
+          <w:rPr>
+            <w:rStyle w:val="Hyperlink"/>
+            <w:rFonts w:ascii="Book Antiqua" w:hAnsi="Book Antiqua" w:cs="Book Antiqua"/>
+            <w:sz w:val="26"/>
+            <w:szCs w:val="26"/>
+          </w:rPr>
+          <w:t>https://www.kiuwan.com/</w:t>
+        </w:r>
+      </w:hyperlink>
+    </w:p>
+    <w:p>
+      <w:pPr>
+        <w:rPr>
+          <w:rFonts w:ascii="Book Antiqua" w:hAnsi="Book Antiqua" w:cs="Book Antiqua"/>
+          <w:color w:val="000000"/>
+          <w:sz w:val="26"/>
+          <w:szCs w:val="26"/>
+        </w:rPr>
+      </w:pPr>
+      <w:r>
+        <w:rPr>
+          <w:rFonts w:ascii="Book Antiqua" w:hAnsi="Book Antiqua" w:cs="Book Antiqua"/>
+          <w:color w:val="000000"/>
+          <w:sz w:val="26"/>
+          <w:szCs w:val="26"/>
+        </w:rPr>
+        <w:t>Basically, two download options</w:t>
+      </w:r>
+    </w:p>
+    <w:p>
+      <w:pPr>
+        <w:pStyle w:val="ListParagraph"/>
+        <w:numPr>
+          <w:ilvl w:val="0"/>
+          <w:numId w:val="1"/>
+        </w:numPr>
+        <w:rPr>
+          <w:rFonts w:ascii="Book Antiqua" w:hAnsi="Book Antiqua" w:cs="Book Antiqua"/>
+          <w:color w:val="000000"/>
+          <w:sz w:val="26"/>
+          <w:szCs w:val="26"/>
+        </w:rPr>
+      </w:pPr>
+      <w:r>
+        <w:rPr>
+          <w:rFonts w:ascii="Book Antiqua" w:hAnsi="Book Antiqua" w:cs="Book Antiqua"/>
+          <w:color w:val="000000"/>
+          <w:sz w:val="26"/>
+          <w:szCs w:val="26"/>
+        </w:rPr>
+        <w:t>Free trial :- If it is for non business purpose, they asked to go with</w:t>
+      </w:r>
+      <w:r>
+        <w:rPr>
+          <w:rFonts w:ascii="Book Antiqua" w:hAnsi="Book Antiqua" w:cs="Book Antiqua"/>
+          <w:color w:val="000000"/>
+          <w:sz w:val="26"/>
+          <w:szCs w:val="26"/>
+        </w:rPr>
+        <w:t xml:space="preserve"> their github free repo which can be used as a free open source software. For scanning our code base, it should be in the same github account. </w:t>
+      </w:r>
+    </w:p>
+    <w:p>
+      <w:pPr>
+        <w:pStyle w:val="ListParagraph"/>
+        <w:numPr>
+          <w:ilvl w:val="0"/>
+          <w:numId w:val="1"/>
+        </w:numPr>
+        <w:rPr>
+          <w:rFonts w:ascii="Book Antiqua" w:hAnsi="Book Antiqua" w:cs="Book Antiqua"/>
+          <w:color w:val="000000"/>
+          <w:sz w:val="26"/>
+          <w:szCs w:val="26"/>
+        </w:rPr>
+      </w:pPr>
+      <w:r>
+        <w:rPr>
+          <w:rFonts w:ascii="Book Antiqua" w:hAnsi="Book Antiqua" w:cs="Book Antiqua"/>
+          <w:color w:val="000000"/>
+          <w:sz w:val="26"/>
+          <w:szCs w:val="26"/>
+        </w:rPr>
+        <w:t xml:space="preserve">Local </w:t>
+      </w:r>
+      <w:r>
+        <w:rPr>
+          <w:rFonts w:ascii="Book Antiqua" w:hAnsi="Book Antiqua" w:cs="Book Antiqua"/>
+          <w:color w:val="000000"/>
+          <w:sz w:val="26"/>
+          <w:szCs w:val="26"/>
+        </w:rPr>
+        <w:t xml:space="preserve">analyser :- </w:t>
+      </w:r>
+      <w:bookmarkStart w:id="0" w:name="_GoBack"/>
+      <w:bookmarkEnd w:id="0"/>
     </w:p>
     <w:p>
       <w:pPr>
@@ -349,36 +401,16 @@
           <w:sz w:val="26"/>
           <w:szCs w:val="26"/>
         </w:rPr>
-        <w:t xml:space="preserve">Usage of </w:t>
-      </w:r>
-      <w:proofErr w:type="gramStart"/>
-      <w:r>
-        <w:rPr>
-          <w:rFonts w:ascii="Book Antiqua" w:hAnsi="Book Antiqua" w:cs="Book Antiqua"/>
-          <w:color w:val="000000"/>
-          <w:sz w:val="26"/>
-          <w:szCs w:val="26"/>
-        </w:rPr>
-        <w:t>Tool</w:t>
-      </w:r>
-      <w:r>
-        <w:rPr>
-          <w:rFonts w:ascii="Book Antiqua" w:hAnsi="Book Antiqua" w:cs="Book Antiqua"/>
-          <w:color w:val="000000"/>
-          <w:sz w:val="26"/>
-          <w:szCs w:val="26"/>
-        </w:rPr>
-        <w:t xml:space="preserve"> :</w:t>
-      </w:r>
-      <w:proofErr w:type="gramEnd"/>
-      <w:r>
-        <w:rPr>
-          <w:rFonts w:ascii="Book Antiqua" w:hAnsi="Book Antiqua" w:cs="Book Antiqua"/>
-          <w:color w:val="000000"/>
-          <w:sz w:val="26"/>
-          <w:szCs w:val="26"/>
-        </w:rPr>
-        <w:t xml:space="preserve">- </w:t>
+        <w:t>Usage of Tool</w:t>
+      </w:r>
+      <w:r>
+        <w:rPr>
+          <w:rFonts w:ascii="Book Antiqua" w:hAnsi="Book Antiqua" w:cs="Book Antiqua"/>
+          <w:color w:val="000000"/>
+          <w:sz w:val="26"/>
+          <w:szCs w:val="26"/>
+        </w:rPr>
+        <w:t xml:space="preserve"> :- </w:t>
       </w:r>
     </w:p>
     <w:p>
@@ -426,7 +458,6 @@
         </w:rPr>
         <w:t xml:space="preserve"> URL] </w:t>
       </w:r>
-      <w:proofErr w:type="spellStart"/>
       <w:r>
         <w:rPr>
           <w:rFonts w:ascii="Arial" w:hAnsi="Arial" w:cs="Arial"/>
@@ -440,7 +471,6 @@
         </w:rPr>
         <w:t>Kiuwan</w:t>
       </w:r>
-      <w:proofErr w:type="spellEnd"/>
       <w:r>
         <w:rPr>
           <w:rStyle w:val="apple-converted-space"/>
@@ -476,7 +506,7 @@
         </w:rPr>
         <w:t> </w:t>
       </w:r>
-      <w:hyperlink r:id="rId4" w:tooltip="Software as a service" w:history="1">
+      <w:hyperlink r:id="rId6" w:tooltip="Software as a service" w:history="1">
         <w:r>
           <w:rPr>
             <w:rStyle w:val="Hyperlink"/>
@@ -512,33 +542,8 @@
           <w:sz w:val="21"/>
           <w:szCs w:val="21"/>
         </w:rPr>
-        <w:t>(</w:t>
-      </w:r>
-      <w:proofErr w:type="spellStart"/>
-      <w:r>
-        <w:rPr>
-          <w:rFonts w:ascii="Arial" w:hAnsi="Arial" w:cs="Arial"/>
-          <w:i/>
-          <w:iCs/>
-          <w:color w:val="222222"/>
-          <w:sz w:val="21"/>
-          <w:szCs w:val="21"/>
-        </w:rPr>
-        <w:t>SaaS</w:t>
-      </w:r>
-      <w:proofErr w:type="spellEnd"/>
-      <w:r>
-        <w:rPr>
-          <w:rFonts w:ascii="Arial" w:hAnsi="Arial" w:cs="Arial"/>
-          <w:i/>
-          <w:iCs/>
-          <w:color w:val="222222"/>
-          <w:sz w:val="21"/>
-          <w:szCs w:val="21"/>
-        </w:rPr>
-        <w:t>)</w:t>
-      </w:r>
-      <w:proofErr w:type="gramStart"/>
+        <w:t>(SaaS)</w:t>
+      </w:r>
       <w:r>
         <w:rPr>
           <w:rStyle w:val="apple-converted-space"/>
@@ -560,19 +565,7 @@
           <w:sz w:val="21"/>
           <w:szCs w:val="21"/>
         </w:rPr>
-        <w:t xml:space="preserve"> quality</w:t>
-      </w:r>
-      <w:proofErr w:type="gramEnd"/>
-      <w:r>
-        <w:rPr>
-          <w:rFonts w:ascii="Arial" w:hAnsi="Arial" w:cs="Arial"/>
-          <w:i/>
-          <w:iCs/>
-          <w:color w:val="222222"/>
-          <w:sz w:val="21"/>
-          <w:szCs w:val="21"/>
-        </w:rPr>
-        <w:t xml:space="preserve"> and security measurement and management.</w:t>
+        <w:t xml:space="preserve"> quality and security measurement and management.</w:t>
       </w:r>
     </w:p>
     <w:p>
@@ -726,36 +719,16 @@
           <w:sz w:val="26"/>
           <w:szCs w:val="26"/>
         </w:rPr>
-        <w:t xml:space="preserve">Strengths and </w:t>
-      </w:r>
-      <w:proofErr w:type="gramStart"/>
-      <w:r>
-        <w:rPr>
-          <w:rFonts w:ascii="Book Antiqua" w:hAnsi="Book Antiqua" w:cs="Book Antiqua"/>
-          <w:color w:val="000000"/>
-          <w:sz w:val="26"/>
-          <w:szCs w:val="26"/>
-        </w:rPr>
-        <w:t>weaknesses</w:t>
-      </w:r>
-      <w:r>
-        <w:rPr>
-          <w:rFonts w:ascii="Book Antiqua" w:hAnsi="Book Antiqua" w:cs="Book Antiqua"/>
-          <w:color w:val="000000"/>
-          <w:sz w:val="26"/>
-          <w:szCs w:val="26"/>
-        </w:rPr>
-        <w:t xml:space="preserve"> :</w:t>
-      </w:r>
-      <w:proofErr w:type="gramEnd"/>
-      <w:r>
-        <w:rPr>
-          <w:rFonts w:ascii="Book Antiqua" w:hAnsi="Book Antiqua" w:cs="Book Antiqua"/>
-          <w:color w:val="000000"/>
-          <w:sz w:val="26"/>
-          <w:szCs w:val="26"/>
-        </w:rPr>
-        <w:t xml:space="preserve">- </w:t>
+        <w:t>Strengths and weaknesses</w:t>
+      </w:r>
+      <w:r>
+        <w:rPr>
+          <w:rFonts w:ascii="Book Antiqua" w:hAnsi="Book Antiqua" w:cs="Book Antiqua"/>
+          <w:color w:val="000000"/>
+          <w:sz w:val="26"/>
+          <w:szCs w:val="26"/>
+        </w:rPr>
+        <w:t xml:space="preserve"> :- </w:t>
       </w:r>
     </w:p>
     <w:p>
@@ -826,7 +799,7 @@
         </w:rPr>
         <w:t> </w:t>
       </w:r>
-      <w:hyperlink r:id="rId5" w:tooltip="Objective-C" w:history="1">
+      <w:hyperlink r:id="rId7" w:tooltip="Objective-C" w:history="1">
         <w:r>
           <w:rPr>
             <w:rStyle w:val="Hyperlink"/>
@@ -866,7 +839,7 @@
         </w:rPr>
         <w:t> </w:t>
       </w:r>
-      <w:hyperlink r:id="rId6" w:tooltip="Java (programming language)" w:history="1">
+      <w:hyperlink r:id="rId8" w:tooltip="Java (programming language)" w:history="1">
         <w:r>
           <w:rPr>
             <w:rStyle w:val="Hyperlink"/>
@@ -906,7 +879,7 @@
         </w:rPr>
         <w:t> </w:t>
       </w:r>
-      <w:hyperlink r:id="rId7" w:tooltip="JavaServer Pages" w:history="1">
+      <w:hyperlink r:id="rId9" w:tooltip="JavaServer Pages" w:history="1">
         <w:r>
           <w:rPr>
             <w:rStyle w:val="Hyperlink"/>
@@ -946,7 +919,7 @@
         </w:rPr>
         <w:t> </w:t>
       </w:r>
-      <w:hyperlink r:id="rId8" w:tooltip="JavaScript" w:history="1">
+      <w:hyperlink r:id="rId10" w:tooltip="JavaScript" w:history="1">
         <w:r>
           <w:rPr>
             <w:rStyle w:val="Hyperlink"/>
@@ -986,7 +959,7 @@
         </w:rPr>
         <w:t> </w:t>
       </w:r>
-      <w:hyperlink r:id="rId9" w:tooltip="PHP" w:history="1">
+      <w:hyperlink r:id="rId11" w:tooltip="PHP" w:history="1">
         <w:r>
           <w:rPr>
             <w:rStyle w:val="Hyperlink"/>
@@ -1026,7 +999,7 @@
         </w:rPr>
         <w:t> </w:t>
       </w:r>
-      <w:hyperlink r:id="rId10" w:tooltip="C (programming language)" w:history="1">
+      <w:hyperlink r:id="rId12" w:tooltip="C (programming language)" w:history="1">
         <w:r>
           <w:rPr>
             <w:rStyle w:val="Hyperlink"/>
@@ -1066,7 +1039,7 @@
         </w:rPr>
         <w:t> </w:t>
       </w:r>
-      <w:hyperlink r:id="rId11" w:tooltip="C++" w:history="1">
+      <w:hyperlink r:id="rId13" w:tooltip="C++" w:history="1">
         <w:r>
           <w:rPr>
             <w:rStyle w:val="Hyperlink"/>
@@ -1106,7 +1079,7 @@
         </w:rPr>
         <w:t> </w:t>
       </w:r>
-      <w:hyperlink r:id="rId12" w:tooltip="ABAP" w:history="1">
+      <w:hyperlink r:id="rId14" w:tooltip="ABAP" w:history="1">
         <w:r>
           <w:rPr>
             <w:rStyle w:val="Hyperlink"/>
@@ -1146,7 +1119,7 @@
         </w:rPr>
         <w:t> </w:t>
       </w:r>
-      <w:hyperlink r:id="rId13" w:tooltip="COBOL" w:history="1">
+      <w:hyperlink r:id="rId15" w:tooltip="COBOL" w:history="1">
         <w:r>
           <w:rPr>
             <w:rStyle w:val="Hyperlink"/>
@@ -1186,7 +1159,7 @@
         </w:rPr>
         <w:t> </w:t>
       </w:r>
-      <w:hyperlink r:id="rId14" w:tooltip="Java Class Library" w:history="1">
+      <w:hyperlink r:id="rId16" w:tooltip="Java Class Library" w:history="1">
         <w:r>
           <w:rPr>
             <w:rStyle w:val="Hyperlink"/>
@@ -1226,7 +1199,7 @@
         </w:rPr>
         <w:t> </w:t>
       </w:r>
-      <w:hyperlink r:id="rId15" w:tooltip="C Sharp (programming language)" w:history="1">
+      <w:hyperlink r:id="rId17" w:tooltip="C Sharp (programming language)" w:history="1">
         <w:r>
           <w:rPr>
             <w:rStyle w:val="Hyperlink"/>
@@ -1266,7 +1239,7 @@
         </w:rPr>
         <w:t> </w:t>
       </w:r>
-      <w:hyperlink r:id="rId16" w:tooltip="PL/SQL" w:history="1">
+      <w:hyperlink r:id="rId18" w:tooltip="PL/SQL" w:history="1">
         <w:r>
           <w:rPr>
             <w:rStyle w:val="Hyperlink"/>
@@ -1306,7 +1279,7 @@
         </w:rPr>
         <w:t> </w:t>
       </w:r>
-      <w:hyperlink r:id="rId17" w:tooltip="Transact-SQL" w:history="1">
+      <w:hyperlink r:id="rId19" w:tooltip="Transact-SQL" w:history="1">
         <w:r>
           <w:rPr>
             <w:rStyle w:val="Hyperlink"/>
@@ -1346,7 +1319,7 @@
         </w:rPr>
         <w:t> </w:t>
       </w:r>
-      <w:hyperlink r:id="rId18" w:tooltip="SQL (programming language)" w:history="1">
+      <w:hyperlink r:id="rId20" w:tooltip="SQL (programming language)" w:history="1">
         <w:r>
           <w:rPr>
             <w:rStyle w:val="Hyperlink"/>
@@ -1386,7 +1359,7 @@
         </w:rPr>
         <w:t> </w:t>
       </w:r>
-      <w:hyperlink r:id="rId19" w:tooltip="Visual Basic" w:history="1">
+      <w:hyperlink r:id="rId21" w:tooltip="Visual Basic" w:history="1">
         <w:r>
           <w:rPr>
             <w:rStyle w:val="Hyperlink"/>
@@ -1426,7 +1399,7 @@
         </w:rPr>
         <w:t> </w:t>
       </w:r>
-      <w:hyperlink r:id="rId20" w:tooltip="Visual Basic .NET" w:history="1">
+      <w:hyperlink r:id="rId22" w:tooltip="Visual Basic .NET" w:history="1">
         <w:r>
           <w:rPr>
             <w:rStyle w:val="Hyperlink"/>
@@ -1466,7 +1439,7 @@
         </w:rPr>
         <w:t> </w:t>
       </w:r>
-      <w:hyperlink r:id="rId21" w:tooltip="Android (operating system)" w:history="1">
+      <w:hyperlink r:id="rId23" w:tooltip="Android (operating system)" w:history="1">
         <w:r>
           <w:rPr>
             <w:rStyle w:val="Hyperlink"/>
@@ -1539,31 +1512,18 @@
         </w:rPr>
         <w:t xml:space="preserve"> URL] </w:t>
       </w:r>
-      <w:proofErr w:type="spellStart"/>
-      <w:r>
-        <w:rPr>
-          <w:rFonts w:ascii="Arial" w:hAnsi="Arial" w:cs="Arial"/>
-          <w:i/>
-          <w:iCs/>
-          <w:color w:val="222222"/>
-          <w:sz w:val="21"/>
-          <w:szCs w:val="21"/>
-        </w:rPr>
-        <w:t>Kiuwan</w:t>
-      </w:r>
-      <w:proofErr w:type="spellEnd"/>
-      <w:r>
-        <w:rPr>
-          <w:rFonts w:ascii="Arial" w:hAnsi="Arial" w:cs="Arial"/>
-          <w:i/>
-          <w:iCs/>
-          <w:color w:val="222222"/>
-          <w:sz w:val="21"/>
-          <w:szCs w:val="21"/>
-        </w:rPr>
-        <w:t xml:space="preserve"> is one of the tools in the Open Web Application Security Project (</w:t>
-      </w:r>
-      <w:hyperlink r:id="rId22" w:tooltip="OWASP" w:history="1">
+      <w:r>
+        <w:rPr>
+          <w:rFonts w:ascii="Arial" w:hAnsi="Arial" w:cs="Arial"/>
+          <w:i/>
+          <w:iCs/>
+          <w:color w:val="222222"/>
+          <w:sz w:val="21"/>
+          <w:szCs w:val="21"/>
+        </w:rPr>
+        <w:t>Kiuwan is one of the tools in the Open Web Application Security Project (</w:t>
+      </w:r>
+      <w:hyperlink r:id="rId24" w:tooltip="OWASP" w:history="1">
         <w:r>
           <w:rPr>
             <w:rStyle w:val="Hyperlink"/>
@@ -1589,7 +1549,7 @@
         </w:rPr>
         <w:t>) source code analysis tools list.</w:t>
       </w:r>
-      <w:hyperlink r:id="rId23" w:anchor="cite_note-1" w:history="1">
+      <w:hyperlink r:id="rId25" w:anchor="cite_note-1" w:history="1">
         <w:r>
           <w:rPr>
             <w:rStyle w:val="Hyperlink"/>
@@ -1628,7 +1588,7 @@
         </w:rPr>
         <w:t>It was also finalist for IBM Beacon Awards 2015.</w:t>
       </w:r>
-      <w:hyperlink r:id="rId24" w:anchor="cite_note-2" w:history="1">
+      <w:hyperlink r:id="rId26" w:anchor="cite_note-2" w:history="1">
         <w:r>
           <w:rPr>
             <w:rStyle w:val="Hyperlink"/>
@@ -1697,36 +1657,16 @@
           <w:sz w:val="26"/>
           <w:szCs w:val="26"/>
         </w:rPr>
-        <w:t xml:space="preserve">User Reviews of the </w:t>
-      </w:r>
-      <w:proofErr w:type="gramStart"/>
-      <w:r>
-        <w:rPr>
-          <w:rFonts w:ascii="Book Antiqua" w:hAnsi="Book Antiqua" w:cs="Book Antiqua"/>
-          <w:color w:val="000000"/>
-          <w:sz w:val="26"/>
-          <w:szCs w:val="26"/>
-        </w:rPr>
-        <w:t>tool</w:t>
-      </w:r>
-      <w:r>
-        <w:rPr>
-          <w:rFonts w:ascii="Book Antiqua" w:hAnsi="Book Antiqua" w:cs="Book Antiqua"/>
-          <w:color w:val="000000"/>
-          <w:sz w:val="26"/>
-          <w:szCs w:val="26"/>
-        </w:rPr>
-        <w:t xml:space="preserve"> :-</w:t>
-      </w:r>
-      <w:proofErr w:type="gramEnd"/>
-      <w:r>
-        <w:rPr>
-          <w:rFonts w:ascii="Book Antiqua" w:hAnsi="Book Antiqua" w:cs="Book Antiqua"/>
-          <w:color w:val="000000"/>
-          <w:sz w:val="26"/>
-          <w:szCs w:val="26"/>
-        </w:rPr>
-        <w:t xml:space="preserve"> </w:t>
+        <w:t>User Reviews of the tool</w:t>
+      </w:r>
+      <w:r>
+        <w:rPr>
+          <w:rFonts w:ascii="Book Antiqua" w:hAnsi="Book Antiqua" w:cs="Book Antiqua"/>
+          <w:color w:val="000000"/>
+          <w:sz w:val="26"/>
+          <w:szCs w:val="26"/>
+        </w:rPr>
+        <w:t xml:space="preserve"> :- </w:t>
       </w:r>
       <w:r>
         <w:rPr>
@@ -1777,36 +1717,16 @@
           <w:sz w:val="26"/>
           <w:szCs w:val="26"/>
         </w:rPr>
-        <w:t xml:space="preserve">Snapshots of tool usage using selected code </w:t>
-      </w:r>
-      <w:proofErr w:type="gramStart"/>
-      <w:r>
-        <w:rPr>
-          <w:rFonts w:ascii="Book Antiqua" w:hAnsi="Book Antiqua" w:cs="Book Antiqua"/>
-          <w:color w:val="000000"/>
-          <w:sz w:val="26"/>
-          <w:szCs w:val="26"/>
-        </w:rPr>
-        <w:t>samples</w:t>
-      </w:r>
-      <w:r>
-        <w:rPr>
-          <w:rFonts w:ascii="Book Antiqua" w:hAnsi="Book Antiqua" w:cs="Book Antiqua"/>
-          <w:color w:val="000000"/>
-          <w:sz w:val="26"/>
-          <w:szCs w:val="26"/>
-        </w:rPr>
-        <w:t xml:space="preserve"> :</w:t>
-      </w:r>
-      <w:proofErr w:type="gramEnd"/>
-      <w:r>
-        <w:rPr>
-          <w:rFonts w:ascii="Book Antiqua" w:hAnsi="Book Antiqua" w:cs="Book Antiqua"/>
-          <w:color w:val="000000"/>
-          <w:sz w:val="26"/>
-          <w:szCs w:val="26"/>
-        </w:rPr>
-        <w:t xml:space="preserve">- </w:t>
+        <w:t>Snapshots of tool usage using selected code samples</w:t>
+      </w:r>
+      <w:r>
+        <w:rPr>
+          <w:rFonts w:ascii="Book Antiqua" w:hAnsi="Book Antiqua" w:cs="Book Antiqua"/>
+          <w:color w:val="000000"/>
+          <w:sz w:val="26"/>
+          <w:szCs w:val="26"/>
+        </w:rPr>
+        <w:t xml:space="preserve"> :- </w:t>
       </w:r>
     </w:p>
     <w:p>
@@ -1842,25 +1762,14 @@
         </w:rPr>
         <w:t xml:space="preserve"> </w:t>
       </w:r>
-      <w:proofErr w:type="gramStart"/>
-      <w:r>
-        <w:rPr>
-          <w:rFonts w:ascii="Book Antiqua" w:hAnsi="Book Antiqua" w:cs="Book Antiqua"/>
-          <w:color w:val="000000"/>
-          <w:sz w:val="26"/>
-          <w:szCs w:val="26"/>
-        </w:rPr>
-        <w:t>outcome</w:t>
-      </w:r>
-      <w:proofErr w:type="gramEnd"/>
-      <w:r>
-        <w:rPr>
-          <w:rFonts w:ascii="Book Antiqua" w:hAnsi="Book Antiqua" w:cs="Book Antiqua"/>
-          <w:color w:val="000000"/>
-          <w:sz w:val="26"/>
-          <w:szCs w:val="26"/>
-        </w:rPr>
-        <w:t xml:space="preserve"> of the tool</w:t>
+      <w:r>
+        <w:rPr>
+          <w:rFonts w:ascii="Book Antiqua" w:hAnsi="Book Antiqua" w:cs="Book Antiqua"/>
+          <w:color w:val="000000"/>
+          <w:sz w:val="26"/>
+          <w:szCs w:val="26"/>
+        </w:rPr>
+        <w:t>outcome of the tool</w:t>
       </w:r>
       <w:r>
         <w:rPr>
@@ -1878,8 +1787,6 @@
           <w:lang w:val="en-IN"/>
         </w:rPr>
       </w:pPr>
-      <w:bookmarkStart w:id="0" w:name="_GoBack"/>
-      <w:bookmarkEnd w:id="0"/>
     </w:p>
     <w:sectPr>
       <w:pgSz w:w="11906" w:h="16838"/>
@@ -1889,6 +1796,103 @@
     </w:sectPr>
   </w:body>
 </w:document>
+</file>
+
+<file path=word/numbering.xml><?xml version="1.0" encoding="utf-8"?>
+<w:numbering xmlns:wpc="http://schemas.microsoft.com/office/word/2010/wordprocessingCanvas" xmlns:mc="http://schemas.openxmlformats.org/markup-compatibility/2006" xmlns:o="urn:schemas-microsoft-com:office:office" xmlns:r="http://schemas.openxmlformats.org/officeDocument/2006/relationships" xmlns:m="http://schemas.openxmlformats.org/officeDocument/2006/math" xmlns:v="urn:schemas-microsoft-com:vml" xmlns:wp14="http://schemas.microsoft.com/office/word/2010/wordprocessingDrawing" xmlns:wp="http://schemas.openxmlformats.org/drawingml/2006/wordprocessingDrawing" xmlns:w10="urn:schemas-microsoft-com:office:word" xmlns:w="http://schemas.openxmlformats.org/wordprocessingml/2006/main" xmlns:w14="http://schemas.microsoft.com/office/word/2010/wordml" xmlns:w15="http://schemas.microsoft.com/office/word/2012/wordml" xmlns:wpg="http://schemas.microsoft.com/office/word/2010/wordprocessingGroup" xmlns:wpi="http://schemas.microsoft.com/office/word/2010/wordprocessingInk" xmlns:wne="http://schemas.microsoft.com/office/word/2006/wordml" xmlns:wps="http://schemas.microsoft.com/office/word/2010/wordprocessingShape" mc:Ignorable="w14 w15 wp14">
+  <w:abstractNum w:abstractNumId="0">
+    <w:nsid w:val="03004008"/>
+    <w:multiLevelType w:val="hybridMultilevel"/>
+    <w:tmpl w:val="A78C46AC"/>
+    <w:lvl w:ilvl="0" w:tplc="0809000F">
+      <w:start w:val="1"/>
+      <w:numFmt w:val="decimal"/>
+      <w:lvlText w:val="%1."/>
+      <w:lvlJc w:val="left"/>
+      <w:pPr>
+        <w:ind w:left="720" w:hanging="360"/>
+      </w:pPr>
+      <w:rPr>
+        <w:rFonts w:hint="default"/>
+      </w:rPr>
+    </w:lvl>
+    <w:lvl w:ilvl="1" w:tplc="08090019" w:tentative="1">
+      <w:start w:val="1"/>
+      <w:numFmt w:val="lowerLetter"/>
+      <w:lvlText w:val="%2."/>
+      <w:lvlJc w:val="left"/>
+      <w:pPr>
+        <w:ind w:left="1440" w:hanging="360"/>
+      </w:pPr>
+    </w:lvl>
+    <w:lvl w:ilvl="2" w:tplc="0809001B" w:tentative="1">
+      <w:start w:val="1"/>
+      <w:numFmt w:val="lowerRoman"/>
+      <w:lvlText w:val="%3."/>
+      <w:lvlJc w:val="right"/>
+      <w:pPr>
+        <w:ind w:left="2160" w:hanging="180"/>
+      </w:pPr>
+    </w:lvl>
+    <w:lvl w:ilvl="3" w:tplc="0809000F" w:tentative="1">
+      <w:start w:val="1"/>
+      <w:numFmt w:val="decimal"/>
+      <w:lvlText w:val="%4."/>
+      <w:lvlJc w:val="left"/>
+      <w:pPr>
+        <w:ind w:left="2880" w:hanging="360"/>
+      </w:pPr>
+    </w:lvl>
+    <w:lvl w:ilvl="4" w:tplc="08090019" w:tentative="1">
+      <w:start w:val="1"/>
+      <w:numFmt w:val="lowerLetter"/>
+      <w:lvlText w:val="%5."/>
+      <w:lvlJc w:val="left"/>
+      <w:pPr>
+        <w:ind w:left="3600" w:hanging="360"/>
+      </w:pPr>
+    </w:lvl>
+    <w:lvl w:ilvl="5" w:tplc="0809001B" w:tentative="1">
+      <w:start w:val="1"/>
+      <w:numFmt w:val="lowerRoman"/>
+      <w:lvlText w:val="%6."/>
+      <w:lvlJc w:val="right"/>
+      <w:pPr>
+        <w:ind w:left="4320" w:hanging="180"/>
+      </w:pPr>
+    </w:lvl>
+    <w:lvl w:ilvl="6" w:tplc="0809000F" w:tentative="1">
+      <w:start w:val="1"/>
+      <w:numFmt w:val="decimal"/>
+      <w:lvlText w:val="%7."/>
+      <w:lvlJc w:val="left"/>
+      <w:pPr>
+        <w:ind w:left="5040" w:hanging="360"/>
+      </w:pPr>
+    </w:lvl>
+    <w:lvl w:ilvl="7" w:tplc="08090019" w:tentative="1">
+      <w:start w:val="1"/>
+      <w:numFmt w:val="lowerLetter"/>
+      <w:lvlText w:val="%8."/>
+      <w:lvlJc w:val="left"/>
+      <w:pPr>
+        <w:ind w:left="5760" w:hanging="360"/>
+      </w:pPr>
+    </w:lvl>
+    <w:lvl w:ilvl="8" w:tplc="0809001B" w:tentative="1">
+      <w:start w:val="1"/>
+      <w:numFmt w:val="lowerRoman"/>
+      <w:lvlText w:val="%9."/>
+      <w:lvlJc w:val="right"/>
+      <w:pPr>
+        <w:ind w:left="6480" w:hanging="180"/>
+      </w:pPr>
+    </w:lvl>
+  </w:abstractNum>
+  <w:num w:numId="1">
+    <w:abstractNumId w:val="0"/>
+  </w:num>
+</w:numbering>
 </file>
 
 <file path=word/styles.xml><?xml version="1.0" encoding="utf-8"?>
@@ -2337,7 +2341,6 @@
     <w:name w:val="Hyperlink"/>
     <w:basedOn w:val="DefaultParagraphFont"/>
     <w:uiPriority w:val="99"/>
-    <w:semiHidden/>
     <w:unhideWhenUsed/>
     <w:rsid w:val="008B7F30"/>
     <w:rPr>
@@ -2359,6 +2362,28 @@
       <w:sz w:val="24"/>
       <w:szCs w:val="24"/>
       <w:lang w:eastAsia="en-GB"/>
+    </w:rPr>
+  </w:style>
+  <w:style w:type="paragraph" w:styleId="ListParagraph">
+    <w:name w:val="List Paragraph"/>
+    <w:basedOn w:val="Normal"/>
+    <w:uiPriority w:val="34"/>
+    <w:qFormat/>
+    <w:rsid w:val="00E33067"/>
+    <w:pPr>
+      <w:ind w:left="720"/>
+      <w:contextualSpacing/>
+    </w:pPr>
+  </w:style>
+  <w:style w:type="character" w:styleId="Strong">
+    <w:name w:val="Strong"/>
+    <w:basedOn w:val="DefaultParagraphFont"/>
+    <w:uiPriority w:val="22"/>
+    <w:qFormat/>
+    <w:rsid w:val="004954F3"/>
+    <w:rPr>
+      <w:b/>
+      <w:bCs/>
     </w:rPr>
   </w:style>
 </w:styles>

</xml_diff>

<commit_message>
Add ur images here
</commit_message>
<xml_diff>
--- a/StaticCodeAnalysisTool.docx
+++ b/StaticCodeAnalysisTool.docx
@@ -1389,14 +1389,27 @@
                             <w:r>
                               <w:t xml:space="preserve">Figure </w:t>
                             </w:r>
-                            <w:fldSimple w:instr=" SEQ Figure \* ARABIC ">
-                              <w:r>
-                                <w:rPr>
-                                  <w:noProof/>
-                                </w:rPr>
-                                <w:t>1</w:t>
-                              </w:r>
-                            </w:fldSimple>
+                            <w:r>
+                              <w:fldChar w:fldCharType="begin"/>
+                            </w:r>
+                            <w:r>
+                              <w:instrText xml:space="preserve"> SEQ Figure \* ARABIC </w:instrText>
+                            </w:r>
+                            <w:r>
+                              <w:fldChar w:fldCharType="separate"/>
+                            </w:r>
+                            <w:r>
+                              <w:rPr>
+                                <w:noProof/>
+                              </w:rPr>
+                              <w:t>1</w:t>
+                            </w:r>
+                            <w:r>
+                              <w:rPr>
+                                <w:noProof/>
+                              </w:rPr>
+                              <w:fldChar w:fldCharType="end"/>
+                            </w:r>
                             <w:r>
                               <w:rPr>
                                 <w:lang w:val="en-IN"/>
@@ -1452,14 +1465,27 @@
                       <w:r>
                         <w:t xml:space="preserve">Figure </w:t>
                       </w:r>
-                      <w:fldSimple w:instr=" SEQ Figure \* ARABIC ">
-                        <w:r>
-                          <w:rPr>
-                            <w:noProof/>
-                          </w:rPr>
-                          <w:t>1</w:t>
-                        </w:r>
-                      </w:fldSimple>
+                      <w:r>
+                        <w:fldChar w:fldCharType="begin"/>
+                      </w:r>
+                      <w:r>
+                        <w:instrText xml:space="preserve"> SEQ Figure \* ARABIC </w:instrText>
+                      </w:r>
+                      <w:r>
+                        <w:fldChar w:fldCharType="separate"/>
+                      </w:r>
+                      <w:r>
+                        <w:rPr>
+                          <w:noProof/>
+                        </w:rPr>
+                        <w:t>1</w:t>
+                      </w:r>
+                      <w:r>
+                        <w:rPr>
+                          <w:noProof/>
+                        </w:rPr>
+                        <w:fldChar w:fldCharType="end"/>
+                      </w:r>
                       <w:r>
                         <w:rPr>
                           <w:lang w:val="en-IN"/>
@@ -1912,27 +1938,14 @@
                               <w:r>
                                 <w:t xml:space="preserve">Figure </w:t>
                               </w:r>
-                              <w:r>
-                                <w:fldChar w:fldCharType="begin"/>
-                              </w:r>
-                              <w:r>
-                                <w:instrText xml:space="preserve"> SEQ Figure \* ARABIC </w:instrText>
-                              </w:r>
-                              <w:r>
-                                <w:fldChar w:fldCharType="separate"/>
-                              </w:r>
-                              <w:r>
-                                <w:rPr>
-                                  <w:noProof/>
-                                </w:rPr>
-                                <w:t>2</w:t>
-                              </w:r>
-                              <w:r>
-                                <w:rPr>
-                                  <w:noProof/>
-                                </w:rPr>
-                                <w:fldChar w:fldCharType="end"/>
-                              </w:r>
+                              <w:fldSimple w:instr=" SEQ Figure \* ARABIC ">
+                                <w:r>
+                                  <w:rPr>
+                                    <w:noProof/>
+                                  </w:rPr>
+                                  <w:t>2</w:t>
+                                </w:r>
+                              </w:fldSimple>
                               <w:r>
                                 <w:rPr>
                                   <w:lang w:val="en-IN"/>
@@ -2009,27 +2022,14 @@
                         <w:r>
                           <w:t xml:space="preserve">Figure </w:t>
                         </w:r>
-                        <w:r>
-                          <w:fldChar w:fldCharType="begin"/>
-                        </w:r>
-                        <w:r>
-                          <w:instrText xml:space="preserve"> SEQ Figure \* ARABIC </w:instrText>
-                        </w:r>
-                        <w:r>
-                          <w:fldChar w:fldCharType="separate"/>
-                        </w:r>
-                        <w:r>
-                          <w:rPr>
-                            <w:noProof/>
-                          </w:rPr>
-                          <w:t>2</w:t>
-                        </w:r>
-                        <w:r>
-                          <w:rPr>
-                            <w:noProof/>
-                          </w:rPr>
-                          <w:fldChar w:fldCharType="end"/>
-                        </w:r>
+                        <w:fldSimple w:instr=" SEQ Figure \* ARABIC ">
+                          <w:r>
+                            <w:rPr>
+                              <w:noProof/>
+                            </w:rPr>
+                            <w:t>2</w:t>
+                          </w:r>
+                        </w:fldSimple>
                         <w:r>
                           <w:rPr>
                             <w:lang w:val="en-IN"/>
@@ -2096,6 +2096,202 @@
       </w:pPr>
       <w:bookmarkStart w:id="0" w:name="_GoBack"/>
       <w:bookmarkEnd w:id="0"/>
+      <w:r>
+        <w:rPr>
+          <w:noProof/>
+        </w:rPr>
+        <mc:AlternateContent>
+          <mc:Choice Requires="wps">
+            <w:drawing>
+              <wp:anchor distT="0" distB="0" distL="114300" distR="114300" simplePos="0" relativeHeight="251668480" behindDoc="0" locked="0" layoutInCell="1" allowOverlap="1" wp14:anchorId="63208473" wp14:editId="71860E2F">
+                <wp:simplePos x="0" y="0"/>
+                <wp:positionH relativeFrom="column">
+                  <wp:posOffset>-77470</wp:posOffset>
+                </wp:positionH>
+                <wp:positionV relativeFrom="paragraph">
+                  <wp:posOffset>2443480</wp:posOffset>
+                </wp:positionV>
+                <wp:extent cx="5731510" cy="635"/>
+                <wp:effectExtent l="0" t="0" r="0" b="0"/>
+                <wp:wrapSquare wrapText="bothSides"/>
+                <wp:docPr id="14" name="Text Box 14"/>
+                <wp:cNvGraphicFramePr/>
+                <a:graphic xmlns:a="http://schemas.openxmlformats.org/drawingml/2006/main">
+                  <a:graphicData uri="http://schemas.microsoft.com/office/word/2010/wordprocessingShape">
+                    <wps:wsp>
+                      <wps:cNvSpPr txBox="1"/>
+                      <wps:spPr>
+                        <a:xfrm>
+                          <a:off x="0" y="0"/>
+                          <a:ext cx="5731510" cy="635"/>
+                        </a:xfrm>
+                        <a:prstGeom prst="rect">
+                          <a:avLst/>
+                        </a:prstGeom>
+                        <a:solidFill>
+                          <a:prstClr val="white"/>
+                        </a:solidFill>
+                        <a:ln>
+                          <a:noFill/>
+                        </a:ln>
+                        <a:effectLst/>
+                      </wps:spPr>
+                      <wps:txbx>
+                        <w:txbxContent>
+                          <w:p>
+                            <w:pPr>
+                              <w:pStyle w:val="Caption"/>
+                              <w:jc w:val="center"/>
+                              <w:rPr>
+                                <w:i w:val="0"/>
+                                <w:iCs w:val="0"/>
+                                <w:noProof/>
+                              </w:rPr>
+                            </w:pPr>
+                            <w:r>
+                              <w:t xml:space="preserve">Figure </w:t>
+                            </w:r>
+                            <w:fldSimple w:instr=" SEQ Figure \* ARABIC ">
+                              <w:r>
+                                <w:rPr>
+                                  <w:noProof/>
+                                </w:rPr>
+                                <w:t>3</w:t>
+                              </w:r>
+                            </w:fldSimple>
+                            <w:proofErr w:type="spellStart"/>
+                            <w:r>
+                              <w:rPr>
+                                <w:lang w:val="en-IN"/>
+                              </w:rPr>
+                              <w:t>Kiuwan</w:t>
+                            </w:r>
+                            <w:proofErr w:type="spellEnd"/>
+                            <w:r>
+                              <w:rPr>
+                                <w:lang w:val="en-IN"/>
+                              </w:rPr>
+                              <w:t xml:space="preserve"> report</w:t>
+                            </w:r>
+                          </w:p>
+                        </w:txbxContent>
+                      </wps:txbx>
+                      <wps:bodyPr rot="0" spcFirstLastPara="0" vertOverflow="overflow" horzOverflow="overflow" vert="horz" wrap="square" lIns="0" tIns="0" rIns="0" bIns="0" numCol="1" spcCol="0" rtlCol="0" fromWordArt="0" anchor="t" anchorCtr="0" forceAA="0" compatLnSpc="1">
+                        <a:prstTxWarp prst="textNoShape">
+                          <a:avLst/>
+                        </a:prstTxWarp>
+                        <a:spAutoFit/>
+                      </wps:bodyPr>
+                    </wps:wsp>
+                  </a:graphicData>
+                </a:graphic>
+              </wp:anchor>
+            </w:drawing>
+          </mc:Choice>
+          <mc:Fallback>
+            <w:pict>
+              <v:shape w14:anchorId="63208473" id="Text Box 14" o:spid="_x0000_s1032" type="#_x0000_t202" style="position:absolute;margin-left:-6.1pt;margin-top:192.4pt;width:451.3pt;height:.05pt;z-index:251668480;visibility:visible;mso-wrap-style:square;mso-wrap-distance-left:9pt;mso-wrap-distance-top:0;mso-wrap-distance-right:9pt;mso-wrap-distance-bottom:0;mso-position-horizontal:absolute;mso-position-horizontal-relative:text;mso-position-vertical:absolute;mso-position-vertical-relative:text;v-text-anchor:top" o:gfxdata="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" stroked="f">
+                <v:textbox style="mso-fit-shape-to-text:t" inset="0,0,0,0">
+                  <w:txbxContent>
+                    <w:p>
+                      <w:pPr>
+                        <w:pStyle w:val="Caption"/>
+                        <w:jc w:val="center"/>
+                        <w:rPr>
+                          <w:i w:val="0"/>
+                          <w:iCs w:val="0"/>
+                          <w:noProof/>
+                        </w:rPr>
+                      </w:pPr>
+                      <w:r>
+                        <w:t xml:space="preserve">Figure </w:t>
+                      </w:r>
+                      <w:fldSimple w:instr=" SEQ Figure \* ARABIC ">
+                        <w:r>
+                          <w:rPr>
+                            <w:noProof/>
+                          </w:rPr>
+                          <w:t>3</w:t>
+                        </w:r>
+                      </w:fldSimple>
+                      <w:proofErr w:type="spellStart"/>
+                      <w:r>
+                        <w:rPr>
+                          <w:lang w:val="en-IN"/>
+                        </w:rPr>
+                        <w:t>Kiuwan</w:t>
+                      </w:r>
+                      <w:proofErr w:type="spellEnd"/>
+                      <w:r>
+                        <w:rPr>
+                          <w:lang w:val="en-IN"/>
+                        </w:rPr>
+                        <w:t xml:space="preserve"> report</w:t>
+                      </w:r>
+                    </w:p>
+                  </w:txbxContent>
+                </v:textbox>
+                <w10:wrap type="square"/>
+              </v:shape>
+            </w:pict>
+          </mc:Fallback>
+        </mc:AlternateContent>
+      </w:r>
+      <w:r>
+        <w:rPr>
+          <w:noProof/>
+          <w:lang w:eastAsia="en-GB"/>
+        </w:rPr>
+        <w:drawing>
+          <wp:anchor distT="0" distB="0" distL="114300" distR="114300" simplePos="0" relativeHeight="251666432" behindDoc="0" locked="0" layoutInCell="1" allowOverlap="1">
+            <wp:simplePos x="0" y="0"/>
+            <wp:positionH relativeFrom="margin">
+              <wp:posOffset>-77470</wp:posOffset>
+            </wp:positionH>
+            <wp:positionV relativeFrom="margin">
+              <wp:posOffset>583565</wp:posOffset>
+            </wp:positionV>
+            <wp:extent cx="5731510" cy="2125980"/>
+            <wp:effectExtent l="0" t="0" r="2540" b="7620"/>
+            <wp:wrapSquare wrapText="bothSides"/>
+            <wp:docPr id="13" name="Picture 13"/>
+            <wp:cNvGraphicFramePr>
+              <a:graphicFrameLocks xmlns:a="http://schemas.openxmlformats.org/drawingml/2006/main" noChangeAspect="1"/>
+            </wp:cNvGraphicFramePr>
+            <a:graphic xmlns:a="http://schemas.openxmlformats.org/drawingml/2006/main">
+              <a:graphicData uri="http://schemas.openxmlformats.org/drawingml/2006/picture">
+                <pic:pic xmlns:pic="http://schemas.openxmlformats.org/drawingml/2006/picture">
+                  <pic:nvPicPr>
+                    <pic:cNvPr id="13" name="KiuwanMail.PNG"/>
+                    <pic:cNvPicPr/>
+                  </pic:nvPicPr>
+                  <pic:blipFill>
+                    <a:blip r:embed="rId14">
+                      <a:extLst>
+                        <a:ext uri="{28A0092B-C50C-407E-A947-70E740481C1C}">
+                          <a14:useLocalDpi xmlns:a14="http://schemas.microsoft.com/office/drawing/2010/main" val="0"/>
+                        </a:ext>
+                      </a:extLst>
+                    </a:blip>
+                    <a:stretch>
+                      <a:fillRect/>
+                    </a:stretch>
+                  </pic:blipFill>
+                  <pic:spPr>
+                    <a:xfrm>
+                      <a:off x="0" y="0"/>
+                      <a:ext cx="5731510" cy="2125980"/>
+                    </a:xfrm>
+                    <a:prstGeom prst="rect">
+                      <a:avLst/>
+                    </a:prstGeom>
+                  </pic:spPr>
+                </pic:pic>
+              </a:graphicData>
+            </a:graphic>
+          </wp:anchor>
+        </w:drawing>
+      </w:r>
     </w:p>
     <w:sectPr>
       <w:pgSz w:w="11906" w:h="16838"/>
@@ -3193,7 +3389,7 @@
 </file>
 
 <file path=customXml/itemProps1.xml><?xml version="1.0" encoding="utf-8"?>
-<ds:datastoreItem xmlns:ds="http://schemas.openxmlformats.org/officeDocument/2006/customXml" ds:itemID="{43D588AE-829B-40D8-9F76-85348094148B}">
+<ds:datastoreItem xmlns:ds="http://schemas.openxmlformats.org/officeDocument/2006/customXml" ds:itemID="{9C90602A-23E2-4C5A-BA74-236371438763}">
   <ds:schemaRefs>
     <ds:schemaRef ds:uri="http://schemas.openxmlformats.org/officeDocument/2006/bibliography"/>
   </ds:schemaRefs>

</xml_diff>

<commit_message>
completed may be need weaknesses
</commit_message>
<xml_diff>
--- a/StaticCodeAnalysisTool.docx
+++ b/StaticCodeAnalysisTool.docx
@@ -4,53 +4,155 @@
   <w:body>
     <w:p>
       <w:pPr>
-        <w:pStyle w:val="Default"/>
-        <w:rPr>
-          <w:rFonts w:ascii="Times New Roman" w:hAnsi="Times New Roman" w:cs="Times New Roman"/>
-        </w:rPr>
-      </w:pPr>
-    </w:p>
-    <w:p>
-      <w:pPr>
-        <w:rPr>
-          <w:rFonts w:ascii="Times New Roman" w:hAnsi="Times New Roman" w:cs="Times New Roman"/>
-          <w:sz w:val="24"/>
-          <w:szCs w:val="24"/>
-          <w:lang w:val="en-IN"/>
-        </w:rPr>
-      </w:pPr>
-      <w:r>
-        <w:rPr>
-          <w:rFonts w:ascii="Times New Roman" w:hAnsi="Times New Roman" w:cs="Times New Roman"/>
-          <w:sz w:val="24"/>
-          <w:szCs w:val="24"/>
+        <w:rPr>
+          <w:rFonts w:ascii="Times New Roman" w:hAnsi="Times New Roman" w:cs="Times New Roman"/>
+          <w:color w:val="000000"/>
+          <w:sz w:val="26"/>
+          <w:szCs w:val="26"/>
+        </w:rPr>
+      </w:pPr>
+      <w:r>
+        <w:rPr>
+          <w:rFonts w:ascii="Times New Roman" w:hAnsi="Times New Roman" w:cs="Times New Roman"/>
+          <w:b/>
+          <w:bCs/>
+          <w:color w:val="000000"/>
+          <w:sz w:val="26"/>
+          <w:szCs w:val="26"/>
+        </w:rPr>
+        <w:t xml:space="preserve">Introduction to </w:t>
+      </w:r>
+      <w:r>
+        <w:rPr>
+          <w:rFonts w:ascii="Times New Roman" w:hAnsi="Times New Roman" w:cs="Times New Roman"/>
+          <w:b/>
+          <w:bCs/>
+          <w:color w:val="000000"/>
+          <w:sz w:val="26"/>
+          <w:szCs w:val="26"/>
+        </w:rPr>
+        <w:t>tool</w:t>
+      </w:r>
+      <w:r>
+        <w:rPr>
+          <w:rFonts w:ascii="Times New Roman" w:hAnsi="Times New Roman" w:cs="Times New Roman"/>
+          <w:color w:val="000000"/>
+          <w:sz w:val="26"/>
+          <w:szCs w:val="26"/>
+        </w:rPr>
+        <w:t>:</w:t>
+      </w:r>
+      <w:r>
+        <w:rPr>
+          <w:rFonts w:ascii="Times New Roman" w:hAnsi="Times New Roman" w:cs="Times New Roman"/>
+          <w:color w:val="000000"/>
+          <w:sz w:val="26"/>
+          <w:szCs w:val="26"/>
         </w:rPr>
         <w:t xml:space="preserve"> </w:t>
       </w:r>
       <w:r>
         <w:rPr>
           <w:rFonts w:ascii="Times New Roman" w:hAnsi="Times New Roman" w:cs="Times New Roman"/>
-          <w:sz w:val="24"/>
-          <w:szCs w:val="24"/>
-        </w:rPr>
-        <w:t>Tool: -</w:t>
-      </w:r>
-      <w:r>
-        <w:rPr>
-          <w:rFonts w:ascii="Times New Roman" w:hAnsi="Times New Roman" w:cs="Times New Roman"/>
-          <w:sz w:val="24"/>
-          <w:szCs w:val="24"/>
+          <w:color w:val="000000"/>
+          <w:sz w:val="26"/>
+          <w:szCs w:val="26"/>
+        </w:rPr>
+        <w:t>-</w:t>
+      </w:r>
+      <w:r>
+        <w:rPr>
+          <w:rFonts w:ascii="Times New Roman" w:hAnsi="Times New Roman" w:cs="Times New Roman"/>
+          <w:color w:val="000000"/>
+          <w:sz w:val="26"/>
+          <w:szCs w:val="26"/>
         </w:rPr>
         <w:t xml:space="preserve"> </w:t>
       </w:r>
       <w:r>
         <w:rPr>
           <w:rFonts w:ascii="Times New Roman" w:hAnsi="Times New Roman" w:cs="Times New Roman"/>
-          <w:sz w:val="24"/>
-          <w:szCs w:val="24"/>
-          <w:lang w:val="en-IN"/>
-        </w:rPr>
-        <w:t>Kiuwan</w:t>
+          <w:color w:val="000000"/>
+          <w:sz w:val="24"/>
+          <w:szCs w:val="24"/>
+        </w:rPr>
+        <w:t>Kiuwan is a static code analysis tool for code quality ma</w:t>
+      </w:r>
+      <w:r>
+        <w:rPr>
+          <w:rFonts w:ascii="Times New Roman" w:hAnsi="Times New Roman" w:cs="Times New Roman"/>
+          <w:color w:val="000000"/>
+          <w:sz w:val="24"/>
+          <w:szCs w:val="24"/>
+        </w:rPr>
+        <w:t>nagement which is offered as s</w:t>
+      </w:r>
+      <w:r>
+        <w:rPr>
+          <w:rFonts w:ascii="Times New Roman" w:hAnsi="Times New Roman" w:cs="Times New Roman"/>
+          <w:color w:val="000000"/>
+          <w:sz w:val="24"/>
+          <w:szCs w:val="24"/>
+        </w:rPr>
+        <w:t xml:space="preserve">oftware as a </w:t>
+      </w:r>
+      <w:r>
+        <w:rPr>
+          <w:rFonts w:ascii="Times New Roman" w:hAnsi="Times New Roman" w:cs="Times New Roman"/>
+          <w:color w:val="000000"/>
+          <w:sz w:val="24"/>
+          <w:szCs w:val="24"/>
+        </w:rPr>
+        <w:t>service</w:t>
+      </w:r>
+      <w:r>
+        <w:rPr>
+          <w:rFonts w:ascii="Times New Roman" w:hAnsi="Times New Roman" w:cs="Times New Roman"/>
+          <w:color w:val="000000"/>
+          <w:sz w:val="24"/>
+          <w:szCs w:val="24"/>
+        </w:rPr>
+        <w:t xml:space="preserve"> </w:t>
+      </w:r>
+      <w:r>
+        <w:rPr>
+          <w:rFonts w:ascii="Times New Roman" w:hAnsi="Times New Roman" w:cs="Times New Roman"/>
+          <w:color w:val="000000"/>
+          <w:sz w:val="24"/>
+          <w:szCs w:val="24"/>
+        </w:rPr>
+        <w:t>(SaaS) product.</w:t>
+      </w:r>
+      <w:r>
+        <w:rPr>
+          <w:rFonts w:ascii="Times New Roman" w:hAnsi="Times New Roman" w:cs="Times New Roman"/>
+          <w:color w:val="222222"/>
+          <w:sz w:val="24"/>
+          <w:szCs w:val="24"/>
+          <w:shd w:val="clear" w:color="auto" w:fill="FFFFFF"/>
+        </w:rPr>
+        <w:t xml:space="preserve"> [11</w:t>
+      </w:r>
+      <w:r>
+        <w:rPr>
+          <w:rFonts w:ascii="Times New Roman" w:hAnsi="Times New Roman" w:cs="Times New Roman"/>
+          <w:color w:val="222222"/>
+          <w:sz w:val="24"/>
+          <w:szCs w:val="24"/>
+          <w:shd w:val="clear" w:color="auto" w:fill="FFFFFF"/>
+          <w:vertAlign w:val="superscript"/>
+        </w:rPr>
+        <w:t>th</w:t>
+      </w:r>
+      <w:r>
+        <w:rPr>
+          <w:rFonts w:ascii="Times New Roman" w:hAnsi="Times New Roman" w:cs="Times New Roman"/>
+          <w:color w:val="222222"/>
+          <w:sz w:val="24"/>
+          <w:szCs w:val="24"/>
+          <w:shd w:val="clear" w:color="auto" w:fill="FFFFFF"/>
+        </w:rPr>
+        <w:t xml:space="preserve"> URL]</w:t>
       </w:r>
     </w:p>
     <w:p>
@@ -61,174 +163,6 @@
         <w:spacing w:after="0" w:line="240" w:lineRule="auto"/>
         <w:rPr>
           <w:rFonts w:ascii="Times New Roman" w:hAnsi="Times New Roman" w:cs="Times New Roman"/>
-          <w:color w:val="000000"/>
-          <w:sz w:val="24"/>
-          <w:szCs w:val="24"/>
-        </w:rPr>
-      </w:pPr>
-    </w:p>
-    <w:p>
-      <w:pPr>
-        <w:rPr>
-          <w:rFonts w:ascii="Times New Roman" w:hAnsi="Times New Roman" w:cs="Times New Roman"/>
-          <w:color w:val="000000"/>
-          <w:sz w:val="24"/>
-          <w:szCs w:val="24"/>
-        </w:rPr>
-      </w:pPr>
-      <w:r>
-        <w:rPr>
-          <w:rFonts w:ascii="Times New Roman" w:hAnsi="Times New Roman" w:cs="Times New Roman"/>
-          <w:color w:val="000000"/>
-          <w:sz w:val="24"/>
-          <w:szCs w:val="24"/>
-        </w:rPr>
-        <w:t xml:space="preserve"> </w:t>
-      </w:r>
-      <w:r>
-        <w:rPr>
-          <w:rFonts w:ascii="Times New Roman" w:hAnsi="Times New Roman" w:cs="Times New Roman"/>
-          <w:b/>
-          <w:bCs/>
-          <w:color w:val="000000"/>
-          <w:sz w:val="24"/>
-          <w:szCs w:val="24"/>
-        </w:rPr>
-        <w:t xml:space="preserve">Introduction to </w:t>
-      </w:r>
-      <w:r>
-        <w:rPr>
-          <w:rFonts w:ascii="Times New Roman" w:hAnsi="Times New Roman" w:cs="Times New Roman"/>
-          <w:b/>
-          <w:bCs/>
-          <w:color w:val="000000"/>
-          <w:sz w:val="24"/>
-          <w:szCs w:val="24"/>
-        </w:rPr>
-        <w:t>tool</w:t>
-      </w:r>
-      <w:r>
-        <w:rPr>
-          <w:rFonts w:ascii="Times New Roman" w:hAnsi="Times New Roman" w:cs="Times New Roman"/>
-          <w:color w:val="000000"/>
-          <w:sz w:val="24"/>
-          <w:szCs w:val="24"/>
-        </w:rPr>
-        <w:t>:</w:t>
-      </w:r>
-      <w:r>
-        <w:rPr>
-          <w:rFonts w:ascii="Times New Roman" w:hAnsi="Times New Roman" w:cs="Times New Roman"/>
-          <w:color w:val="000000"/>
-          <w:sz w:val="24"/>
-          <w:szCs w:val="24"/>
-        </w:rPr>
-        <w:t>-</w:t>
-      </w:r>
-    </w:p>
-    <w:p>
-      <w:pPr>
-        <w:rPr>
-          <w:rFonts w:ascii="Times New Roman" w:hAnsi="Times New Roman" w:cs="Times New Roman"/>
-          <w:sz w:val="24"/>
-          <w:szCs w:val="24"/>
-          <w:lang w:val="en-IN"/>
-        </w:rPr>
-      </w:pPr>
-      <w:r>
-        <w:rPr>
-          <w:rFonts w:ascii="Times New Roman" w:hAnsi="Times New Roman" w:cs="Times New Roman"/>
-          <w:color w:val="000000"/>
-          <w:sz w:val="24"/>
-          <w:szCs w:val="24"/>
-        </w:rPr>
-        <w:t>Kiuwan is a static code analysis tool for code quality ma</w:t>
-      </w:r>
-      <w:r>
-        <w:rPr>
-          <w:rFonts w:ascii="Times New Roman" w:hAnsi="Times New Roman" w:cs="Times New Roman"/>
-          <w:color w:val="000000"/>
-          <w:sz w:val="24"/>
-          <w:szCs w:val="24"/>
-        </w:rPr>
-        <w:t>nagement which is offered as s</w:t>
-      </w:r>
-      <w:r>
-        <w:rPr>
-          <w:rFonts w:ascii="Times New Roman" w:hAnsi="Times New Roman" w:cs="Times New Roman"/>
-          <w:color w:val="000000"/>
-          <w:sz w:val="24"/>
-          <w:szCs w:val="24"/>
-        </w:rPr>
-        <w:t xml:space="preserve">oftware as a </w:t>
-      </w:r>
-      <w:r>
-        <w:rPr>
-          <w:rFonts w:ascii="Times New Roman" w:hAnsi="Times New Roman" w:cs="Times New Roman"/>
-          <w:color w:val="000000"/>
-          <w:sz w:val="24"/>
-          <w:szCs w:val="24"/>
-        </w:rPr>
-        <w:t>service</w:t>
-      </w:r>
-      <w:r>
-        <w:rPr>
-          <w:rFonts w:ascii="Times New Roman" w:hAnsi="Times New Roman" w:cs="Times New Roman"/>
-          <w:color w:val="000000"/>
-          <w:sz w:val="24"/>
-          <w:szCs w:val="24"/>
-        </w:rPr>
-        <w:t xml:space="preserve"> </w:t>
-      </w:r>
-      <w:r>
-        <w:rPr>
-          <w:rFonts w:ascii="Times New Roman" w:hAnsi="Times New Roman" w:cs="Times New Roman"/>
-          <w:color w:val="000000"/>
-          <w:sz w:val="24"/>
-          <w:szCs w:val="24"/>
-        </w:rPr>
-        <w:t>(SaaS) product.</w:t>
-      </w:r>
-      <w:r>
-        <w:rPr>
-          <w:rFonts w:ascii="Times New Roman" w:hAnsi="Times New Roman" w:cs="Times New Roman"/>
-          <w:color w:val="222222"/>
-          <w:sz w:val="24"/>
-          <w:szCs w:val="24"/>
-          <w:shd w:val="clear" w:color="auto" w:fill="FFFFFF"/>
-        </w:rPr>
-        <w:t xml:space="preserve"> [11</w:t>
-      </w:r>
-      <w:r>
-        <w:rPr>
-          <w:rFonts w:ascii="Times New Roman" w:hAnsi="Times New Roman" w:cs="Times New Roman"/>
-          <w:color w:val="222222"/>
-          <w:sz w:val="24"/>
-          <w:szCs w:val="24"/>
-          <w:shd w:val="clear" w:color="auto" w:fill="FFFFFF"/>
-          <w:vertAlign w:val="superscript"/>
-        </w:rPr>
-        <w:t>th</w:t>
-      </w:r>
-      <w:r>
-        <w:rPr>
-          <w:rFonts w:ascii="Times New Roman" w:hAnsi="Times New Roman" w:cs="Times New Roman"/>
-          <w:color w:val="222222"/>
-          <w:sz w:val="24"/>
-          <w:szCs w:val="24"/>
-          <w:shd w:val="clear" w:color="auto" w:fill="FFFFFF"/>
-        </w:rPr>
-        <w:t xml:space="preserve"> URL]</w:t>
-      </w:r>
-    </w:p>
-    <w:p>
-      <w:pPr>
-        <w:autoSpaceDE w:val="0"/>
-        <w:autoSpaceDN w:val="0"/>
-        <w:adjustRightInd w:val="0"/>
-        <w:spacing w:after="0" w:line="240" w:lineRule="auto"/>
-        <w:rPr>
-          <w:rFonts w:ascii="Times New Roman" w:hAnsi="Times New Roman" w:cs="Times New Roman"/>
           <w:i/>
           <w:iCs/>
           <w:color w:val="222222"/>
@@ -249,61 +183,59 @@
     </w:p>
     <w:p>
       <w:pPr>
-        <w:autoSpaceDE w:val="0"/>
-        <w:autoSpaceDN w:val="0"/>
-        <w:adjustRightInd w:val="0"/>
-        <w:spacing w:after="0" w:line="240" w:lineRule="auto"/>
-        <w:rPr>
-          <w:rFonts w:ascii="Times New Roman" w:hAnsi="Times New Roman" w:cs="Times New Roman"/>
-          <w:i/>
-          <w:iCs/>
-          <w:color w:val="000000"/>
-          <w:sz w:val="24"/>
-          <w:szCs w:val="24"/>
-        </w:rPr>
-      </w:pPr>
-    </w:p>
-    <w:p>
-      <w:pPr>
         <w:rPr>
           <w:rFonts w:ascii="Times New Roman" w:hAnsi="Times New Roman" w:cs="Times New Roman"/>
           <w:b/>
           <w:bCs/>
           <w:color w:val="000000"/>
-          <w:sz w:val="24"/>
-          <w:szCs w:val="24"/>
-        </w:rPr>
-      </w:pPr>
-      <w:r>
-        <w:rPr>
-          <w:rFonts w:ascii="Times New Roman" w:hAnsi="Times New Roman" w:cs="Times New Roman"/>
-          <w:color w:val="000000"/>
-          <w:sz w:val="24"/>
-          <w:szCs w:val="24"/>
-        </w:rPr>
-        <w:t xml:space="preserve"> </w:t>
-      </w:r>
+          <w:sz w:val="26"/>
+          <w:szCs w:val="26"/>
+        </w:rPr>
+      </w:pPr>
       <w:r>
         <w:rPr>
           <w:rFonts w:ascii="Times New Roman" w:hAnsi="Times New Roman" w:cs="Times New Roman"/>
           <w:b/>
           <w:bCs/>
           <w:color w:val="000000"/>
-          <w:sz w:val="24"/>
-          <w:szCs w:val="24"/>
-        </w:rPr>
-        <w:t xml:space="preserve">Download and configuration details:- </w:t>
-      </w:r>
-    </w:p>
-    <w:p>
-      <w:pPr>
-        <w:rPr>
-          <w:rFonts w:ascii="Times New Roman" w:hAnsi="Times New Roman" w:cs="Times New Roman"/>
-          <w:color w:val="000000"/>
-          <w:sz w:val="24"/>
-          <w:szCs w:val="24"/>
-        </w:rPr>
-      </w:pPr>
+          <w:sz w:val="26"/>
+          <w:szCs w:val="26"/>
+        </w:rPr>
+        <w:t>Download and configuration details:</w:t>
+      </w:r>
+      <w:r>
+        <w:rPr>
+          <w:rFonts w:ascii="Times New Roman" w:hAnsi="Times New Roman" w:cs="Times New Roman"/>
+          <w:b/>
+          <w:bCs/>
+          <w:color w:val="000000"/>
+          <w:sz w:val="26"/>
+          <w:szCs w:val="26"/>
+        </w:rPr>
+        <w:t xml:space="preserve"> </w:t>
+      </w:r>
+      <w:r>
+        <w:rPr>
+          <w:rFonts w:ascii="Times New Roman" w:hAnsi="Times New Roman" w:cs="Times New Roman"/>
+          <w:b/>
+          <w:bCs/>
+          <w:color w:val="000000"/>
+          <w:sz w:val="26"/>
+          <w:szCs w:val="26"/>
+        </w:rPr>
+        <w:t>-</w:t>
+      </w:r>
+      <w:r>
+        <w:rPr>
+          <w:rFonts w:ascii="Times New Roman" w:hAnsi="Times New Roman" w:cs="Times New Roman"/>
+          <w:b/>
+          <w:bCs/>
+          <w:color w:val="000000"/>
+          <w:sz w:val="26"/>
+          <w:szCs w:val="26"/>
+        </w:rPr>
+        <w:t xml:space="preserve"> </w:t>
+      </w:r>
       <w:r>
         <w:rPr>
           <w:rFonts w:ascii="Times New Roman" w:hAnsi="Times New Roman" w:cs="Times New Roman"/>
@@ -531,20 +463,6 @@
     </w:p>
     <w:p>
       <w:pPr>
-        <w:autoSpaceDE w:val="0"/>
-        <w:autoSpaceDN w:val="0"/>
-        <w:adjustRightInd w:val="0"/>
-        <w:spacing w:after="0" w:line="240" w:lineRule="auto"/>
-        <w:rPr>
-          <w:rFonts w:ascii="Times New Roman" w:hAnsi="Times New Roman" w:cs="Times New Roman"/>
-          <w:color w:val="000000"/>
-          <w:sz w:val="24"/>
-          <w:szCs w:val="24"/>
-        </w:rPr>
-      </w:pPr>
-    </w:p>
-    <w:p>
-      <w:pPr>
         <w:rPr>
           <w:rFonts w:ascii="Times New Roman" w:hAnsi="Times New Roman" w:cs="Times New Roman"/>
           <w:b/>
@@ -557,34 +475,47 @@
       <w:r>
         <w:rPr>
           <w:rFonts w:ascii="Times New Roman" w:hAnsi="Times New Roman" w:cs="Times New Roman"/>
-          <w:color w:val="000000"/>
-          <w:sz w:val="24"/>
-          <w:szCs w:val="24"/>
-        </w:rPr>
-        <w:t xml:space="preserve"> </w:t>
-      </w:r>
-      <w:r>
-        <w:rPr>
-          <w:rFonts w:ascii="Times New Roman" w:hAnsi="Times New Roman" w:cs="Times New Roman"/>
           <w:b/>
           <w:bCs/>
           <w:color w:val="000000"/>
-          <w:sz w:val="24"/>
-          <w:szCs w:val="24"/>
-        </w:rPr>
-        <w:t xml:space="preserve">Usage of Tool:- </w:t>
-      </w:r>
-    </w:p>
-    <w:p>
-      <w:pPr>
-        <w:rPr>
-          <w:rFonts w:ascii="Times New Roman" w:hAnsi="Times New Roman" w:cs="Times New Roman"/>
-          <w:color w:val="222222"/>
-          <w:sz w:val="24"/>
-          <w:szCs w:val="24"/>
-          <w:shd w:val="clear" w:color="auto" w:fill="FFFFFF"/>
-        </w:rPr>
-      </w:pPr>
+          <w:sz w:val="26"/>
+          <w:szCs w:val="26"/>
+        </w:rPr>
+        <w:t>Usage of Tool</w:t>
+      </w:r>
+      <w:r>
+        <w:rPr>
+          <w:rFonts w:ascii="Times New Roman" w:hAnsi="Times New Roman" w:cs="Times New Roman"/>
+          <w:b/>
+          <w:bCs/>
+          <w:color w:val="000000"/>
+          <w:sz w:val="24"/>
+          <w:szCs w:val="24"/>
+        </w:rPr>
+        <w:t>:</w:t>
+      </w:r>
+      <w:r>
+        <w:rPr>
+          <w:rFonts w:ascii="Times New Roman" w:hAnsi="Times New Roman" w:cs="Times New Roman"/>
+          <w:b/>
+          <w:bCs/>
+          <w:color w:val="000000"/>
+          <w:sz w:val="24"/>
+          <w:szCs w:val="24"/>
+        </w:rPr>
+        <w:t xml:space="preserve"> </w:t>
+      </w:r>
+      <w:r>
+        <w:rPr>
+          <w:rFonts w:ascii="Times New Roman" w:hAnsi="Times New Roman" w:cs="Times New Roman"/>
+          <w:b/>
+          <w:bCs/>
+          <w:color w:val="000000"/>
+          <w:sz w:val="24"/>
+          <w:szCs w:val="24"/>
+        </w:rPr>
+        <w:t xml:space="preserve">- </w:t>
+      </w:r>
       <w:r>
         <w:rPr>
           <w:rFonts w:ascii="Times New Roman" w:hAnsi="Times New Roman" w:cs="Times New Roman"/>
@@ -978,8 +909,75 @@
           <w:szCs w:val="24"/>
         </w:rPr>
       </w:pPr>
-      <w:bookmarkStart w:id="0" w:name="_GoBack"/>
-      <w:bookmarkEnd w:id="0"/>
+      <w:r>
+        <w:rPr>
+          <w:rFonts w:ascii="Times New Roman" w:hAnsi="Times New Roman" w:cs="Times New Roman"/>
+          <w:b/>
+          <w:bCs/>
+          <w:color w:val="000000"/>
+          <w:sz w:val="26"/>
+          <w:szCs w:val="26"/>
+        </w:rPr>
+        <w:t>Strengths and weaknesses</w:t>
+      </w:r>
+      <w:r>
+        <w:rPr>
+          <w:rFonts w:ascii="Times New Roman" w:hAnsi="Times New Roman" w:cs="Times New Roman"/>
+          <w:color w:val="000000"/>
+          <w:sz w:val="24"/>
+          <w:szCs w:val="24"/>
+        </w:rPr>
+        <w:t>:</w:t>
+      </w:r>
+      <w:r>
+        <w:rPr>
+          <w:rFonts w:ascii="Times New Roman" w:hAnsi="Times New Roman" w:cs="Times New Roman"/>
+          <w:color w:val="000000"/>
+          <w:sz w:val="24"/>
+          <w:szCs w:val="24"/>
+        </w:rPr>
+        <w:t xml:space="preserve"> </w:t>
+      </w:r>
+      <w:r>
+        <w:rPr>
+          <w:rFonts w:ascii="Times New Roman" w:hAnsi="Times New Roman" w:cs="Times New Roman"/>
+          <w:color w:val="000000"/>
+          <w:sz w:val="24"/>
+          <w:szCs w:val="24"/>
+        </w:rPr>
+        <w:t xml:space="preserve">- </w:t>
+      </w:r>
+      <w:r>
+        <w:rPr>
+          <w:rFonts w:ascii="Times New Roman" w:hAnsi="Times New Roman" w:cs="Times New Roman"/>
+          <w:color w:val="222222"/>
+          <w:sz w:val="24"/>
+          <w:szCs w:val="24"/>
+          <w:shd w:val="clear" w:color="auto" w:fill="FFFFFF"/>
+        </w:rPr>
+        <w:t>[9</w:t>
+      </w:r>
+      <w:r>
+        <w:rPr>
+          <w:rFonts w:ascii="Times New Roman" w:hAnsi="Times New Roman" w:cs="Times New Roman"/>
+          <w:color w:val="222222"/>
+          <w:sz w:val="24"/>
+          <w:szCs w:val="24"/>
+          <w:shd w:val="clear" w:color="auto" w:fill="FFFFFF"/>
+          <w:vertAlign w:val="superscript"/>
+        </w:rPr>
+        <w:t>th</w:t>
+      </w:r>
+      <w:r>
+        <w:rPr>
+          <w:rFonts w:ascii="Times New Roman" w:hAnsi="Times New Roman" w:cs="Times New Roman"/>
+          <w:color w:val="222222"/>
+          <w:sz w:val="24"/>
+          <w:szCs w:val="24"/>
+          <w:shd w:val="clear" w:color="auto" w:fill="FFFFFF"/>
+        </w:rPr>
+        <w:t xml:space="preserve"> URL]</w:t>
+      </w:r>
     </w:p>
     <w:p>
       <w:pPr>
@@ -993,51 +991,81 @@
       <w:r>
         <w:rPr>
           <w:rFonts w:ascii="Times New Roman" w:hAnsi="Times New Roman" w:cs="Times New Roman"/>
-          <w:color w:val="000000"/>
-          <w:sz w:val="24"/>
-          <w:szCs w:val="24"/>
-        </w:rPr>
-        <w:t xml:space="preserve">Strengths and </w:t>
-      </w:r>
-      <w:proofErr w:type="gramStart"/>
-      <w:r>
-        <w:rPr>
-          <w:rFonts w:ascii="Times New Roman" w:hAnsi="Times New Roman" w:cs="Times New Roman"/>
-          <w:color w:val="000000"/>
-          <w:sz w:val="24"/>
-          <w:szCs w:val="24"/>
-        </w:rPr>
-        <w:t>weaknesses :</w:t>
-      </w:r>
-      <w:proofErr w:type="gramEnd"/>
-      <w:r>
-        <w:rPr>
-          <w:rFonts w:ascii="Times New Roman" w:hAnsi="Times New Roman" w:cs="Times New Roman"/>
-          <w:color w:val="000000"/>
-          <w:sz w:val="24"/>
-          <w:szCs w:val="24"/>
-        </w:rPr>
-        <w:t xml:space="preserve">- </w:t>
+          <w:color w:val="222222"/>
+          <w:sz w:val="24"/>
+          <w:szCs w:val="24"/>
+          <w:shd w:val="clear" w:color="auto" w:fill="FFFFFF"/>
+        </w:rPr>
+        <w:t>It has the right information to the right s</w:t>
+      </w:r>
+      <w:r>
+        <w:rPr>
+          <w:rFonts w:ascii="Times New Roman" w:hAnsi="Times New Roman" w:cs="Times New Roman"/>
+          <w:color w:val="222222"/>
+          <w:sz w:val="24"/>
+          <w:szCs w:val="24"/>
+          <w:shd w:val="clear" w:color="auto" w:fill="FFFFFF"/>
+        </w:rPr>
+        <w:t>takeholder in the IT department.</w:t>
       </w:r>
     </w:p>
     <w:p>
       <w:pPr>
         <w:rPr>
           <w:rFonts w:ascii="Times New Roman" w:hAnsi="Times New Roman" w:cs="Times New Roman"/>
-          <w:color w:val="000000"/>
-          <w:sz w:val="24"/>
-          <w:szCs w:val="24"/>
-        </w:rPr>
-      </w:pPr>
-      <w:r>
-        <w:rPr>
-          <w:rFonts w:ascii="Times New Roman" w:hAnsi="Times New Roman" w:cs="Times New Roman"/>
           <w:color w:val="222222"/>
           <w:sz w:val="24"/>
           <w:szCs w:val="24"/>
           <w:shd w:val="clear" w:color="auto" w:fill="FFFFFF"/>
         </w:rPr>
-        <w:t>[9</w:t>
+      </w:pPr>
+      <w:r>
+        <w:rPr>
+          <w:rFonts w:ascii="Times New Roman" w:hAnsi="Times New Roman" w:cs="Times New Roman"/>
+          <w:b/>
+          <w:bCs/>
+          <w:color w:val="000000"/>
+          <w:sz w:val="26"/>
+          <w:szCs w:val="26"/>
+        </w:rPr>
+        <w:t>User Reviews of the tool</w:t>
+      </w:r>
+      <w:r>
+        <w:rPr>
+          <w:rFonts w:ascii="Times New Roman" w:hAnsi="Times New Roman" w:cs="Times New Roman"/>
+          <w:color w:val="000000"/>
+          <w:sz w:val="24"/>
+          <w:szCs w:val="24"/>
+        </w:rPr>
+        <w:t>:</w:t>
+      </w:r>
+      <w:r>
+        <w:rPr>
+          <w:rFonts w:ascii="Times New Roman" w:hAnsi="Times New Roman" w:cs="Times New Roman"/>
+          <w:color w:val="000000"/>
+          <w:sz w:val="24"/>
+          <w:szCs w:val="24"/>
+        </w:rPr>
+        <w:t xml:space="preserve"> </w:t>
+      </w:r>
+      <w:r>
+        <w:rPr>
+          <w:rFonts w:ascii="Times New Roman" w:hAnsi="Times New Roman" w:cs="Times New Roman"/>
+          <w:color w:val="000000"/>
+          <w:sz w:val="24"/>
+          <w:szCs w:val="24"/>
+        </w:rPr>
+        <w:t xml:space="preserve">- </w:t>
+      </w:r>
+      <w:r>
+        <w:rPr>
+          <w:rFonts w:ascii="Times New Roman" w:hAnsi="Times New Roman" w:cs="Times New Roman"/>
+          <w:color w:val="222222"/>
+          <w:sz w:val="24"/>
+          <w:szCs w:val="24"/>
+          <w:shd w:val="clear" w:color="auto" w:fill="FFFFFF"/>
+        </w:rPr>
+        <w:t>[4</w:t>
       </w:r>
       <w:r>
         <w:rPr>
@@ -1065,130 +1093,24 @@
       <w:pPr>
         <w:rPr>
           <w:rFonts w:ascii="Times New Roman" w:hAnsi="Times New Roman" w:cs="Times New Roman"/>
-          <w:i/>
-          <w:iCs/>
-          <w:color w:val="000000"/>
-          <w:sz w:val="24"/>
-          <w:szCs w:val="24"/>
-        </w:rPr>
-      </w:pPr>
-      <w:r>
-        <w:rPr>
-          <w:rFonts w:ascii="Times New Roman" w:hAnsi="Times New Roman" w:cs="Times New Roman"/>
-          <w:i/>
-          <w:iCs/>
-          <w:color w:val="333333"/>
-          <w:sz w:val="24"/>
-          <w:szCs w:val="24"/>
-          <w:shd w:val="clear" w:color="auto" w:fill="FFFFFF"/>
-        </w:rPr>
-        <w:t xml:space="preserve">Again, no matter the size, complexity or </w:t>
-      </w:r>
-      <w:proofErr w:type="spellStart"/>
-      <w:r>
-        <w:rPr>
-          <w:rFonts w:ascii="Times New Roman" w:hAnsi="Times New Roman" w:cs="Times New Roman"/>
-          <w:i/>
-          <w:iCs/>
-          <w:color w:val="333333"/>
-          <w:sz w:val="24"/>
-          <w:szCs w:val="24"/>
-          <w:shd w:val="clear" w:color="auto" w:fill="FFFFFF"/>
-        </w:rPr>
-        <w:t>color</w:t>
-      </w:r>
-      <w:proofErr w:type="spellEnd"/>
-      <w:r>
-        <w:rPr>
-          <w:rFonts w:ascii="Times New Roman" w:hAnsi="Times New Roman" w:cs="Times New Roman"/>
-          <w:i/>
-          <w:iCs/>
-          <w:color w:val="333333"/>
-          <w:sz w:val="24"/>
-          <w:szCs w:val="24"/>
-          <w:shd w:val="clear" w:color="auto" w:fill="FFFFFF"/>
-        </w:rPr>
-        <w:t xml:space="preserve"> of the companies. Kiuwan has the</w:t>
-      </w:r>
-      <w:r>
-        <w:rPr>
-          <w:rStyle w:val="apple-converted-space"/>
-          <w:rFonts w:ascii="Times New Roman" w:hAnsi="Times New Roman" w:cs="Times New Roman"/>
           <w:b/>
           <w:bCs/>
-          <w:i/>
-          <w:iCs/>
-          <w:color w:val="333333"/>
-          <w:sz w:val="24"/>
-          <w:szCs w:val="24"/>
-          <w:shd w:val="clear" w:color="auto" w:fill="FFFFFF"/>
-        </w:rPr>
-        <w:t> </w:t>
-      </w:r>
-      <w:r>
-        <w:rPr>
-          <w:rStyle w:val="Strong"/>
-          <w:rFonts w:ascii="Times New Roman" w:hAnsi="Times New Roman" w:cs="Times New Roman"/>
-          <w:i/>
-          <w:iCs/>
-          <w:color w:val="333333"/>
-          <w:sz w:val="24"/>
-          <w:szCs w:val="24"/>
-          <w:shd w:val="clear" w:color="auto" w:fill="FFFFFF"/>
-        </w:rPr>
-        <w:t>right information to the right stakeholder in the IT department</w:t>
-      </w:r>
-      <w:r>
-        <w:rPr>
-          <w:rFonts w:ascii="Times New Roman" w:hAnsi="Times New Roman" w:cs="Times New Roman"/>
-          <w:i/>
-          <w:iCs/>
-          <w:color w:val="333333"/>
-          <w:sz w:val="24"/>
-          <w:szCs w:val="24"/>
-          <w:shd w:val="clear" w:color="auto" w:fill="FFFFFF"/>
-        </w:rPr>
-        <w:t>. Not only developers and development managers,</w:t>
-      </w:r>
-      <w:r>
-        <w:rPr>
-          <w:rStyle w:val="apple-converted-space"/>
-          <w:rFonts w:ascii="Times New Roman" w:hAnsi="Times New Roman" w:cs="Times New Roman"/>
-          <w:i/>
-          <w:iCs/>
-          <w:color w:val="333333"/>
-          <w:sz w:val="24"/>
-          <w:szCs w:val="24"/>
-          <w:shd w:val="clear" w:color="auto" w:fill="FFFFFF"/>
-        </w:rPr>
-        <w:t> </w:t>
-      </w:r>
-      <w:r>
-        <w:rPr>
-          <w:rStyle w:val="Strong"/>
-          <w:rFonts w:ascii="Times New Roman" w:hAnsi="Times New Roman" w:cs="Times New Roman"/>
-          <w:i/>
-          <w:iCs/>
-          <w:color w:val="333333"/>
-          <w:sz w:val="24"/>
-          <w:szCs w:val="24"/>
-          <w:shd w:val="clear" w:color="auto" w:fill="FFFFFF"/>
-        </w:rPr>
-        <w:t>ALL stakeholders.</w:t>
-      </w:r>
-    </w:p>
-    <w:p>
-      <w:pPr>
-        <w:rPr>
-          <w:rFonts w:ascii="Times New Roman" w:hAnsi="Times New Roman" w:cs="Times New Roman"/>
-          <w:i/>
-          <w:iCs/>
-          <w:color w:val="222222"/>
-          <w:sz w:val="24"/>
-          <w:szCs w:val="24"/>
-          <w:shd w:val="clear" w:color="auto" w:fill="FFFFFF"/>
-        </w:rPr>
-      </w:pPr>
+          <w:color w:val="000000"/>
+          <w:sz w:val="26"/>
+          <w:szCs w:val="26"/>
+        </w:rPr>
+      </w:pPr>
+      <w:r>
+        <w:rPr>
+          <w:rFonts w:ascii="Times New Roman" w:hAnsi="Times New Roman" w:cs="Times New Roman"/>
+          <w:b/>
+          <w:bCs/>
+          <w:color w:val="000000"/>
+          <w:sz w:val="26"/>
+          <w:szCs w:val="26"/>
+        </w:rPr>
+        <w:t>Snapshots of tool usage using selected code samples:-</w:t>
+      </w:r>
     </w:p>
     <w:p>
       <w:pPr>
@@ -1206,54 +1128,6 @@
     </w:p>
     <w:p>
       <w:pPr>
-        <w:rPr>
-          <w:rFonts w:ascii="Times New Roman" w:hAnsi="Times New Roman" w:cs="Times New Roman"/>
-          <w:color w:val="000000"/>
-          <w:sz w:val="24"/>
-          <w:szCs w:val="24"/>
-        </w:rPr>
-      </w:pPr>
-      <w:r>
-        <w:rPr>
-          <w:rFonts w:ascii="Times New Roman" w:hAnsi="Times New Roman" w:cs="Times New Roman"/>
-          <w:color w:val="000000"/>
-          <w:sz w:val="24"/>
-          <w:szCs w:val="24"/>
-        </w:rPr>
-        <w:t xml:space="preserve"> User Reviews of the </w:t>
-      </w:r>
-      <w:proofErr w:type="gramStart"/>
-      <w:r>
-        <w:rPr>
-          <w:rFonts w:ascii="Times New Roman" w:hAnsi="Times New Roman" w:cs="Times New Roman"/>
-          <w:color w:val="000000"/>
-          <w:sz w:val="24"/>
-          <w:szCs w:val="24"/>
-        </w:rPr>
-        <w:t>tool :-</w:t>
-      </w:r>
-      <w:proofErr w:type="gramEnd"/>
-      <w:r>
-        <w:rPr>
-          <w:rFonts w:ascii="Times New Roman" w:hAnsi="Times New Roman" w:cs="Times New Roman"/>
-          <w:color w:val="000000"/>
-          <w:sz w:val="24"/>
-          <w:szCs w:val="24"/>
-        </w:rPr>
-        <w:t xml:space="preserve"> </w:t>
-      </w:r>
-      <w:r>
-        <w:rPr>
-          <w:rFonts w:ascii="Times New Roman" w:hAnsi="Times New Roman" w:cs="Times New Roman"/>
-          <w:color w:val="000000"/>
-          <w:sz w:val="24"/>
-          <w:szCs w:val="24"/>
-        </w:rPr>
-        <w:t>https://www.itcentralstation.com/products/kiuwan</w:t>
-      </w:r>
-    </w:p>
-    <w:p>
-      <w:pPr>
         <w:autoSpaceDE w:val="0"/>
         <w:autoSpaceDN w:val="0"/>
         <w:adjustRightInd w:val="0"/>
@@ -1265,6 +1139,71 @@
           <w:szCs w:val="24"/>
         </w:rPr>
       </w:pPr>
+      <w:r>
+        <w:rPr>
+          <w:rFonts w:ascii="Times New Roman" w:hAnsi="Times New Roman" w:cs="Times New Roman"/>
+          <w:noProof/>
+          <w:color w:val="000000"/>
+          <w:sz w:val="24"/>
+          <w:szCs w:val="24"/>
+          <w:lang w:eastAsia="en-GB"/>
+        </w:rPr>
+        <w:drawing>
+          <wp:anchor distT="0" distB="0" distL="114300" distR="114300" simplePos="0" relativeHeight="251657216" behindDoc="0" locked="0" layoutInCell="1" allowOverlap="1" wp14:anchorId="6CEAFE88" wp14:editId="0E33A391">
+            <wp:simplePos x="0" y="0"/>
+            <wp:positionH relativeFrom="margin">
+              <wp:posOffset>-200025</wp:posOffset>
+            </wp:positionH>
+            <wp:positionV relativeFrom="margin">
+              <wp:posOffset>5495925</wp:posOffset>
+            </wp:positionV>
+            <wp:extent cx="5450205" cy="3057525"/>
+            <wp:effectExtent l="0" t="0" r="0" b="9525"/>
+            <wp:wrapSquare wrapText="bothSides"/>
+            <wp:docPr id="1" name="Picture 1"/>
+            <wp:cNvGraphicFramePr>
+              <a:graphicFrameLocks xmlns:a="http://schemas.openxmlformats.org/drawingml/2006/main" noChangeAspect="1"/>
+            </wp:cNvGraphicFramePr>
+            <a:graphic xmlns:a="http://schemas.openxmlformats.org/drawingml/2006/main">
+              <a:graphicData uri="http://schemas.openxmlformats.org/drawingml/2006/picture">
+                <pic:pic xmlns:pic="http://schemas.openxmlformats.org/drawingml/2006/picture">
+                  <pic:nvPicPr>
+                    <pic:cNvPr id="1" name="ResultJava.PNG"/>
+                    <pic:cNvPicPr/>
+                  </pic:nvPicPr>
+                  <pic:blipFill>
+                    <a:blip r:embed="rId6">
+                      <a:extLst>
+                        <a:ext uri="{28A0092B-C50C-407E-A947-70E740481C1C}">
+                          <a14:useLocalDpi xmlns:a14="http://schemas.microsoft.com/office/drawing/2010/main" val="0"/>
+                        </a:ext>
+                      </a:extLst>
+                    </a:blip>
+                    <a:stretch>
+                      <a:fillRect/>
+                    </a:stretch>
+                  </pic:blipFill>
+                  <pic:spPr>
+                    <a:xfrm>
+                      <a:off x="0" y="0"/>
+                      <a:ext cx="5450205" cy="3057525"/>
+                    </a:xfrm>
+                    <a:prstGeom prst="rect">
+                      <a:avLst/>
+                    </a:prstGeom>
+                  </pic:spPr>
+                </pic:pic>
+              </a:graphicData>
+            </a:graphic>
+            <wp14:sizeRelH relativeFrom="margin">
+              <wp14:pctWidth>0</wp14:pctWidth>
+            </wp14:sizeRelH>
+            <wp14:sizeRelV relativeFrom="margin">
+              <wp14:pctHeight>0</wp14:pctHeight>
+            </wp14:sizeRelV>
+          </wp:anchor>
+        </w:drawing>
+      </w:r>
     </w:p>
     <w:p>
       <w:pPr>
@@ -1310,20 +1249,6 @@
     </w:p>
     <w:p>
       <w:pPr>
-        <w:autoSpaceDE w:val="0"/>
-        <w:autoSpaceDN w:val="0"/>
-        <w:adjustRightInd w:val="0"/>
-        <w:spacing w:after="0" w:line="240" w:lineRule="auto"/>
-        <w:rPr>
-          <w:rFonts w:ascii="Times New Roman" w:hAnsi="Times New Roman" w:cs="Times New Roman"/>
-          <w:color w:val="000000"/>
-          <w:sz w:val="24"/>
-          <w:szCs w:val="24"/>
-        </w:rPr>
-      </w:pPr>
-    </w:p>
-    <w:p>
-      <w:pPr>
         <w:rPr>
           <w:rFonts w:ascii="Times New Roman" w:hAnsi="Times New Roman" w:cs="Times New Roman"/>
           <w:color w:val="000000"/>
@@ -1342,7 +1267,7 @@
         <mc:AlternateContent>
           <mc:Choice Requires="wps">
             <w:drawing>
-              <wp:anchor distT="0" distB="0" distL="114300" distR="114300" simplePos="0" relativeHeight="251659264" behindDoc="0" locked="0" layoutInCell="1" allowOverlap="1" wp14:anchorId="69A68666" wp14:editId="347EF35D">
+              <wp:anchor distT="0" distB="0" distL="114300" distR="114300" simplePos="0" relativeHeight="251659264" behindDoc="0" locked="0" layoutInCell="1" allowOverlap="1" wp14:anchorId="7D3FBF6D" wp14:editId="119FB43C">
                 <wp:simplePos x="0" y="0"/>
                 <wp:positionH relativeFrom="column">
                   <wp:posOffset>-1270</wp:posOffset>
@@ -1382,28 +1307,87 @@
                               <w:pStyle w:val="Caption"/>
                               <w:jc w:val="center"/>
                               <w:rPr>
-                                <w:rFonts w:ascii="Book Antiqua" w:hAnsi="Book Antiqua" w:cs="Book Antiqua"/>
+                                <w:rFonts w:ascii="Times New Roman" w:hAnsi="Times New Roman" w:cs="Times New Roman"/>
                                 <w:i w:val="0"/>
                                 <w:iCs w:val="0"/>
                                 <w:noProof/>
-                                <w:color w:val="000000"/>
+                                <w:color w:val="000000" w:themeColor="text1"/>
                                 <w:sz w:val="26"/>
                                 <w:szCs w:val="26"/>
                               </w:rPr>
                             </w:pPr>
                             <w:r>
+                              <w:rPr>
+                                <w:rFonts w:ascii="Times New Roman" w:hAnsi="Times New Roman" w:cs="Times New Roman"/>
+                                <w:i w:val="0"/>
+                                <w:iCs w:val="0"/>
+                                <w:color w:val="000000" w:themeColor="text1"/>
+                              </w:rPr>
                               <w:t xml:space="preserve">Figure </w:t>
                             </w:r>
-                            <w:fldSimple w:instr=" SEQ Figure \* ARABIC ">
-                              <w:r>
-                                <w:rPr>
-                                  <w:noProof/>
-                                </w:rPr>
-                                <w:t>1</w:t>
-                              </w:r>
-                            </w:fldSimple>
                             <w:r>
                               <w:rPr>
+                                <w:rFonts w:ascii="Times New Roman" w:hAnsi="Times New Roman" w:cs="Times New Roman"/>
+                                <w:i w:val="0"/>
+                                <w:iCs w:val="0"/>
+                                <w:color w:val="000000" w:themeColor="text1"/>
+                              </w:rPr>
+                              <w:fldChar w:fldCharType="begin"/>
+                            </w:r>
+                            <w:r>
+                              <w:rPr>
+                                <w:rFonts w:ascii="Times New Roman" w:hAnsi="Times New Roman" w:cs="Times New Roman"/>
+                                <w:i w:val="0"/>
+                                <w:iCs w:val="0"/>
+                                <w:color w:val="000000" w:themeColor="text1"/>
+                              </w:rPr>
+                              <w:instrText xml:space="preserve"> SEQ Figure \* ARABIC </w:instrText>
+                            </w:r>
+                            <w:r>
+                              <w:rPr>
+                                <w:rFonts w:ascii="Times New Roman" w:hAnsi="Times New Roman" w:cs="Times New Roman"/>
+                                <w:i w:val="0"/>
+                                <w:iCs w:val="0"/>
+                                <w:color w:val="000000" w:themeColor="text1"/>
+                              </w:rPr>
+                              <w:fldChar w:fldCharType="separate"/>
+                            </w:r>
+                            <w:r>
+                              <w:rPr>
+                                <w:rFonts w:ascii="Times New Roman" w:hAnsi="Times New Roman" w:cs="Times New Roman"/>
+                                <w:i w:val="0"/>
+                                <w:iCs w:val="0"/>
+                                <w:noProof/>
+                                <w:color w:val="000000" w:themeColor="text1"/>
+                              </w:rPr>
+                              <w:t>1</w:t>
+                            </w:r>
+                            <w:r>
+                              <w:rPr>
+                                <w:rFonts w:ascii="Times New Roman" w:hAnsi="Times New Roman" w:cs="Times New Roman"/>
+                                <w:i w:val="0"/>
+                                <w:iCs w:val="0"/>
+                                <w:noProof/>
+                                <w:color w:val="000000" w:themeColor="text1"/>
+                              </w:rPr>
+                              <w:fldChar w:fldCharType="end"/>
+                            </w:r>
+                            <w:r>
+                              <w:rPr>
+                                <w:rFonts w:ascii="Times New Roman" w:hAnsi="Times New Roman" w:cs="Times New Roman"/>
+                                <w:i w:val="0"/>
+                                <w:iCs w:val="0"/>
+                                <w:noProof/>
+                                <w:color w:val="000000" w:themeColor="text1"/>
+                              </w:rPr>
+                              <w:t xml:space="preserve">:- </w:t>
+                            </w:r>
+                            <w:r>
+                              <w:rPr>
+                                <w:rFonts w:ascii="Times New Roman" w:hAnsi="Times New Roman" w:cs="Times New Roman"/>
+                                <w:i w:val="0"/>
+                                <w:iCs w:val="0"/>
+                                <w:color w:val="000000" w:themeColor="text1"/>
                                 <w:lang w:val="en-IN"/>
                               </w:rPr>
                               <w:t>Results.java in Github</w:t>
@@ -1425,7 +1409,7 @@
           </mc:Choice>
           <mc:Fallback>
             <w:pict>
-              <v:shapetype w14:anchorId="69A68666" id="_x0000_t202" coordsize="21600,21600" o:spt="202" path="m,l,21600r21600,l21600,xe">
+              <v:shapetype w14:anchorId="7D3FBF6D" id="_x0000_t202" coordsize="21600,21600" o:spt="202" path="m,l,21600r21600,l21600,xe">
                 <v:stroke joinstyle="miter"/>
                 <v:path gradientshapeok="t" o:connecttype="rect"/>
               </v:shapetype>
@@ -1437,28 +1421,87 @@
                         <w:pStyle w:val="Caption"/>
                         <w:jc w:val="center"/>
                         <w:rPr>
-                          <w:rFonts w:ascii="Book Antiqua" w:hAnsi="Book Antiqua" w:cs="Book Antiqua"/>
+                          <w:rFonts w:ascii="Times New Roman" w:hAnsi="Times New Roman" w:cs="Times New Roman"/>
                           <w:i w:val="0"/>
                           <w:iCs w:val="0"/>
                           <w:noProof/>
-                          <w:color w:val="000000"/>
+                          <w:color w:val="000000" w:themeColor="text1"/>
                           <w:sz w:val="26"/>
                           <w:szCs w:val="26"/>
                         </w:rPr>
                       </w:pPr>
                       <w:r>
+                        <w:rPr>
+                          <w:rFonts w:ascii="Times New Roman" w:hAnsi="Times New Roman" w:cs="Times New Roman"/>
+                          <w:i w:val="0"/>
+                          <w:iCs w:val="0"/>
+                          <w:color w:val="000000" w:themeColor="text1"/>
+                        </w:rPr>
                         <w:t xml:space="preserve">Figure </w:t>
                       </w:r>
-                      <w:fldSimple w:instr=" SEQ Figure \* ARABIC ">
-                        <w:r>
-                          <w:rPr>
-                            <w:noProof/>
-                          </w:rPr>
-                          <w:t>1</w:t>
-                        </w:r>
-                      </w:fldSimple>
                       <w:r>
                         <w:rPr>
+                          <w:rFonts w:ascii="Times New Roman" w:hAnsi="Times New Roman" w:cs="Times New Roman"/>
+                          <w:i w:val="0"/>
+                          <w:iCs w:val="0"/>
+                          <w:color w:val="000000" w:themeColor="text1"/>
+                        </w:rPr>
+                        <w:fldChar w:fldCharType="begin"/>
+                      </w:r>
+                      <w:r>
+                        <w:rPr>
+                          <w:rFonts w:ascii="Times New Roman" w:hAnsi="Times New Roman" w:cs="Times New Roman"/>
+                          <w:i w:val="0"/>
+                          <w:iCs w:val="0"/>
+                          <w:color w:val="000000" w:themeColor="text1"/>
+                        </w:rPr>
+                        <w:instrText xml:space="preserve"> SEQ Figure \* ARABIC </w:instrText>
+                      </w:r>
+                      <w:r>
+                        <w:rPr>
+                          <w:rFonts w:ascii="Times New Roman" w:hAnsi="Times New Roman" w:cs="Times New Roman"/>
+                          <w:i w:val="0"/>
+                          <w:iCs w:val="0"/>
+                          <w:color w:val="000000" w:themeColor="text1"/>
+                        </w:rPr>
+                        <w:fldChar w:fldCharType="separate"/>
+                      </w:r>
+                      <w:r>
+                        <w:rPr>
+                          <w:rFonts w:ascii="Times New Roman" w:hAnsi="Times New Roman" w:cs="Times New Roman"/>
+                          <w:i w:val="0"/>
+                          <w:iCs w:val="0"/>
+                          <w:noProof/>
+                          <w:color w:val="000000" w:themeColor="text1"/>
+                        </w:rPr>
+                        <w:t>1</w:t>
+                      </w:r>
+                      <w:r>
+                        <w:rPr>
+                          <w:rFonts w:ascii="Times New Roman" w:hAnsi="Times New Roman" w:cs="Times New Roman"/>
+                          <w:i w:val="0"/>
+                          <w:iCs w:val="0"/>
+                          <w:noProof/>
+                          <w:color w:val="000000" w:themeColor="text1"/>
+                        </w:rPr>
+                        <w:fldChar w:fldCharType="end"/>
+                      </w:r>
+                      <w:r>
+                        <w:rPr>
+                          <w:rFonts w:ascii="Times New Roman" w:hAnsi="Times New Roman" w:cs="Times New Roman"/>
+                          <w:i w:val="0"/>
+                          <w:iCs w:val="0"/>
+                          <w:noProof/>
+                          <w:color w:val="000000" w:themeColor="text1"/>
+                        </w:rPr>
+                        <w:t xml:space="preserve">:- </w:t>
+                      </w:r>
+                      <w:r>
+                        <w:rPr>
+                          <w:rFonts w:ascii="Times New Roman" w:hAnsi="Times New Roman" w:cs="Times New Roman"/>
+                          <w:i w:val="0"/>
+                          <w:iCs w:val="0"/>
+                          <w:color w:val="000000" w:themeColor="text1"/>
                           <w:lang w:val="en-IN"/>
                         </w:rPr>
                         <w:t>Results.java in Github</w:t>
@@ -1475,90 +1518,11 @@
       <w:r>
         <w:rPr>
           <w:rFonts w:ascii="Times New Roman" w:hAnsi="Times New Roman" w:cs="Times New Roman"/>
-          <w:noProof/>
-          <w:color w:val="000000"/>
-          <w:sz w:val="24"/>
-          <w:szCs w:val="24"/>
-          <w:lang w:eastAsia="en-GB"/>
-        </w:rPr>
-        <w:drawing>
-          <wp:anchor distT="0" distB="0" distL="114300" distR="114300" simplePos="0" relativeHeight="251657216" behindDoc="0" locked="0" layoutInCell="1" allowOverlap="1" wp14:anchorId="461716B9" wp14:editId="7ECF9623">
-            <wp:simplePos x="0" y="0"/>
-            <wp:positionH relativeFrom="margin">
-              <wp:posOffset>-1270</wp:posOffset>
-            </wp:positionH>
-            <wp:positionV relativeFrom="margin">
-              <wp:posOffset>488315</wp:posOffset>
-            </wp:positionV>
-            <wp:extent cx="5731510" cy="3215005"/>
-            <wp:effectExtent l="0" t="0" r="2540" b="4445"/>
-            <wp:wrapSquare wrapText="bothSides"/>
-            <wp:docPr id="1" name="Picture 1"/>
-            <wp:cNvGraphicFramePr>
-              <a:graphicFrameLocks xmlns:a="http://schemas.openxmlformats.org/drawingml/2006/main" noChangeAspect="1"/>
-            </wp:cNvGraphicFramePr>
-            <a:graphic xmlns:a="http://schemas.openxmlformats.org/drawingml/2006/main">
-              <a:graphicData uri="http://schemas.openxmlformats.org/drawingml/2006/picture">
-                <pic:pic xmlns:pic="http://schemas.openxmlformats.org/drawingml/2006/picture">
-                  <pic:nvPicPr>
-                    <pic:cNvPr id="1" name="ResultJava.PNG"/>
-                    <pic:cNvPicPr/>
-                  </pic:nvPicPr>
-                  <pic:blipFill>
-                    <a:blip r:embed="rId6">
-                      <a:extLst>
-                        <a:ext uri="{28A0092B-C50C-407E-A947-70E740481C1C}">
-                          <a14:useLocalDpi xmlns:a14="http://schemas.microsoft.com/office/drawing/2010/main" val="0"/>
-                        </a:ext>
-                      </a:extLst>
-                    </a:blip>
-                    <a:stretch>
-                      <a:fillRect/>
-                    </a:stretch>
-                  </pic:blipFill>
-                  <pic:spPr>
-                    <a:xfrm>
-                      <a:off x="0" y="0"/>
-                      <a:ext cx="5731510" cy="3215005"/>
-                    </a:xfrm>
-                    <a:prstGeom prst="rect">
-                      <a:avLst/>
-                    </a:prstGeom>
-                  </pic:spPr>
-                </pic:pic>
-              </a:graphicData>
-            </a:graphic>
-          </wp:anchor>
-        </w:drawing>
-      </w:r>
-      <w:r>
-        <w:rPr>
-          <w:rFonts w:ascii="Times New Roman" w:hAnsi="Times New Roman" w:cs="Times New Roman"/>
-          <w:color w:val="000000"/>
-          <w:sz w:val="24"/>
-          <w:szCs w:val="24"/>
-        </w:rPr>
-        <w:t xml:space="preserve"> Snapshots of tool usage using selected code </w:t>
-      </w:r>
-      <w:proofErr w:type="gramStart"/>
-      <w:r>
-        <w:rPr>
-          <w:rFonts w:ascii="Times New Roman" w:hAnsi="Times New Roman" w:cs="Times New Roman"/>
-          <w:color w:val="000000"/>
-          <w:sz w:val="24"/>
-          <w:szCs w:val="24"/>
-        </w:rPr>
-        <w:t>samples :</w:t>
-      </w:r>
-      <w:proofErr w:type="gramEnd"/>
-      <w:r>
-        <w:rPr>
-          <w:rFonts w:ascii="Times New Roman" w:hAnsi="Times New Roman" w:cs="Times New Roman"/>
-          <w:color w:val="000000"/>
-          <w:sz w:val="24"/>
-          <w:szCs w:val="24"/>
-        </w:rPr>
-        <w:t xml:space="preserve">- </w:t>
+          <w:color w:val="000000"/>
+          <w:sz w:val="24"/>
+          <w:szCs w:val="24"/>
+        </w:rPr>
+        <w:t xml:space="preserve"> </w:t>
       </w:r>
     </w:p>
     <w:p>
@@ -1635,405 +1599,70 @@
       <w:pPr>
         <w:rPr>
           <w:rFonts w:ascii="Times New Roman" w:hAnsi="Times New Roman" w:cs="Times New Roman"/>
-          <w:color w:val="000000"/>
-          <w:sz w:val="24"/>
-          <w:szCs w:val="24"/>
-        </w:rPr>
-      </w:pPr>
+          <w:b/>
+          <w:bCs/>
+          <w:color w:val="000000"/>
+          <w:sz w:val="26"/>
+          <w:szCs w:val="26"/>
+        </w:rPr>
+      </w:pPr>
+      <w:r>
+        <w:rPr>
+          <w:rFonts w:ascii="Times New Roman" w:hAnsi="Times New Roman" w:cs="Times New Roman"/>
+          <w:b/>
+          <w:bCs/>
+          <w:color w:val="000000"/>
+          <w:sz w:val="26"/>
+          <w:szCs w:val="26"/>
+        </w:rPr>
+        <w:lastRenderedPageBreak/>
+        <w:t>Outcome of the tool</w:t>
+      </w:r>
+      <w:r>
+        <w:rPr>
+          <w:rFonts w:ascii="Times New Roman" w:hAnsi="Times New Roman" w:cs="Times New Roman"/>
+          <w:b/>
+          <w:bCs/>
+          <w:color w:val="000000"/>
+          <w:sz w:val="26"/>
+          <w:szCs w:val="26"/>
+        </w:rPr>
+        <w:t>:</w:t>
+      </w:r>
+      <w:r>
+        <w:rPr>
+          <w:rFonts w:ascii="Times New Roman" w:hAnsi="Times New Roman" w:cs="Times New Roman"/>
+          <w:b/>
+          <w:bCs/>
+          <w:color w:val="000000"/>
+          <w:sz w:val="26"/>
+          <w:szCs w:val="26"/>
+        </w:rPr>
+        <w:t xml:space="preserve"> </w:t>
+      </w:r>
+      <w:r>
+        <w:rPr>
+          <w:rFonts w:ascii="Times New Roman" w:hAnsi="Times New Roman" w:cs="Times New Roman"/>
+          <w:b/>
+          <w:bCs/>
+          <w:color w:val="000000"/>
+          <w:sz w:val="26"/>
+          <w:szCs w:val="26"/>
+        </w:rPr>
+        <w:t xml:space="preserve">- </w:t>
+      </w:r>
     </w:p>
     <w:p>
       <w:pPr>
         <w:rPr>
           <w:rFonts w:ascii="Times New Roman" w:hAnsi="Times New Roman" w:cs="Times New Roman"/>
-          <w:color w:val="000000"/>
-          <w:sz w:val="24"/>
-          <w:szCs w:val="24"/>
-        </w:rPr>
-      </w:pPr>
-    </w:p>
-    <w:p>
-      <w:pPr>
-        <w:rPr>
-          <w:rFonts w:ascii="Times New Roman" w:hAnsi="Times New Roman" w:cs="Times New Roman"/>
-          <w:color w:val="000000"/>
-          <w:sz w:val="24"/>
-          <w:szCs w:val="24"/>
-        </w:rPr>
-      </w:pPr>
-    </w:p>
-    <w:p>
-      <w:pPr>
-        <w:rPr>
-          <w:rFonts w:ascii="Times New Roman" w:hAnsi="Times New Roman" w:cs="Times New Roman"/>
-          <w:color w:val="000000"/>
-          <w:sz w:val="24"/>
-          <w:szCs w:val="24"/>
-        </w:rPr>
-      </w:pPr>
-    </w:p>
-    <w:p>
-      <w:pPr>
-        <w:rPr>
-          <w:rFonts w:ascii="Times New Roman" w:hAnsi="Times New Roman" w:cs="Times New Roman"/>
-          <w:color w:val="000000"/>
-          <w:sz w:val="24"/>
-          <w:szCs w:val="24"/>
-        </w:rPr>
-      </w:pPr>
-    </w:p>
-    <w:p>
-      <w:pPr>
-        <w:rPr>
-          <w:rFonts w:ascii="Times New Roman" w:hAnsi="Times New Roman" w:cs="Times New Roman"/>
-          <w:color w:val="000000"/>
-          <w:sz w:val="24"/>
-          <w:szCs w:val="24"/>
-        </w:rPr>
-      </w:pPr>
-    </w:p>
-    <w:p>
-      <w:pPr>
-        <w:rPr>
-          <w:rFonts w:ascii="Times New Roman" w:hAnsi="Times New Roman" w:cs="Times New Roman"/>
-          <w:color w:val="000000"/>
-          <w:sz w:val="24"/>
-          <w:szCs w:val="24"/>
-        </w:rPr>
-      </w:pPr>
-    </w:p>
-    <w:p>
-      <w:pPr>
-        <w:rPr>
-          <w:rFonts w:ascii="Times New Roman" w:hAnsi="Times New Roman" w:cs="Times New Roman"/>
-          <w:color w:val="000000"/>
-          <w:sz w:val="24"/>
-          <w:szCs w:val="24"/>
-        </w:rPr>
-      </w:pPr>
-    </w:p>
-    <w:p>
-      <w:pPr>
-        <w:rPr>
-          <w:rFonts w:ascii="Times New Roman" w:hAnsi="Times New Roman" w:cs="Times New Roman"/>
-          <w:color w:val="000000"/>
-          <w:sz w:val="24"/>
-          <w:szCs w:val="24"/>
-        </w:rPr>
-      </w:pPr>
-      <w:r>
-        <w:rPr>
-          <w:rFonts w:ascii="Times New Roman" w:hAnsi="Times New Roman" w:cs="Times New Roman"/>
-          <w:noProof/>
-          <w:color w:val="000000"/>
-          <w:sz w:val="24"/>
-          <w:szCs w:val="24"/>
-          <w:lang w:eastAsia="en-GB"/>
-        </w:rPr>
-        <w:lastRenderedPageBreak/>
-        <mc:AlternateContent>
-          <mc:Choice Requires="wpg">
-            <w:drawing>
-              <wp:anchor distT="0" distB="0" distL="114300" distR="114300" simplePos="0" relativeHeight="251665408" behindDoc="0" locked="0" layoutInCell="1" allowOverlap="1" wp14:anchorId="6BD42155" wp14:editId="440F9D02">
-                <wp:simplePos x="0" y="0"/>
-                <wp:positionH relativeFrom="column">
-                  <wp:posOffset>-82542</wp:posOffset>
-                </wp:positionH>
-                <wp:positionV relativeFrom="paragraph">
-                  <wp:posOffset>322</wp:posOffset>
-                </wp:positionV>
-                <wp:extent cx="5755261" cy="8697595"/>
-                <wp:effectExtent l="0" t="0" r="0" b="8255"/>
-                <wp:wrapSquare wrapText="bothSides"/>
-                <wp:docPr id="7" name="Group 7"/>
-                <wp:cNvGraphicFramePr/>
-                <a:graphic xmlns:a="http://schemas.openxmlformats.org/drawingml/2006/main">
-                  <a:graphicData uri="http://schemas.microsoft.com/office/word/2010/wordprocessingGroup">
-                    <wpg:wgp>
-                      <wpg:cNvGrpSpPr/>
-                      <wpg:grpSpPr>
-                        <a:xfrm>
-                          <a:off x="0" y="0"/>
-                          <a:ext cx="5755261" cy="8697595"/>
-                          <a:chOff x="0" y="0"/>
-                          <a:chExt cx="5755261" cy="8697595"/>
-                        </a:xfrm>
-                      </wpg:grpSpPr>
-                      <pic:pic xmlns:pic="http://schemas.openxmlformats.org/drawingml/2006/picture">
-                        <pic:nvPicPr>
-                          <pic:cNvPr id="3" name="Picture 3"/>
-                          <pic:cNvPicPr>
-                            <a:picLocks noChangeAspect="1"/>
-                          </pic:cNvPicPr>
-                        </pic:nvPicPr>
-                        <pic:blipFill>
-                          <a:blip r:embed="rId7">
-                            <a:extLst>
-                              <a:ext uri="{28A0092B-C50C-407E-A947-70E740481C1C}">
-                                <a14:useLocalDpi xmlns:a14="http://schemas.microsoft.com/office/drawing/2010/main" val="0"/>
-                              </a:ext>
-                            </a:extLst>
-                          </a:blip>
-                          <a:stretch>
-                            <a:fillRect/>
-                          </a:stretch>
-                        </pic:blipFill>
-                        <pic:spPr>
-                          <a:xfrm>
-                            <a:off x="0" y="0"/>
-                            <a:ext cx="5731510" cy="3797935"/>
-                          </a:xfrm>
-                          <a:prstGeom prst="rect">
-                            <a:avLst/>
-                          </a:prstGeom>
-                        </pic:spPr>
-                      </pic:pic>
-                      <pic:pic xmlns:pic="http://schemas.openxmlformats.org/drawingml/2006/picture">
-                        <pic:nvPicPr>
-                          <pic:cNvPr id="4" name="Picture 4"/>
-                          <pic:cNvPicPr>
-                            <a:picLocks noChangeAspect="1"/>
-                          </pic:cNvPicPr>
-                        </pic:nvPicPr>
-                        <pic:blipFill>
-                          <a:blip r:embed="rId8">
-                            <a:extLst>
-                              <a:ext uri="{28A0092B-C50C-407E-A947-70E740481C1C}">
-                                <a14:useLocalDpi xmlns:a14="http://schemas.microsoft.com/office/drawing/2010/main" val="0"/>
-                              </a:ext>
-                            </a:extLst>
-                          </a:blip>
-                          <a:stretch>
-                            <a:fillRect/>
-                          </a:stretch>
-                        </pic:blipFill>
-                        <pic:spPr>
-                          <a:xfrm>
-                            <a:off x="23751" y="3800104"/>
-                            <a:ext cx="5731510" cy="2352675"/>
-                          </a:xfrm>
-                          <a:prstGeom prst="rect">
-                            <a:avLst/>
-                          </a:prstGeom>
-                        </pic:spPr>
-                      </pic:pic>
-                      <pic:pic xmlns:pic="http://schemas.openxmlformats.org/drawingml/2006/picture">
-                        <pic:nvPicPr>
-                          <pic:cNvPr id="5" name="Picture 5"/>
-                          <pic:cNvPicPr>
-                            <a:picLocks noChangeAspect="1"/>
-                          </pic:cNvPicPr>
-                        </pic:nvPicPr>
-                        <pic:blipFill>
-                          <a:blip r:embed="rId9">
-                            <a:extLst>
-                              <a:ext uri="{28A0092B-C50C-407E-A947-70E740481C1C}">
-                                <a14:useLocalDpi xmlns:a14="http://schemas.microsoft.com/office/drawing/2010/main" val="0"/>
-                              </a:ext>
-                            </a:extLst>
-                          </a:blip>
-                          <a:stretch>
-                            <a:fillRect/>
-                          </a:stretch>
-                        </pic:blipFill>
-                        <pic:spPr>
-                          <a:xfrm>
-                            <a:off x="53439" y="6151418"/>
-                            <a:ext cx="5700395" cy="2226310"/>
-                          </a:xfrm>
-                          <a:prstGeom prst="rect">
-                            <a:avLst/>
-                          </a:prstGeom>
-                        </pic:spPr>
-                      </pic:pic>
-                      <wps:wsp>
-                        <wps:cNvPr id="6" name="Text Box 6"/>
-                        <wps:cNvSpPr txBox="1"/>
-                        <wps:spPr>
-                          <a:xfrm>
-                            <a:off x="53437" y="8430895"/>
-                            <a:ext cx="5700395" cy="266700"/>
-                          </a:xfrm>
-                          <a:prstGeom prst="rect">
-                            <a:avLst/>
-                          </a:prstGeom>
-                          <a:solidFill>
-                            <a:prstClr val="white"/>
-                          </a:solidFill>
-                          <a:ln>
-                            <a:noFill/>
-                          </a:ln>
-                          <a:effectLst/>
-                        </wps:spPr>
-                        <wps:txbx>
-                          <w:txbxContent>
-                            <w:p>
-                              <w:pPr>
-                                <w:pStyle w:val="Caption"/>
-                                <w:jc w:val="center"/>
-                                <w:rPr>
-                                  <w:rFonts w:ascii="Book Antiqua" w:hAnsi="Book Antiqua" w:cs="Book Antiqua"/>
-                                  <w:i w:val="0"/>
-                                  <w:iCs w:val="0"/>
-                                  <w:noProof/>
-                                  <w:color w:val="000000"/>
-                                  <w:sz w:val="26"/>
-                                  <w:szCs w:val="26"/>
-                                </w:rPr>
-                              </w:pPr>
-                              <w:r>
-                                <w:t xml:space="preserve">Figure </w:t>
-                              </w:r>
-                              <w:fldSimple w:instr=" SEQ Figure \* ARABIC ">
-                                <w:r>
-                                  <w:rPr>
-                                    <w:noProof/>
-                                  </w:rPr>
-                                  <w:t>2</w:t>
-                                </w:r>
-                              </w:fldSimple>
-                              <w:r>
-                                <w:rPr>
-                                  <w:lang w:val="en-IN"/>
-                                </w:rPr>
-                                <w:t>Student.java</w:t>
-                              </w:r>
-                            </w:p>
-                          </w:txbxContent>
-                        </wps:txbx>
-                        <wps:bodyPr rot="0" spcFirstLastPara="0" vertOverflow="overflow" horzOverflow="overflow" vert="horz" wrap="square" lIns="0" tIns="0" rIns="0" bIns="0" numCol="1" spcCol="0" rtlCol="0" fromWordArt="0" anchor="t" anchorCtr="0" forceAA="0" compatLnSpc="1">
-                          <a:prstTxWarp prst="textNoShape">
-                            <a:avLst/>
-                          </a:prstTxWarp>
-                          <a:spAutoFit/>
-                        </wps:bodyPr>
-                      </wps:wsp>
-                    </wpg:wgp>
-                  </a:graphicData>
-                </a:graphic>
-              </wp:anchor>
-            </w:drawing>
-          </mc:Choice>
-          <mc:Fallback>
-            <w:pict>
-              <v:group w14:anchorId="6BD42155" id="Group 7" o:spid="_x0000_s1027" style="position:absolute;margin-left:-6.5pt;margin-top:.05pt;width:453.15pt;height:684.85pt;z-index:251665408" coordsize="57552,86975" o:gfxdata="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">
-                <v:shapetype id="_x0000_t75" coordsize="21600,21600" o:spt="75" o:preferrelative="t" path="m@4@5l@4@11@9@11@9@5xe" filled="f" stroked="f">
-                  <v:stroke joinstyle="miter"/>
-                  <v:formulas>
-                    <v:f eqn="if lineDrawn pixelLineWidth 0"/>
-                    <v:f eqn="sum @0 1 0"/>
-                    <v:f eqn="sum 0 0 @1"/>
-                    <v:f eqn="prod @2 1 2"/>
-                    <v:f eqn="prod @3 21600 pixelWidth"/>
-                    <v:f eqn="prod @3 21600 pixelHeight"/>
-                    <v:f eqn="sum @0 0 1"/>
-                    <v:f eqn="prod @6 1 2"/>
-                    <v:f eqn="prod @7 21600 pixelWidth"/>
-                    <v:f eqn="sum @8 21600 0"/>
-                    <v:f eqn="prod @7 21600 pixelHeight"/>
-                    <v:f eqn="sum @10 21600 0"/>
-                  </v:formulas>
-                  <v:path o:extrusionok="f" gradientshapeok="t" o:connecttype="rect"/>
-                  <o:lock v:ext="edit" aspectratio="t"/>
-                </v:shapetype>
-                <v:shape id="Picture 3" o:spid="_x0000_s1028" type="#_x0000_t75" style="position:absolute;width:57315;height:37979;visibility:visible;mso-wrap-style:square" o:gfxdata="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">
-                  <v:imagedata r:id="rId10" o:title=""/>
-                  <v:path arrowok="t"/>
-                </v:shape>
-                <v:shape id="Picture 4" o:spid="_x0000_s1029" type="#_x0000_t75" style="position:absolute;left:237;top:38001;width:57315;height:23526;visibility:visible;mso-wrap-style:square" o:gfxdata="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">
-                  <v:imagedata r:id="rId11" o:title=""/>
-                  <v:path arrowok="t"/>
-                </v:shape>
-                <v:shape id="Picture 5" o:spid="_x0000_s1030" type="#_x0000_t75" style="position:absolute;left:534;top:61514;width:57004;height:22263;visibility:visible;mso-wrap-style:square" o:gfxdata="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">
-                  <v:imagedata r:id="rId12" o:title=""/>
-                  <v:path arrowok="t"/>
-                </v:shape>
-                <v:shape id="Text Box 6" o:spid="_x0000_s1031" type="#_x0000_t202" style="position:absolute;left:534;top:84308;width:57004;height:2667;visibility:visible;mso-wrap-style:square;v-text-anchor:top" o:gfxdata="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" stroked="f">
-                  <v:textbox style="mso-fit-shape-to-text:t" inset="0,0,0,0">
-                    <w:txbxContent>
-                      <w:p>
-                        <w:pPr>
-                          <w:pStyle w:val="Caption"/>
-                          <w:jc w:val="center"/>
-                          <w:rPr>
-                            <w:rFonts w:ascii="Book Antiqua" w:hAnsi="Book Antiqua" w:cs="Book Antiqua"/>
-                            <w:i w:val="0"/>
-                            <w:iCs w:val="0"/>
-                            <w:noProof/>
-                            <w:color w:val="000000"/>
-                            <w:sz w:val="26"/>
-                            <w:szCs w:val="26"/>
-                          </w:rPr>
-                        </w:pPr>
-                        <w:r>
-                          <w:t xml:space="preserve">Figure </w:t>
-                        </w:r>
-                        <w:fldSimple w:instr=" SEQ Figure \* ARABIC ">
-                          <w:r>
-                            <w:rPr>
-                              <w:noProof/>
-                            </w:rPr>
-                            <w:t>2</w:t>
-                          </w:r>
-                        </w:fldSimple>
-                        <w:r>
-                          <w:rPr>
-                            <w:lang w:val="en-IN"/>
-                          </w:rPr>
-                          <w:t>Student.java</w:t>
-                        </w:r>
-                      </w:p>
-                    </w:txbxContent>
-                  </v:textbox>
-                </v:shape>
-                <w10:wrap type="square"/>
-              </v:group>
-            </w:pict>
-          </mc:Fallback>
-        </mc:AlternateContent>
-      </w:r>
-    </w:p>
-    <w:p>
-      <w:pPr>
-        <w:rPr>
-          <w:rFonts w:ascii="Times New Roman" w:hAnsi="Times New Roman" w:cs="Times New Roman"/>
-          <w:i/>
-          <w:iCs/>
           <w:sz w:val="24"/>
           <w:szCs w:val="24"/>
           <w:lang w:val="en-IN"/>
         </w:rPr>
       </w:pPr>
-      <w:proofErr w:type="gramStart"/>
-      <w:r>
-        <w:rPr>
-          <w:rFonts w:ascii="Times New Roman" w:hAnsi="Times New Roman" w:cs="Times New Roman"/>
-          <w:color w:val="000000"/>
-          <w:sz w:val="24"/>
-          <w:szCs w:val="24"/>
-        </w:rPr>
-        <w:lastRenderedPageBreak/>
-        <w:t>outcome</w:t>
-      </w:r>
-      <w:proofErr w:type="gramEnd"/>
-      <w:r>
-        <w:rPr>
-          <w:rFonts w:ascii="Times New Roman" w:hAnsi="Times New Roman" w:cs="Times New Roman"/>
-          <w:color w:val="000000"/>
-          <w:sz w:val="24"/>
-          <w:szCs w:val="24"/>
-        </w:rPr>
-        <w:t xml:space="preserve"> of the tool :- </w:t>
-      </w:r>
-    </w:p>
-    <w:p>
-      <w:pPr>
-        <w:rPr>
-          <w:rFonts w:ascii="Times New Roman" w:hAnsi="Times New Roman" w:cs="Times New Roman"/>
-          <w:sz w:val="24"/>
-          <w:szCs w:val="24"/>
-          <w:lang w:val="en-IN"/>
-        </w:rPr>
-      </w:pPr>
+      <w:bookmarkStart w:id="0" w:name="_GoBack"/>
+      <w:bookmarkEnd w:id="0"/>
       <w:r>
         <w:rPr>
           <w:rFonts w:ascii="Times New Roman" w:hAnsi="Times New Roman" w:cs="Times New Roman"/>
@@ -2045,16 +1674,16 @@
         <mc:AlternateContent>
           <mc:Choice Requires="wps">
             <w:drawing>
-              <wp:anchor distT="0" distB="0" distL="114300" distR="114300" simplePos="0" relativeHeight="251668480" behindDoc="0" locked="0" layoutInCell="1" allowOverlap="1" wp14:anchorId="63208473" wp14:editId="71860E2F">
+              <wp:anchor distT="0" distB="0" distL="114300" distR="114300" simplePos="0" relativeHeight="251668480" behindDoc="0" locked="0" layoutInCell="1" allowOverlap="1" wp14:anchorId="5CE12D40" wp14:editId="4591C751">
                 <wp:simplePos x="0" y="0"/>
-                <wp:positionH relativeFrom="column">
-                  <wp:posOffset>-77470</wp:posOffset>
+                <wp:positionH relativeFrom="margin">
+                  <wp:posOffset>-1270</wp:posOffset>
                 </wp:positionH>
                 <wp:positionV relativeFrom="paragraph">
-                  <wp:posOffset>2443480</wp:posOffset>
+                  <wp:posOffset>2738755</wp:posOffset>
                 </wp:positionV>
-                <wp:extent cx="5731510" cy="635"/>
-                <wp:effectExtent l="0" t="0" r="0" b="0"/>
+                <wp:extent cx="5731510" cy="266700"/>
+                <wp:effectExtent l="0" t="0" r="2540" b="0"/>
                 <wp:wrapSquare wrapText="bothSides"/>
                 <wp:docPr id="14" name="Text Box 14"/>
                 <wp:cNvGraphicFramePr/>
@@ -2065,7 +1694,7 @@
                       <wps:spPr>
                         <a:xfrm>
                           <a:off x="0" y="0"/>
-                          <a:ext cx="5731510" cy="635"/>
+                          <a:ext cx="5731510" cy="266700"/>
                         </a:xfrm>
                         <a:prstGeom prst="rect">
                           <a:avLst/>
@@ -2085,24 +1714,37 @@
                               <w:pStyle w:val="Caption"/>
                               <w:jc w:val="center"/>
                               <w:rPr>
+                                <w:rFonts w:ascii="Times New Roman" w:hAnsi="Times New Roman" w:cs="Times New Roman"/>
                                 <w:i w:val="0"/>
                                 <w:iCs w:val="0"/>
                                 <w:noProof/>
+                                <w:color w:val="000000" w:themeColor="text1"/>
                               </w:rPr>
                             </w:pPr>
                             <w:r>
+                              <w:rPr>
+                                <w:rFonts w:ascii="Times New Roman" w:hAnsi="Times New Roman" w:cs="Times New Roman"/>
+                                <w:i w:val="0"/>
+                                <w:iCs w:val="0"/>
+                                <w:color w:val="000000" w:themeColor="text1"/>
+                              </w:rPr>
                               <w:t xml:space="preserve">Figure </w:t>
                             </w:r>
-                            <w:fldSimple w:instr=" SEQ Figure \* ARABIC ">
-                              <w:r>
-                                <w:rPr>
-                                  <w:noProof/>
-                                </w:rPr>
-                                <w:t>3</w:t>
-                              </w:r>
-                            </w:fldSimple>
                             <w:r>
                               <w:rPr>
+                                <w:rFonts w:ascii="Times New Roman" w:hAnsi="Times New Roman" w:cs="Times New Roman"/>
+                                <w:i w:val="0"/>
+                                <w:iCs w:val="0"/>
+                                <w:color w:val="000000" w:themeColor="text1"/>
+                              </w:rPr>
+                              <w:t xml:space="preserve">2:- </w:t>
+                            </w:r>
+                            <w:r>
+                              <w:rPr>
+                                <w:rFonts w:ascii="Times New Roman" w:hAnsi="Times New Roman" w:cs="Times New Roman"/>
+                                <w:i w:val="0"/>
+                                <w:iCs w:val="0"/>
+                                <w:color w:val="000000" w:themeColor="text1"/>
                                 <w:lang w:val="en-IN"/>
                               </w:rPr>
                               <w:t>Kiuwan report</w:t>
@@ -2124,7 +1766,7 @@
           </mc:Choice>
           <mc:Fallback>
             <w:pict>
-              <v:shape w14:anchorId="63208473" id="Text Box 14" o:spid="_x0000_s1032" type="#_x0000_t202" style="position:absolute;margin-left:-6.1pt;margin-top:192.4pt;width:451.3pt;height:.05pt;z-index:251668480;visibility:visible;mso-wrap-style:square;mso-wrap-distance-left:9pt;mso-wrap-distance-top:0;mso-wrap-distance-right:9pt;mso-wrap-distance-bottom:0;mso-position-horizontal:absolute;mso-position-horizontal-relative:text;mso-position-vertical:absolute;mso-position-vertical-relative:text;v-text-anchor:top" o:gfxdata="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" stroked="f">
+              <v:shape w14:anchorId="5CE12D40" id="Text Box 14" o:spid="_x0000_s1027" type="#_x0000_t202" style="position:absolute;margin-left:-.1pt;margin-top:215.65pt;width:451.3pt;height:21pt;z-index:251668480;visibility:visible;mso-wrap-style:square;mso-wrap-distance-left:9pt;mso-wrap-distance-top:0;mso-wrap-distance-right:9pt;mso-wrap-distance-bottom:0;mso-position-horizontal:absolute;mso-position-horizontal-relative:margin;mso-position-vertical:absolute;mso-position-vertical-relative:text;v-text-anchor:top" o:gfxdata="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" stroked="f">
                 <v:textbox style="mso-fit-shape-to-text:t" inset="0,0,0,0">
                   <w:txbxContent>
                     <w:p>
@@ -2132,24 +1774,37 @@
                         <w:pStyle w:val="Caption"/>
                         <w:jc w:val="center"/>
                         <w:rPr>
+                          <w:rFonts w:ascii="Times New Roman" w:hAnsi="Times New Roman" w:cs="Times New Roman"/>
                           <w:i w:val="0"/>
                           <w:iCs w:val="0"/>
                           <w:noProof/>
+                          <w:color w:val="000000" w:themeColor="text1"/>
                         </w:rPr>
                       </w:pPr>
                       <w:r>
+                        <w:rPr>
+                          <w:rFonts w:ascii="Times New Roman" w:hAnsi="Times New Roman" w:cs="Times New Roman"/>
+                          <w:i w:val="0"/>
+                          <w:iCs w:val="0"/>
+                          <w:color w:val="000000" w:themeColor="text1"/>
+                        </w:rPr>
                         <w:t xml:space="preserve">Figure </w:t>
                       </w:r>
-                      <w:fldSimple w:instr=" SEQ Figure \* ARABIC ">
-                        <w:r>
-                          <w:rPr>
-                            <w:noProof/>
-                          </w:rPr>
-                          <w:t>3</w:t>
-                        </w:r>
-                      </w:fldSimple>
                       <w:r>
                         <w:rPr>
+                          <w:rFonts w:ascii="Times New Roman" w:hAnsi="Times New Roman" w:cs="Times New Roman"/>
+                          <w:i w:val="0"/>
+                          <w:iCs w:val="0"/>
+                          <w:color w:val="000000" w:themeColor="text1"/>
+                        </w:rPr>
+                        <w:t xml:space="preserve">2:- </w:t>
+                      </w:r>
+                      <w:r>
+                        <w:rPr>
+                          <w:rFonts w:ascii="Times New Roman" w:hAnsi="Times New Roman" w:cs="Times New Roman"/>
+                          <w:i w:val="0"/>
+                          <w:iCs w:val="0"/>
+                          <w:color w:val="000000" w:themeColor="text1"/>
                           <w:lang w:val="en-IN"/>
                         </w:rPr>
                         <w:t>Kiuwan report</w:t>
@@ -2157,7 +1812,7 @@
                     </w:p>
                   </w:txbxContent>
                 </v:textbox>
-                <w10:wrap type="square"/>
+                <w10:wrap type="square" anchorx="margin"/>
               </v:shape>
             </w:pict>
           </mc:Fallback>
@@ -2172,13 +1827,13 @@
           <w:lang w:eastAsia="en-GB"/>
         </w:rPr>
         <w:drawing>
-          <wp:anchor distT="0" distB="0" distL="114300" distR="114300" simplePos="0" relativeHeight="251666432" behindDoc="0" locked="0" layoutInCell="1" allowOverlap="1">
+          <wp:anchor distT="0" distB="0" distL="114300" distR="114300" simplePos="0" relativeHeight="251666432" behindDoc="0" locked="0" layoutInCell="1" allowOverlap="1" wp14:anchorId="7EF79BE8" wp14:editId="7C250B50">
             <wp:simplePos x="0" y="0"/>
             <wp:positionH relativeFrom="margin">
-              <wp:posOffset>-77470</wp:posOffset>
+              <wp:posOffset>-1270</wp:posOffset>
             </wp:positionH>
             <wp:positionV relativeFrom="margin">
-              <wp:posOffset>583565</wp:posOffset>
+              <wp:posOffset>650240</wp:posOffset>
             </wp:positionV>
             <wp:extent cx="5731510" cy="2125980"/>
             <wp:effectExtent l="0" t="0" r="2540" b="7620"/>
@@ -2195,7 +1850,7 @@
                     <pic:cNvPicPr/>
                   </pic:nvPicPr>
                   <pic:blipFill>
-                    <a:blip r:embed="rId13">
+                    <a:blip r:embed="rId7">
                       <a:extLst>
                         <a:ext uri="{28A0092B-C50C-407E-A947-70E740481C1C}">
                           <a14:useLocalDpi xmlns:a14="http://schemas.microsoft.com/office/drawing/2010/main" val="0"/>
@@ -2447,9 +2102,9 @@
       <w:lvlJc w:val="left"/>
       <w:pPr>
         <w:tabs>
-          <w:tab w:val="num" w:pos="720"/>
+          <w:tab w:val="num" w:pos="1440"/>
         </w:tabs>
-        <w:ind w:left="720" w:hanging="360"/>
+        <w:ind w:left="1440" w:hanging="360"/>
       </w:pPr>
       <w:rPr>
         <w:rFonts w:ascii="Symbol" w:hAnsi="Symbol" w:hint="default"/>
@@ -2463,9 +2118,9 @@
       <w:lvlJc w:val="left"/>
       <w:pPr>
         <w:tabs>
-          <w:tab w:val="num" w:pos="1440"/>
+          <w:tab w:val="num" w:pos="2160"/>
         </w:tabs>
-        <w:ind w:left="1440" w:hanging="360"/>
+        <w:ind w:left="2160" w:hanging="360"/>
       </w:pPr>
       <w:rPr>
         <w:rFonts w:ascii="Symbol" w:hAnsi="Symbol" w:hint="default"/>
@@ -2479,9 +2134,9 @@
       <w:lvlJc w:val="left"/>
       <w:pPr>
         <w:tabs>
-          <w:tab w:val="num" w:pos="2160"/>
+          <w:tab w:val="num" w:pos="2880"/>
         </w:tabs>
-        <w:ind w:left="2160" w:hanging="360"/>
+        <w:ind w:left="2880" w:hanging="360"/>
       </w:pPr>
       <w:rPr>
         <w:rFonts w:ascii="Symbol" w:hAnsi="Symbol" w:hint="default"/>
@@ -2495,9 +2150,9 @@
       <w:lvlJc w:val="left"/>
       <w:pPr>
         <w:tabs>
-          <w:tab w:val="num" w:pos="2880"/>
+          <w:tab w:val="num" w:pos="3600"/>
         </w:tabs>
-        <w:ind w:left="2880" w:hanging="360"/>
+        <w:ind w:left="3600" w:hanging="360"/>
       </w:pPr>
       <w:rPr>
         <w:rFonts w:ascii="Symbol" w:hAnsi="Symbol" w:hint="default"/>
@@ -2511,9 +2166,9 @@
       <w:lvlJc w:val="left"/>
       <w:pPr>
         <w:tabs>
-          <w:tab w:val="num" w:pos="3600"/>
+          <w:tab w:val="num" w:pos="4320"/>
         </w:tabs>
-        <w:ind w:left="3600" w:hanging="360"/>
+        <w:ind w:left="4320" w:hanging="360"/>
       </w:pPr>
       <w:rPr>
         <w:rFonts w:ascii="Symbol" w:hAnsi="Symbol" w:hint="default"/>
@@ -2527,9 +2182,9 @@
       <w:lvlJc w:val="left"/>
       <w:pPr>
         <w:tabs>
-          <w:tab w:val="num" w:pos="4320"/>
+          <w:tab w:val="num" w:pos="5040"/>
         </w:tabs>
-        <w:ind w:left="4320" w:hanging="360"/>
+        <w:ind w:left="5040" w:hanging="360"/>
       </w:pPr>
       <w:rPr>
         <w:rFonts w:ascii="Symbol" w:hAnsi="Symbol" w:hint="default"/>
@@ -2543,9 +2198,9 @@
       <w:lvlJc w:val="left"/>
       <w:pPr>
         <w:tabs>
-          <w:tab w:val="num" w:pos="5040"/>
+          <w:tab w:val="num" w:pos="5760"/>
         </w:tabs>
-        <w:ind w:left="5040" w:hanging="360"/>
+        <w:ind w:left="5760" w:hanging="360"/>
       </w:pPr>
       <w:rPr>
         <w:rFonts w:ascii="Symbol" w:hAnsi="Symbol" w:hint="default"/>
@@ -2559,9 +2214,9 @@
       <w:lvlJc w:val="left"/>
       <w:pPr>
         <w:tabs>
-          <w:tab w:val="num" w:pos="5760"/>
+          <w:tab w:val="num" w:pos="6480"/>
         </w:tabs>
-        <w:ind w:left="5760" w:hanging="360"/>
+        <w:ind w:left="6480" w:hanging="360"/>
       </w:pPr>
       <w:rPr>
         <w:rFonts w:ascii="Symbol" w:hAnsi="Symbol" w:hint="default"/>
@@ -2575,9 +2230,9 @@
       <w:lvlJc w:val="left"/>
       <w:pPr>
         <w:tabs>
-          <w:tab w:val="num" w:pos="6480"/>
+          <w:tab w:val="num" w:pos="7200"/>
         </w:tabs>
-        <w:ind w:left="6480" w:hanging="360"/>
+        <w:ind w:left="7200" w:hanging="360"/>
       </w:pPr>
       <w:rPr>
         <w:rFonts w:ascii="Symbol" w:hAnsi="Symbol" w:hint="default"/>
@@ -3586,7 +3241,7 @@
 </file>
 
 <file path=customXml/itemProps1.xml><?xml version="1.0" encoding="utf-8"?>
-<ds:datastoreItem xmlns:ds="http://schemas.openxmlformats.org/officeDocument/2006/customXml" ds:itemID="{FB321CBB-371A-4AB9-9407-F20282BD0DE5}">
+<ds:datastoreItem xmlns:ds="http://schemas.openxmlformats.org/officeDocument/2006/customXml" ds:itemID="{3DBA1658-7BD9-41EB-98CE-2643D9068084}">
   <ds:schemaRefs>
     <ds:schemaRef ds:uri="http://schemas.openxmlformats.org/officeDocument/2006/bibliography"/>
   </ds:schemaRefs>

</xml_diff>

<commit_message>
need points for weaknesses to complete
</commit_message>
<xml_diff>
--- a/StaticCodeAnalysisTool.docx
+++ b/StaticCodeAnalysisTool.docx
@@ -565,6 +565,8 @@
           <w:lang w:eastAsia="en-GB"/>
         </w:rPr>
       </w:pPr>
+      <w:bookmarkStart w:id="0" w:name="_GoBack"/>
+      <w:bookmarkEnd w:id="0"/>
       <w:r>
         <w:rPr>
           <w:rFonts w:ascii="Times New Roman" w:eastAsia="Times New Roman" w:hAnsi="Times New Roman" w:cs="Times New Roman"/>
@@ -947,6 +949,21 @@
         </w:rPr>
         <w:t xml:space="preserve">- </w:t>
       </w:r>
+    </w:p>
+    <w:p>
+      <w:pPr>
+        <w:pStyle w:val="ListParagraph"/>
+        <w:numPr>
+          <w:ilvl w:val="0"/>
+          <w:numId w:val="5"/>
+        </w:numPr>
+        <w:rPr>
+          <w:rFonts w:ascii="Times New Roman" w:hAnsi="Times New Roman" w:cs="Times New Roman"/>
+          <w:color w:val="000000"/>
+          <w:sz w:val="24"/>
+          <w:szCs w:val="24"/>
+        </w:rPr>
+      </w:pPr>
       <w:r>
         <w:rPr>
           <w:rFonts w:ascii="Times New Roman" w:hAnsi="Times New Roman" w:cs="Times New Roman"/>
@@ -955,7 +972,27 @@
           <w:szCs w:val="24"/>
           <w:shd w:val="clear" w:color="auto" w:fill="FFFFFF"/>
         </w:rPr>
-        <w:t>[9</w:t>
+        <w:t>It has the right information to the right s</w:t>
+      </w:r>
+      <w:r>
+        <w:rPr>
+          <w:rFonts w:ascii="Times New Roman" w:hAnsi="Times New Roman" w:cs="Times New Roman"/>
+          <w:color w:val="222222"/>
+          <w:sz w:val="24"/>
+          <w:szCs w:val="24"/>
+          <w:shd w:val="clear" w:color="auto" w:fill="FFFFFF"/>
+        </w:rPr>
+        <w:t>takeholder in the IT department.</w:t>
+      </w:r>
+      <w:r>
+        <w:rPr>
+          <w:rFonts w:ascii="Times New Roman" w:hAnsi="Times New Roman" w:cs="Times New Roman"/>
+          <w:color w:val="222222"/>
+          <w:sz w:val="24"/>
+          <w:szCs w:val="24"/>
+          <w:shd w:val="clear" w:color="auto" w:fill="FFFFFF"/>
+        </w:rPr>
+        <w:t xml:space="preserve"> [9</w:t>
       </w:r>
       <w:r>
         <w:rPr>
@@ -981,6 +1018,11 @@
     </w:p>
     <w:p>
       <w:pPr>
+        <w:pStyle w:val="ListParagraph"/>
+        <w:numPr>
+          <w:ilvl w:val="0"/>
+          <w:numId w:val="5"/>
+        </w:numPr>
         <w:rPr>
           <w:rFonts w:ascii="Times New Roman" w:hAnsi="Times New Roman" w:cs="Times New Roman"/>
           <w:color w:val="000000"/>
@@ -996,7 +1038,7 @@
           <w:szCs w:val="24"/>
           <w:shd w:val="clear" w:color="auto" w:fill="FFFFFF"/>
         </w:rPr>
-        <w:t>It has the right information to the right s</w:t>
+        <w:t xml:space="preserve">Supports for all major programming languages like </w:t>
       </w:r>
       <w:r>
         <w:rPr>
@@ -1006,7 +1048,58 @@
           <w:szCs w:val="24"/>
           <w:shd w:val="clear" w:color="auto" w:fill="FFFFFF"/>
         </w:rPr>
-        <w:t>takeholder in the IT department.</w:t>
+        <w:t>Java, C/C++, JavaScript, PHP, C#, .NET, VB, Objective-C, Cobol, SQL, etc.</w:t>
+      </w:r>
+      <w:r>
+        <w:rPr>
+          <w:rFonts w:ascii="Times New Roman" w:hAnsi="Times New Roman" w:cs="Times New Roman"/>
+          <w:color w:val="222222"/>
+          <w:sz w:val="24"/>
+          <w:szCs w:val="24"/>
+          <w:shd w:val="clear" w:color="auto" w:fill="FFFFFF"/>
+        </w:rPr>
+        <w:t xml:space="preserve"> </w:t>
+      </w:r>
+      <w:r>
+        <w:rPr>
+          <w:rFonts w:ascii="Times New Roman" w:hAnsi="Times New Roman" w:cs="Times New Roman"/>
+          <w:color w:val="222222"/>
+          <w:sz w:val="24"/>
+          <w:szCs w:val="24"/>
+          <w:shd w:val="clear" w:color="auto" w:fill="FFFFFF"/>
+        </w:rPr>
+        <w:t>[</w:t>
+      </w:r>
+      <w:r>
+        <w:rPr>
+          <w:rFonts w:ascii="Times New Roman" w:hAnsi="Times New Roman" w:cs="Times New Roman"/>
+          <w:color w:val="222222"/>
+          <w:sz w:val="24"/>
+          <w:szCs w:val="24"/>
+          <w:shd w:val="clear" w:color="auto" w:fill="FFFFFF"/>
+        </w:rPr>
+        <w:t>11</w:t>
+      </w:r>
+      <w:r>
+        <w:rPr>
+          <w:rFonts w:ascii="Times New Roman" w:hAnsi="Times New Roman" w:cs="Times New Roman"/>
+          <w:color w:val="222222"/>
+          <w:sz w:val="24"/>
+          <w:szCs w:val="24"/>
+          <w:shd w:val="clear" w:color="auto" w:fill="FFFFFF"/>
+          <w:vertAlign w:val="superscript"/>
+        </w:rPr>
+        <w:t>th</w:t>
+      </w:r>
+      <w:r>
+        <w:rPr>
+          <w:rFonts w:ascii="Times New Roman" w:hAnsi="Times New Roman" w:cs="Times New Roman"/>
+          <w:color w:val="222222"/>
+          <w:sz w:val="24"/>
+          <w:szCs w:val="24"/>
+          <w:shd w:val="clear" w:color="auto" w:fill="FFFFFF"/>
+        </w:rPr>
+        <w:t xml:space="preserve"> URL]</w:t>
       </w:r>
     </w:p>
     <w:p>
@@ -1615,7 +1708,6 @@
           <w:sz w:val="26"/>
           <w:szCs w:val="26"/>
         </w:rPr>
-        <w:lastRenderedPageBreak/>
         <w:t>Outcome of the tool</w:t>
       </w:r>
       <w:r>
@@ -1954,8 +2046,6 @@
         </w:rPr>
         <w:t xml:space="preserve"> </w:t>
       </w:r>
-      <w:bookmarkStart w:id="0" w:name="_GoBack"/>
-      <w:bookmarkEnd w:id="0"/>
     </w:p>
     <w:p>
       <w:pPr>
@@ -2129,6 +2219,119 @@
     </w:lvl>
   </w:abstractNum>
   <w:abstractNum w:abstractNumId="1">
+    <w:nsid w:val="32B3292A"/>
+    <w:multiLevelType w:val="hybridMultilevel"/>
+    <w:tmpl w:val="09045D1E"/>
+    <w:lvl w:ilvl="0" w:tplc="08090001">
+      <w:start w:val="1"/>
+      <w:numFmt w:val="bullet"/>
+      <w:lvlText w:val=""/>
+      <w:lvlJc w:val="left"/>
+      <w:pPr>
+        <w:ind w:left="720" w:hanging="360"/>
+      </w:pPr>
+      <w:rPr>
+        <w:rFonts w:ascii="Symbol" w:hAnsi="Symbol" w:hint="default"/>
+      </w:rPr>
+    </w:lvl>
+    <w:lvl w:ilvl="1" w:tplc="08090003" w:tentative="1">
+      <w:start w:val="1"/>
+      <w:numFmt w:val="bullet"/>
+      <w:lvlText w:val="o"/>
+      <w:lvlJc w:val="left"/>
+      <w:pPr>
+        <w:ind w:left="1440" w:hanging="360"/>
+      </w:pPr>
+      <w:rPr>
+        <w:rFonts w:ascii="Courier New" w:hAnsi="Courier New" w:cs="Courier New" w:hint="default"/>
+      </w:rPr>
+    </w:lvl>
+    <w:lvl w:ilvl="2" w:tplc="08090005" w:tentative="1">
+      <w:start w:val="1"/>
+      <w:numFmt w:val="bullet"/>
+      <w:lvlText w:val=""/>
+      <w:lvlJc w:val="left"/>
+      <w:pPr>
+        <w:ind w:left="2160" w:hanging="360"/>
+      </w:pPr>
+      <w:rPr>
+        <w:rFonts w:ascii="Wingdings" w:hAnsi="Wingdings" w:hint="default"/>
+      </w:rPr>
+    </w:lvl>
+    <w:lvl w:ilvl="3" w:tplc="08090001" w:tentative="1">
+      <w:start w:val="1"/>
+      <w:numFmt w:val="bullet"/>
+      <w:lvlText w:val=""/>
+      <w:lvlJc w:val="left"/>
+      <w:pPr>
+        <w:ind w:left="2880" w:hanging="360"/>
+      </w:pPr>
+      <w:rPr>
+        <w:rFonts w:ascii="Symbol" w:hAnsi="Symbol" w:hint="default"/>
+      </w:rPr>
+    </w:lvl>
+    <w:lvl w:ilvl="4" w:tplc="08090003" w:tentative="1">
+      <w:start w:val="1"/>
+      <w:numFmt w:val="bullet"/>
+      <w:lvlText w:val="o"/>
+      <w:lvlJc w:val="left"/>
+      <w:pPr>
+        <w:ind w:left="3600" w:hanging="360"/>
+      </w:pPr>
+      <w:rPr>
+        <w:rFonts w:ascii="Courier New" w:hAnsi="Courier New" w:cs="Courier New" w:hint="default"/>
+      </w:rPr>
+    </w:lvl>
+    <w:lvl w:ilvl="5" w:tplc="08090005" w:tentative="1">
+      <w:start w:val="1"/>
+      <w:numFmt w:val="bullet"/>
+      <w:lvlText w:val=""/>
+      <w:lvlJc w:val="left"/>
+      <w:pPr>
+        <w:ind w:left="4320" w:hanging="360"/>
+      </w:pPr>
+      <w:rPr>
+        <w:rFonts w:ascii="Wingdings" w:hAnsi="Wingdings" w:hint="default"/>
+      </w:rPr>
+    </w:lvl>
+    <w:lvl w:ilvl="6" w:tplc="08090001" w:tentative="1">
+      <w:start w:val="1"/>
+      <w:numFmt w:val="bullet"/>
+      <w:lvlText w:val=""/>
+      <w:lvlJc w:val="left"/>
+      <w:pPr>
+        <w:ind w:left="5040" w:hanging="360"/>
+      </w:pPr>
+      <w:rPr>
+        <w:rFonts w:ascii="Symbol" w:hAnsi="Symbol" w:hint="default"/>
+      </w:rPr>
+    </w:lvl>
+    <w:lvl w:ilvl="7" w:tplc="08090003" w:tentative="1">
+      <w:start w:val="1"/>
+      <w:numFmt w:val="bullet"/>
+      <w:lvlText w:val="o"/>
+      <w:lvlJc w:val="left"/>
+      <w:pPr>
+        <w:ind w:left="5760" w:hanging="360"/>
+      </w:pPr>
+      <w:rPr>
+        <w:rFonts w:ascii="Courier New" w:hAnsi="Courier New" w:cs="Courier New" w:hint="default"/>
+      </w:rPr>
+    </w:lvl>
+    <w:lvl w:ilvl="8" w:tplc="08090005" w:tentative="1">
+      <w:start w:val="1"/>
+      <w:numFmt w:val="bullet"/>
+      <w:lvlText w:val=""/>
+      <w:lvlJc w:val="left"/>
+      <w:pPr>
+        <w:ind w:left="6480" w:hanging="360"/>
+      </w:pPr>
+      <w:rPr>
+        <w:rFonts w:ascii="Wingdings" w:hAnsi="Wingdings" w:hint="default"/>
+      </w:rPr>
+    </w:lvl>
+  </w:abstractNum>
+  <w:abstractNum w:abstractNumId="2">
     <w:nsid w:val="5AA66542"/>
     <w:multiLevelType w:val="hybridMultilevel"/>
     <w:tmpl w:val="AC84C0EC"/>
@@ -2241,7 +2444,7 @@
       </w:rPr>
     </w:lvl>
   </w:abstractNum>
-  <w:abstractNum w:abstractNumId="2">
+  <w:abstractNum w:abstractNumId="3">
     <w:nsid w:val="5FE47760"/>
     <w:multiLevelType w:val="multilevel"/>
     <w:tmpl w:val="B9B86F02"/>
@@ -2252,9 +2455,9 @@
       <w:lvlJc w:val="left"/>
       <w:pPr>
         <w:tabs>
-          <w:tab w:val="num" w:pos="1440"/>
+          <w:tab w:val="num" w:pos="2520"/>
         </w:tabs>
-        <w:ind w:left="1440" w:hanging="360"/>
+        <w:ind w:left="2520" w:hanging="360"/>
       </w:pPr>
       <w:rPr>
         <w:rFonts w:ascii="Symbol" w:hAnsi="Symbol" w:hint="default"/>
@@ -2268,9 +2471,9 @@
       <w:lvlJc w:val="left"/>
       <w:pPr>
         <w:tabs>
-          <w:tab w:val="num" w:pos="2160"/>
+          <w:tab w:val="num" w:pos="3240"/>
         </w:tabs>
-        <w:ind w:left="2160" w:hanging="360"/>
+        <w:ind w:left="3240" w:hanging="360"/>
       </w:pPr>
       <w:rPr>
         <w:rFonts w:ascii="Symbol" w:hAnsi="Symbol" w:hint="default"/>
@@ -2284,9 +2487,9 @@
       <w:lvlJc w:val="left"/>
       <w:pPr>
         <w:tabs>
-          <w:tab w:val="num" w:pos="2880"/>
+          <w:tab w:val="num" w:pos="3960"/>
         </w:tabs>
-        <w:ind w:left="2880" w:hanging="360"/>
+        <w:ind w:left="3960" w:hanging="360"/>
       </w:pPr>
       <w:rPr>
         <w:rFonts w:ascii="Symbol" w:hAnsi="Symbol" w:hint="default"/>
@@ -2300,9 +2503,9 @@
       <w:lvlJc w:val="left"/>
       <w:pPr>
         <w:tabs>
-          <w:tab w:val="num" w:pos="3600"/>
+          <w:tab w:val="num" w:pos="4680"/>
         </w:tabs>
-        <w:ind w:left="3600" w:hanging="360"/>
+        <w:ind w:left="4680" w:hanging="360"/>
       </w:pPr>
       <w:rPr>
         <w:rFonts w:ascii="Symbol" w:hAnsi="Symbol" w:hint="default"/>
@@ -2316,9 +2519,9 @@
       <w:lvlJc w:val="left"/>
       <w:pPr>
         <w:tabs>
-          <w:tab w:val="num" w:pos="4320"/>
+          <w:tab w:val="num" w:pos="5400"/>
         </w:tabs>
-        <w:ind w:left="4320" w:hanging="360"/>
+        <w:ind w:left="5400" w:hanging="360"/>
       </w:pPr>
       <w:rPr>
         <w:rFonts w:ascii="Symbol" w:hAnsi="Symbol" w:hint="default"/>
@@ -2332,9 +2535,9 @@
       <w:lvlJc w:val="left"/>
       <w:pPr>
         <w:tabs>
-          <w:tab w:val="num" w:pos="5040"/>
+          <w:tab w:val="num" w:pos="6120"/>
         </w:tabs>
-        <w:ind w:left="5040" w:hanging="360"/>
+        <w:ind w:left="6120" w:hanging="360"/>
       </w:pPr>
       <w:rPr>
         <w:rFonts w:ascii="Symbol" w:hAnsi="Symbol" w:hint="default"/>
@@ -2348,9 +2551,9 @@
       <w:lvlJc w:val="left"/>
       <w:pPr>
         <w:tabs>
-          <w:tab w:val="num" w:pos="5760"/>
+          <w:tab w:val="num" w:pos="6840"/>
         </w:tabs>
-        <w:ind w:left="5760" w:hanging="360"/>
+        <w:ind w:left="6840" w:hanging="360"/>
       </w:pPr>
       <w:rPr>
         <w:rFonts w:ascii="Symbol" w:hAnsi="Symbol" w:hint="default"/>
@@ -2364,9 +2567,9 @@
       <w:lvlJc w:val="left"/>
       <w:pPr>
         <w:tabs>
-          <w:tab w:val="num" w:pos="6480"/>
+          <w:tab w:val="num" w:pos="7560"/>
         </w:tabs>
-        <w:ind w:left="6480" w:hanging="360"/>
+        <w:ind w:left="7560" w:hanging="360"/>
       </w:pPr>
       <w:rPr>
         <w:rFonts w:ascii="Symbol" w:hAnsi="Symbol" w:hint="default"/>
@@ -2380,9 +2583,9 @@
       <w:lvlJc w:val="left"/>
       <w:pPr>
         <w:tabs>
-          <w:tab w:val="num" w:pos="7200"/>
+          <w:tab w:val="num" w:pos="8280"/>
         </w:tabs>
-        <w:ind w:left="7200" w:hanging="360"/>
+        <w:ind w:left="8280" w:hanging="360"/>
       </w:pPr>
       <w:rPr>
         <w:rFonts w:ascii="Symbol" w:hAnsi="Symbol" w:hint="default"/>
@@ -2390,7 +2593,7 @@
       </w:rPr>
     </w:lvl>
   </w:abstractNum>
-  <w:abstractNum w:abstractNumId="3">
+  <w:abstractNum w:abstractNumId="4">
     <w:nsid w:val="7E2F32AF"/>
     <w:multiLevelType w:val="multilevel"/>
     <w:tmpl w:val="62109AF4"/>
@@ -2543,13 +2746,16 @@
     <w:abstractNumId w:val="0"/>
   </w:num>
   <w:num w:numId="2">
+    <w:abstractNumId w:val="4"/>
+  </w:num>
+  <w:num w:numId="3">
+    <w:abstractNumId w:val="2"/>
+  </w:num>
+  <w:num w:numId="4">
     <w:abstractNumId w:val="3"/>
   </w:num>
-  <w:num w:numId="3">
+  <w:num w:numId="5">
     <w:abstractNumId w:val="1"/>
-  </w:num>
-  <w:num w:numId="4">
-    <w:abstractNumId w:val="2"/>
   </w:num>
 </w:numbering>
 </file>
@@ -3391,7 +3597,7 @@
 </file>
 
 <file path=customXml/itemProps1.xml><?xml version="1.0" encoding="utf-8"?>
-<ds:datastoreItem xmlns:ds="http://schemas.openxmlformats.org/officeDocument/2006/customXml" ds:itemID="{C4A9CFA0-A934-4EAF-888E-160380724295}">
+<ds:datastoreItem xmlns:ds="http://schemas.openxmlformats.org/officeDocument/2006/customXml" ds:itemID="{A2DD1F75-7DC7-4D42-B1D5-358187BC497C}">
   <ds:schemaRefs>
     <ds:schemaRef ds:uri="http://schemas.openxmlformats.org/officeDocument/2006/bibliography"/>
   </ds:schemaRefs>

</xml_diff>

<commit_message>
Add static report here
</commit_message>
<xml_diff>
--- a/StaticCodeAnalysisTool.docx
+++ b/StaticCodeAnalysisTool.docx
@@ -4,156 +4,123 @@
   <w:body>
     <w:p>
       <w:pPr>
-        <w:rPr>
-          <w:rFonts w:ascii="Times New Roman" w:hAnsi="Times New Roman" w:cs="Times New Roman"/>
-          <w:color w:val="000000"/>
-          <w:sz w:val="26"/>
-          <w:szCs w:val="26"/>
-        </w:rPr>
-      </w:pPr>
-      <w:r>
-        <w:rPr>
-          <w:rFonts w:ascii="Times New Roman" w:hAnsi="Times New Roman" w:cs="Times New Roman"/>
-          <w:b/>
-          <w:bCs/>
-          <w:color w:val="000000"/>
-          <w:sz w:val="26"/>
-          <w:szCs w:val="26"/>
-        </w:rPr>
-        <w:t xml:space="preserve">Introduction to </w:t>
-      </w:r>
-      <w:r>
-        <w:rPr>
-          <w:rFonts w:ascii="Times New Roman" w:hAnsi="Times New Roman" w:cs="Times New Roman"/>
-          <w:b/>
-          <w:bCs/>
-          <w:color w:val="000000"/>
-          <w:sz w:val="26"/>
-          <w:szCs w:val="26"/>
-        </w:rPr>
-        <w:t>tool</w:t>
-      </w:r>
-      <w:r>
-        <w:rPr>
-          <w:rFonts w:ascii="Times New Roman" w:hAnsi="Times New Roman" w:cs="Times New Roman"/>
-          <w:color w:val="000000"/>
-          <w:sz w:val="26"/>
-          <w:szCs w:val="26"/>
-        </w:rPr>
-        <w:t>:</w:t>
-      </w:r>
-      <w:r>
-        <w:rPr>
-          <w:rFonts w:ascii="Times New Roman" w:hAnsi="Times New Roman" w:cs="Times New Roman"/>
-          <w:color w:val="000000"/>
-          <w:sz w:val="26"/>
-          <w:szCs w:val="26"/>
-        </w:rPr>
-        <w:t xml:space="preserve"> </w:t>
-      </w:r>
-      <w:r>
-        <w:rPr>
-          <w:rFonts w:ascii="Times New Roman" w:hAnsi="Times New Roman" w:cs="Times New Roman"/>
-          <w:color w:val="000000"/>
-          <w:sz w:val="26"/>
-          <w:szCs w:val="26"/>
-        </w:rPr>
-        <w:t>-</w:t>
-      </w:r>
-      <w:r>
-        <w:rPr>
-          <w:rFonts w:ascii="Times New Roman" w:hAnsi="Times New Roman" w:cs="Times New Roman"/>
-          <w:color w:val="000000"/>
-          <w:sz w:val="26"/>
-          <w:szCs w:val="26"/>
-        </w:rPr>
-        <w:t xml:space="preserve"> </w:t>
-      </w:r>
-      <w:r>
-        <w:rPr>
-          <w:rFonts w:ascii="Times New Roman" w:hAnsi="Times New Roman" w:cs="Times New Roman"/>
-          <w:color w:val="000000"/>
-          <w:sz w:val="24"/>
-          <w:szCs w:val="24"/>
-        </w:rPr>
-        <w:t>Kiuwan is a static code analysis tool for code quality ma</w:t>
-      </w:r>
-      <w:r>
-        <w:rPr>
-          <w:rFonts w:ascii="Times New Roman" w:hAnsi="Times New Roman" w:cs="Times New Roman"/>
-          <w:color w:val="000000"/>
-          <w:sz w:val="24"/>
-          <w:szCs w:val="24"/>
-        </w:rPr>
-        <w:t>nagement which is offered as s</w:t>
-      </w:r>
-      <w:r>
-        <w:rPr>
-          <w:rFonts w:ascii="Times New Roman" w:hAnsi="Times New Roman" w:cs="Times New Roman"/>
-          <w:color w:val="000000"/>
-          <w:sz w:val="24"/>
-          <w:szCs w:val="24"/>
-        </w:rPr>
-        <w:t xml:space="preserve">oftware as a </w:t>
-      </w:r>
-      <w:r>
-        <w:rPr>
-          <w:rFonts w:ascii="Times New Roman" w:hAnsi="Times New Roman" w:cs="Times New Roman"/>
-          <w:color w:val="000000"/>
-          <w:sz w:val="24"/>
-          <w:szCs w:val="24"/>
-        </w:rPr>
-        <w:t>service</w:t>
-      </w:r>
-      <w:r>
-        <w:rPr>
-          <w:rFonts w:ascii="Times New Roman" w:hAnsi="Times New Roman" w:cs="Times New Roman"/>
-          <w:color w:val="000000"/>
-          <w:sz w:val="24"/>
-          <w:szCs w:val="24"/>
-        </w:rPr>
-        <w:t xml:space="preserve"> </w:t>
-      </w:r>
-      <w:r>
-        <w:rPr>
-          <w:rFonts w:ascii="Times New Roman" w:hAnsi="Times New Roman" w:cs="Times New Roman"/>
-          <w:color w:val="000000"/>
-          <w:sz w:val="24"/>
-          <w:szCs w:val="24"/>
-        </w:rPr>
-        <w:t>(SaaS) product.</w:t>
-      </w:r>
-      <w:r>
-        <w:rPr>
-          <w:rFonts w:ascii="Times New Roman" w:hAnsi="Times New Roman" w:cs="Times New Roman"/>
-          <w:color w:val="222222"/>
-          <w:sz w:val="24"/>
-          <w:szCs w:val="24"/>
-          <w:shd w:val="clear" w:color="auto" w:fill="FFFFFF"/>
-        </w:rPr>
-        <w:t xml:space="preserve"> [11</w:t>
-      </w:r>
-      <w:r>
-        <w:rPr>
-          <w:rFonts w:ascii="Times New Roman" w:hAnsi="Times New Roman" w:cs="Times New Roman"/>
-          <w:color w:val="222222"/>
-          <w:sz w:val="24"/>
-          <w:szCs w:val="24"/>
-          <w:shd w:val="clear" w:color="auto" w:fill="FFFFFF"/>
-          <w:vertAlign w:val="superscript"/>
-        </w:rPr>
-        <w:t>th</w:t>
-      </w:r>
-      <w:r>
-        <w:rPr>
-          <w:rFonts w:ascii="Times New Roman" w:hAnsi="Times New Roman" w:cs="Times New Roman"/>
-          <w:color w:val="222222"/>
-          <w:sz w:val="24"/>
-          <w:szCs w:val="24"/>
-          <w:shd w:val="clear" w:color="auto" w:fill="FFFFFF"/>
-        </w:rPr>
-        <w:t xml:space="preserve"> URL]</w:t>
-      </w:r>
+        <w:spacing w:line="256" w:lineRule="auto"/>
+        <w:rPr>
+          <w:rFonts w:ascii="Times New Roman" w:eastAsia="Calibri" w:hAnsi="Times New Roman" w:cs="Times New Roman"/>
+          <w:lang w:val="en-GB" w:bidi="si-LK"/>
+        </w:rPr>
+      </w:pPr>
+      <w:r>
+        <w:rPr>
+          <w:rFonts w:ascii="Calibri" w:eastAsia="Calibri" w:hAnsi="Calibri" w:cs="Iskoola Pota"/>
+          <w:noProof/>
+          <w:lang w:val="en-GB" w:eastAsia="en-GB" w:bidi="si-LK"/>
+        </w:rPr>
+        <w:drawing>
+          <wp:anchor distT="0" distB="0" distL="114300" distR="114300" simplePos="0" relativeHeight="251659264" behindDoc="1" locked="0" layoutInCell="1" allowOverlap="1" wp14:anchorId="26BEC693" wp14:editId="0FB902C8">
+            <wp:simplePos x="0" y="0"/>
+            <wp:positionH relativeFrom="margin">
+              <wp:posOffset>2294890</wp:posOffset>
+            </wp:positionH>
+            <wp:positionV relativeFrom="margin">
+              <wp:posOffset>239395</wp:posOffset>
+            </wp:positionV>
+            <wp:extent cx="956945" cy="1179830"/>
+            <wp:effectExtent l="0" t="0" r="0" b="1270"/>
+            <wp:wrapSquare wrapText="bothSides"/>
+            <wp:docPr id="6" name="Picture 17"/>
+            <wp:cNvGraphicFramePr>
+              <a:graphicFrameLocks xmlns:a="http://schemas.openxmlformats.org/drawingml/2006/main" noChangeAspect="1"/>
+            </wp:cNvGraphicFramePr>
+            <a:graphic xmlns:a="http://schemas.openxmlformats.org/drawingml/2006/main">
+              <a:graphicData uri="http://schemas.openxmlformats.org/drawingml/2006/picture">
+                <pic:pic xmlns:pic="http://schemas.openxmlformats.org/drawingml/2006/picture">
+                  <pic:nvPicPr>
+                    <pic:cNvPr id="0" name="Picture 17"/>
+                    <pic:cNvPicPr>
+                      <a:picLocks noChangeAspect="1" noChangeArrowheads="1"/>
+                    </pic:cNvPicPr>
+                  </pic:nvPicPr>
+                  <pic:blipFill>
+                    <a:blip r:embed="rId5">
+                      <a:extLst>
+                        <a:ext uri="{28A0092B-C50C-407E-A947-70E740481C1C}">
+                          <a14:useLocalDpi xmlns:a14="http://schemas.microsoft.com/office/drawing/2010/main" val="0"/>
+                        </a:ext>
+                      </a:extLst>
+                    </a:blip>
+                    <a:srcRect/>
+                    <a:stretch>
+                      <a:fillRect/>
+                    </a:stretch>
+                  </pic:blipFill>
+                  <pic:spPr bwMode="auto">
+                    <a:xfrm>
+                      <a:off x="0" y="0"/>
+                      <a:ext cx="956945" cy="1179830"/>
+                    </a:xfrm>
+                    <a:prstGeom prst="rect">
+                      <a:avLst/>
+                    </a:prstGeom>
+                    <a:noFill/>
+                  </pic:spPr>
+                </pic:pic>
+              </a:graphicData>
+            </a:graphic>
+            <wp14:sizeRelH relativeFrom="page">
+              <wp14:pctWidth>0</wp14:pctWidth>
+            </wp14:sizeRelH>
+            <wp14:sizeRelV relativeFrom="page">
+              <wp14:pctHeight>0</wp14:pctHeight>
+            </wp14:sizeRelV>
+          </wp:anchor>
+        </w:drawing>
+      </w:r>
+    </w:p>
+    <w:p>
+      <w:pPr>
+        <w:spacing w:line="256" w:lineRule="auto"/>
+        <w:rPr>
+          <w:rFonts w:ascii="Times New Roman" w:eastAsia="Calibri" w:hAnsi="Times New Roman" w:cs="Times New Roman"/>
+          <w:lang w:val="en-GB" w:bidi="si-LK"/>
+        </w:rPr>
+      </w:pPr>
+    </w:p>
+    <w:p>
+      <w:pPr>
+        <w:spacing w:line="256" w:lineRule="auto"/>
+        <w:rPr>
+          <w:rFonts w:ascii="Times New Roman" w:eastAsia="Calibri" w:hAnsi="Times New Roman" w:cs="Times New Roman"/>
+          <w:lang w:val="en-GB" w:bidi="si-LK"/>
+        </w:rPr>
+      </w:pPr>
+    </w:p>
+    <w:p>
+      <w:pPr>
+        <w:spacing w:line="256" w:lineRule="auto"/>
+        <w:rPr>
+          <w:rFonts w:ascii="Times New Roman" w:eastAsia="Calibri" w:hAnsi="Times New Roman" w:cs="Times New Roman"/>
+          <w:lang w:val="en-GB" w:bidi="si-LK"/>
+        </w:rPr>
+      </w:pPr>
+    </w:p>
+    <w:p>
+      <w:pPr>
+        <w:spacing w:line="256" w:lineRule="auto"/>
+        <w:rPr>
+          <w:rFonts w:ascii="Times New Roman" w:eastAsia="Calibri" w:hAnsi="Times New Roman" w:cs="Times New Roman"/>
+          <w:lang w:val="en-GB" w:bidi="si-LK"/>
+        </w:rPr>
+      </w:pPr>
+    </w:p>
+    <w:p>
+      <w:pPr>
+        <w:spacing w:line="256" w:lineRule="auto"/>
+        <w:rPr>
+          <w:rFonts w:ascii="Times New Roman" w:eastAsia="Calibri" w:hAnsi="Times New Roman" w:cs="Times New Roman"/>
+          <w:lang w:val="en-GB" w:bidi="si-LK"/>
+        </w:rPr>
+      </w:pPr>
     </w:p>
     <w:p>
       <w:pPr>
@@ -162,314 +129,681 @@
         <w:adjustRightInd w:val="0"/>
         <w:spacing w:after="0" w:line="240" w:lineRule="auto"/>
         <w:rPr>
-          <w:rFonts w:ascii="Times New Roman" w:hAnsi="Times New Roman" w:cs="Times New Roman"/>
-          <w:i/>
-          <w:iCs/>
-          <w:color w:val="222222"/>
-          <w:sz w:val="24"/>
-          <w:szCs w:val="24"/>
-          <w:shd w:val="clear" w:color="auto" w:fill="FFFFFF"/>
-        </w:rPr>
-      </w:pPr>
-      <w:r>
-        <w:rPr>
-          <w:rFonts w:ascii="Times New Roman" w:hAnsi="Times New Roman" w:cs="Times New Roman"/>
-          <w:color w:val="000000"/>
-          <w:sz w:val="24"/>
-          <w:szCs w:val="24"/>
-        </w:rPr>
-        <w:t xml:space="preserve"> </w:t>
-      </w:r>
-    </w:p>
-    <w:p>
-      <w:pPr>
-        <w:rPr>
-          <w:rFonts w:ascii="Times New Roman" w:hAnsi="Times New Roman" w:cs="Times New Roman"/>
+          <w:rFonts w:ascii="Times New Roman" w:eastAsia="Calibri" w:hAnsi="Times New Roman" w:cs="Times New Roman"/>
+          <w:color w:val="000000"/>
+          <w:sz w:val="24"/>
+          <w:szCs w:val="24"/>
+          <w:lang w:val="en-GB" w:bidi="si-LK"/>
+        </w:rPr>
+      </w:pPr>
+    </w:p>
+    <w:p>
+      <w:pPr>
+        <w:spacing w:line="256" w:lineRule="auto"/>
+        <w:jc w:val="center"/>
+        <w:rPr>
+          <w:rFonts w:ascii="Times New Roman" w:eastAsia="Calibri" w:hAnsi="Times New Roman" w:cs="Times New Roman"/>
           <w:b/>
           <w:bCs/>
-          <w:color w:val="000000"/>
-          <w:sz w:val="26"/>
-          <w:szCs w:val="26"/>
-        </w:rPr>
-      </w:pPr>
-      <w:r>
-        <w:rPr>
-          <w:rFonts w:ascii="Times New Roman" w:hAnsi="Times New Roman" w:cs="Times New Roman"/>
+          <w:sz w:val="40"/>
+          <w:szCs w:val="40"/>
+          <w:lang w:val="en-GB" w:bidi="si-LK"/>
+        </w:rPr>
+      </w:pPr>
+      <w:r>
+        <w:rPr>
+          <w:rFonts w:ascii="Times New Roman" w:eastAsia="Calibri" w:hAnsi="Times New Roman" w:cs="Times New Roman"/>
           <w:b/>
           <w:bCs/>
-          <w:color w:val="000000"/>
-          <w:sz w:val="26"/>
-          <w:szCs w:val="26"/>
-        </w:rPr>
-        <w:t>Download and configuration details:</w:t>
-      </w:r>
-      <w:r>
-        <w:rPr>
-          <w:rFonts w:ascii="Times New Roman" w:hAnsi="Times New Roman" w:cs="Times New Roman"/>
+          <w:sz w:val="40"/>
+          <w:szCs w:val="40"/>
+          <w:lang w:val="en-GB" w:bidi="si-LK"/>
+        </w:rPr>
+        <w:t>Sri Lanka Institute of Information Technology</w:t>
+      </w:r>
+    </w:p>
+    <w:p>
+      <w:pPr>
+        <w:spacing w:line="256" w:lineRule="auto"/>
+        <w:jc w:val="center"/>
+        <w:rPr>
+          <w:rFonts w:ascii="Times New Roman" w:eastAsia="Calibri" w:hAnsi="Times New Roman" w:cs="Times New Roman"/>
           <w:b/>
           <w:bCs/>
-          <w:color w:val="000000"/>
-          <w:sz w:val="26"/>
-          <w:szCs w:val="26"/>
-        </w:rPr>
-        <w:t xml:space="preserve"> </w:t>
-      </w:r>
-      <w:r>
-        <w:rPr>
-          <w:rFonts w:ascii="Times New Roman" w:hAnsi="Times New Roman" w:cs="Times New Roman"/>
+          <w:sz w:val="40"/>
+          <w:szCs w:val="40"/>
+          <w:lang w:val="en-GB" w:bidi="si-LK"/>
+        </w:rPr>
+      </w:pPr>
+    </w:p>
+    <w:p>
+      <w:pPr>
+        <w:spacing w:line="256" w:lineRule="auto"/>
+        <w:jc w:val="center"/>
+        <w:rPr>
+          <w:rFonts w:ascii="Times New Roman" w:eastAsia="Calibri" w:hAnsi="Times New Roman" w:cs="Times New Roman"/>
           <w:b/>
           <w:bCs/>
-          <w:color w:val="000000"/>
-          <w:sz w:val="26"/>
-          <w:szCs w:val="26"/>
-        </w:rPr>
-        <w:t>-</w:t>
-      </w:r>
-      <w:r>
-        <w:rPr>
-          <w:rFonts w:ascii="Times New Roman" w:hAnsi="Times New Roman" w:cs="Times New Roman"/>
+          <w:sz w:val="40"/>
+          <w:szCs w:val="40"/>
+          <w:lang w:val="en-GB" w:bidi="si-LK"/>
+        </w:rPr>
+      </w:pPr>
+    </w:p>
+    <w:p>
+      <w:pPr>
+        <w:spacing w:line="256" w:lineRule="auto"/>
+        <w:jc w:val="center"/>
+        <w:rPr>
+          <w:rFonts w:ascii="Times New Roman" w:eastAsia="Calibri" w:hAnsi="Times New Roman" w:cs="Times New Roman"/>
           <w:b/>
           <w:bCs/>
-          <w:color w:val="000000"/>
-          <w:sz w:val="26"/>
-          <w:szCs w:val="26"/>
-        </w:rPr>
-        <w:t xml:space="preserve"> </w:t>
-      </w:r>
-      <w:r>
-        <w:rPr>
-          <w:rFonts w:ascii="Times New Roman" w:hAnsi="Times New Roman" w:cs="Times New Roman"/>
-          <w:color w:val="000000"/>
-          <w:sz w:val="24"/>
-          <w:szCs w:val="24"/>
-        </w:rPr>
-        <w:t>Need to vis</w:t>
-      </w:r>
-      <w:r>
-        <w:rPr>
-          <w:rFonts w:ascii="Times New Roman" w:hAnsi="Times New Roman" w:cs="Times New Roman"/>
-          <w:color w:val="000000"/>
-          <w:sz w:val="24"/>
-          <w:szCs w:val="24"/>
-        </w:rPr>
-        <w:t>it</w:t>
-      </w:r>
-      <w:r>
-        <w:rPr>
-          <w:rFonts w:ascii="Times New Roman" w:hAnsi="Times New Roman" w:cs="Times New Roman"/>
-          <w:color w:val="000000"/>
-          <w:sz w:val="24"/>
-          <w:szCs w:val="24"/>
-        </w:rPr>
-        <w:t>: -</w:t>
-      </w:r>
-      <w:r>
-        <w:rPr>
-          <w:rFonts w:ascii="Times New Roman" w:hAnsi="Times New Roman" w:cs="Times New Roman"/>
-          <w:color w:val="000000"/>
-          <w:sz w:val="24"/>
-          <w:szCs w:val="24"/>
-        </w:rPr>
-        <w:t xml:space="preserve"> </w:t>
-      </w:r>
-      <w:r>
-        <w:rPr>
-          <w:rFonts w:ascii="Times New Roman" w:hAnsi="Times New Roman" w:cs="Times New Roman"/>
-          <w:color w:val="222222"/>
-          <w:sz w:val="24"/>
-          <w:szCs w:val="24"/>
-          <w:shd w:val="clear" w:color="auto" w:fill="FFFFFF"/>
-        </w:rPr>
-        <w:t>[12</w:t>
-      </w:r>
-      <w:r>
-        <w:rPr>
-          <w:rFonts w:ascii="Times New Roman" w:hAnsi="Times New Roman" w:cs="Times New Roman"/>
-          <w:color w:val="222222"/>
-          <w:sz w:val="24"/>
-          <w:szCs w:val="24"/>
-          <w:shd w:val="clear" w:color="auto" w:fill="FFFFFF"/>
-          <w:vertAlign w:val="superscript"/>
-        </w:rPr>
-        <w:t>th</w:t>
-      </w:r>
-      <w:r>
-        <w:rPr>
-          <w:rFonts w:ascii="Times New Roman" w:hAnsi="Times New Roman" w:cs="Times New Roman"/>
-          <w:color w:val="222222"/>
-          <w:sz w:val="24"/>
-          <w:szCs w:val="24"/>
-          <w:shd w:val="clear" w:color="auto" w:fill="FFFFFF"/>
-        </w:rPr>
-        <w:t xml:space="preserve"> URL]</w:t>
-      </w:r>
-    </w:p>
-    <w:p>
-      <w:pPr>
-        <w:rPr>
-          <w:rFonts w:ascii="Times New Roman" w:hAnsi="Times New Roman" w:cs="Times New Roman"/>
-          <w:color w:val="000000"/>
-          <w:sz w:val="24"/>
-          <w:szCs w:val="24"/>
-        </w:rPr>
-      </w:pPr>
-      <w:r>
-        <w:rPr>
-          <w:rFonts w:ascii="Times New Roman" w:hAnsi="Times New Roman" w:cs="Times New Roman"/>
-          <w:color w:val="000000"/>
-          <w:sz w:val="24"/>
-          <w:szCs w:val="24"/>
-        </w:rPr>
-        <w:t>Basically, two download options</w:t>
-      </w:r>
-    </w:p>
-    <w:p>
-      <w:pPr>
-        <w:pStyle w:val="ListParagraph"/>
+          <w:sz w:val="40"/>
+          <w:szCs w:val="40"/>
+          <w:lang w:val="en-GB" w:bidi="si-LK"/>
+        </w:rPr>
+      </w:pPr>
+    </w:p>
+    <w:p>
+      <w:pPr>
+        <w:spacing w:line="256" w:lineRule="auto"/>
+        <w:jc w:val="center"/>
+        <w:rPr>
+          <w:rFonts w:ascii="Times New Roman" w:eastAsia="Calibri" w:hAnsi="Times New Roman" w:cs="Times New Roman"/>
+          <w:lang w:val="en-GB" w:bidi="si-LK"/>
+        </w:rPr>
+      </w:pPr>
+      <w:r>
+        <w:rPr>
+          <w:rFonts w:ascii="Times New Roman" w:eastAsia="Calibri" w:hAnsi="Times New Roman" w:cs="Times New Roman"/>
+          <w:b/>
+          <w:bCs/>
+          <w:sz w:val="36"/>
+          <w:szCs w:val="36"/>
+          <w:lang w:val="en-GB" w:bidi="si-LK"/>
+        </w:rPr>
+        <w:t>Group Assignment</w:t>
+      </w:r>
+    </w:p>
+    <w:p>
+      <w:pPr>
+        <w:spacing w:line="256" w:lineRule="auto"/>
+        <w:jc w:val="center"/>
+        <w:rPr>
+          <w:rFonts w:ascii="Times New Roman" w:eastAsia="Calibri" w:hAnsi="Times New Roman" w:cs="Times New Roman"/>
+          <w:sz w:val="32"/>
+          <w:szCs w:val="32"/>
+          <w:lang w:val="en-GB" w:bidi="si-LK"/>
+        </w:rPr>
+      </w:pPr>
+      <w:r>
+        <w:rPr>
+          <w:rFonts w:ascii="Times New Roman" w:eastAsia="Calibri" w:hAnsi="Times New Roman" w:cs="Times New Roman"/>
+          <w:sz w:val="32"/>
+          <w:szCs w:val="32"/>
+          <w:lang w:val="en-GB" w:bidi="si-LK"/>
+        </w:rPr>
+        <w:t>Software Engineering Process &amp; Quality Management (SE 301</w:t>
+      </w:r>
+      <w:r>
+        <w:rPr>
+          <w:rFonts w:ascii="Times New Roman" w:eastAsia="Calibri" w:hAnsi="Times New Roman" w:cs="Times New Roman"/>
+          <w:sz w:val="32"/>
+          <w:szCs w:val="32"/>
+          <w:lang w:val="en-GB" w:bidi="si-LK"/>
+        </w:rPr>
+        <w:t>0)</w:t>
+      </w:r>
+    </w:p>
+    <w:p>
+      <w:pPr>
+        <w:spacing w:line="256" w:lineRule="auto"/>
+        <w:jc w:val="center"/>
+        <w:rPr>
+          <w:rFonts w:ascii="Times New Roman" w:eastAsia="Calibri" w:hAnsi="Times New Roman" w:cs="Times New Roman"/>
+          <w:sz w:val="32"/>
+          <w:szCs w:val="32"/>
+          <w:lang w:val="en-GB" w:bidi="si-LK"/>
+        </w:rPr>
+      </w:pPr>
+      <w:r>
+        <w:rPr>
+          <w:rFonts w:ascii="Times New Roman" w:eastAsia="Calibri" w:hAnsi="Times New Roman" w:cs="Times New Roman"/>
+          <w:sz w:val="32"/>
+          <w:szCs w:val="32"/>
+          <w:lang w:val="en-GB" w:bidi="si-LK"/>
+        </w:rPr>
+        <w:t>Year 03 Semester 01 – 2017</w:t>
+      </w:r>
+    </w:p>
+    <w:p>
+      <w:pPr>
+        <w:spacing w:line="256" w:lineRule="auto"/>
+        <w:jc w:val="center"/>
+        <w:rPr>
+          <w:rFonts w:ascii="Times New Roman" w:eastAsia="Calibri" w:hAnsi="Times New Roman" w:cs="Times New Roman"/>
+          <w:sz w:val="32"/>
+          <w:szCs w:val="32"/>
+          <w:lang w:val="en-GB" w:bidi="si-LK"/>
+        </w:rPr>
+      </w:pPr>
+    </w:p>
+    <w:p>
+      <w:pPr>
+        <w:spacing w:line="256" w:lineRule="auto"/>
+        <w:jc w:val="center"/>
+        <w:rPr>
+          <w:rFonts w:ascii="Times New Roman" w:eastAsia="Calibri" w:hAnsi="Times New Roman" w:cs="Times New Roman"/>
+          <w:sz w:val="32"/>
+          <w:szCs w:val="32"/>
+          <w:lang w:val="en-GB" w:bidi="si-LK"/>
+        </w:rPr>
+      </w:pPr>
+    </w:p>
+    <w:p>
+      <w:pPr>
+        <w:spacing w:line="256" w:lineRule="auto"/>
+        <w:jc w:val="center"/>
+        <w:rPr>
+          <w:rFonts w:ascii="Times New Roman" w:eastAsia="Calibri" w:hAnsi="Times New Roman" w:cs="Times New Roman"/>
+          <w:sz w:val="18"/>
+          <w:szCs w:val="18"/>
+          <w:lang w:val="en-GB" w:bidi="si-LK"/>
+        </w:rPr>
+      </w:pPr>
+    </w:p>
+    <w:p>
+      <w:pPr>
+        <w:spacing w:line="256" w:lineRule="auto"/>
+        <w:jc w:val="center"/>
+        <w:rPr>
+          <w:rFonts w:ascii="Times New Roman" w:eastAsia="Calibri" w:hAnsi="Times New Roman" w:cs="Times New Roman"/>
+          <w:color w:val="000000"/>
+          <w:sz w:val="8"/>
+          <w:szCs w:val="8"/>
+          <w:lang w:val="en-GB" w:bidi="si-LK"/>
+        </w:rPr>
+      </w:pPr>
+    </w:p>
+    <w:p>
+      <w:pPr>
+        <w:tabs>
+          <w:tab w:val="left" w:pos="3810"/>
+        </w:tabs>
+        <w:spacing w:line="256" w:lineRule="auto"/>
+        <w:jc w:val="center"/>
+        <w:rPr>
+          <w:rFonts w:ascii="Times New Roman" w:eastAsia="Calibri" w:hAnsi="Times New Roman" w:cs="Times New Roman"/>
+          <w:color w:val="000000"/>
+          <w:sz w:val="28"/>
+          <w:szCs w:val="28"/>
+          <w:lang w:val="en-GB" w:bidi="si-LK"/>
+        </w:rPr>
+      </w:pPr>
+      <w:r>
+        <w:rPr>
+          <w:rFonts w:ascii="Times New Roman" w:eastAsia="Calibri" w:hAnsi="Times New Roman" w:cs="Times New Roman"/>
+          <w:color w:val="000000"/>
+          <w:sz w:val="28"/>
+          <w:szCs w:val="28"/>
+          <w:lang w:val="en-GB" w:bidi="si-LK"/>
+        </w:rPr>
+        <w:t xml:space="preserve"> Submitted by:</w:t>
+      </w:r>
+    </w:p>
+    <w:p>
+      <w:pPr>
+        <w:tabs>
+          <w:tab w:val="left" w:pos="3810"/>
+        </w:tabs>
+        <w:spacing w:line="256" w:lineRule="auto"/>
+        <w:jc w:val="center"/>
+        <w:rPr>
+          <w:rFonts w:ascii="Times New Roman" w:eastAsia="Calibri" w:hAnsi="Times New Roman" w:cs="Times New Roman"/>
+          <w:color w:val="000000"/>
+          <w:sz w:val="4"/>
+          <w:szCs w:val="4"/>
+          <w:lang w:val="en-GB" w:bidi="si-LK"/>
+        </w:rPr>
+      </w:pPr>
+    </w:p>
+    <w:p>
+      <w:pPr>
         <w:numPr>
           <w:ilvl w:val="0"/>
           <w:numId w:val="1"/>
         </w:numPr>
-        <w:rPr>
-          <w:rFonts w:ascii="Times New Roman" w:hAnsi="Times New Roman" w:cs="Times New Roman"/>
-          <w:color w:val="000000"/>
-          <w:sz w:val="24"/>
-          <w:szCs w:val="24"/>
-        </w:rPr>
-      </w:pPr>
-      <w:r>
-        <w:rPr>
-          <w:rFonts w:ascii="Times New Roman" w:hAnsi="Times New Roman" w:cs="Times New Roman"/>
-          <w:color w:val="000000"/>
-          <w:sz w:val="24"/>
-          <w:szCs w:val="24"/>
-        </w:rPr>
-        <w:t xml:space="preserve">Free </w:t>
-      </w:r>
-      <w:r>
-        <w:rPr>
-          <w:rFonts w:ascii="Times New Roman" w:hAnsi="Times New Roman" w:cs="Times New Roman"/>
-          <w:color w:val="000000"/>
-          <w:sz w:val="24"/>
-          <w:szCs w:val="24"/>
-        </w:rPr>
-        <w:t>trial: -</w:t>
-      </w:r>
-      <w:r>
-        <w:rPr>
-          <w:rFonts w:ascii="Times New Roman" w:hAnsi="Times New Roman" w:cs="Times New Roman"/>
-          <w:color w:val="000000"/>
-          <w:sz w:val="24"/>
-          <w:szCs w:val="24"/>
-        </w:rPr>
-        <w:t xml:space="preserve"> If it is for </w:t>
-      </w:r>
-      <w:r>
-        <w:rPr>
-          <w:rFonts w:ascii="Times New Roman" w:hAnsi="Times New Roman" w:cs="Times New Roman"/>
-          <w:color w:val="000000"/>
-          <w:sz w:val="24"/>
-          <w:szCs w:val="24"/>
-        </w:rPr>
-        <w:t xml:space="preserve">non-business purpose, have </w:t>
-      </w:r>
-      <w:r>
-        <w:rPr>
-          <w:rFonts w:ascii="Times New Roman" w:hAnsi="Times New Roman" w:cs="Times New Roman"/>
-          <w:color w:val="000000"/>
-          <w:sz w:val="24"/>
-          <w:szCs w:val="24"/>
-        </w:rPr>
-        <w:t>to go with</w:t>
-      </w:r>
-      <w:r>
-        <w:rPr>
-          <w:rFonts w:ascii="Times New Roman" w:hAnsi="Times New Roman" w:cs="Times New Roman"/>
-          <w:color w:val="000000"/>
-          <w:sz w:val="24"/>
-          <w:szCs w:val="24"/>
-        </w:rPr>
-        <w:t xml:space="preserve"> the </w:t>
-      </w:r>
-      <w:r>
-        <w:rPr>
-          <w:rFonts w:ascii="Times New Roman" w:hAnsi="Times New Roman" w:cs="Times New Roman"/>
-          <w:color w:val="000000"/>
-          <w:sz w:val="24"/>
-          <w:szCs w:val="24"/>
-        </w:rPr>
-        <w:t>G</w:t>
-      </w:r>
-      <w:r>
-        <w:rPr>
-          <w:rFonts w:ascii="Times New Roman" w:hAnsi="Times New Roman" w:cs="Times New Roman"/>
-          <w:color w:val="000000"/>
-          <w:sz w:val="24"/>
-          <w:szCs w:val="24"/>
-        </w:rPr>
-        <w:t xml:space="preserve">ithub free repo which can be used as a free open source software. For scanning our code base, it should be in the same </w:t>
-      </w:r>
-      <w:r>
-        <w:rPr>
-          <w:rFonts w:ascii="Times New Roman" w:hAnsi="Times New Roman" w:cs="Times New Roman"/>
-          <w:color w:val="000000"/>
-          <w:sz w:val="24"/>
-          <w:szCs w:val="24"/>
-        </w:rPr>
-        <w:t xml:space="preserve">Github </w:t>
-      </w:r>
-      <w:r>
-        <w:rPr>
-          <w:rFonts w:ascii="Times New Roman" w:hAnsi="Times New Roman" w:cs="Times New Roman"/>
-          <w:color w:val="000000"/>
-          <w:sz w:val="24"/>
-          <w:szCs w:val="24"/>
-        </w:rPr>
-        <w:t xml:space="preserve">account. </w:t>
-      </w:r>
-    </w:p>
-    <w:p>
-      <w:pPr>
-        <w:pStyle w:val="ListParagraph"/>
+        <w:tabs>
+          <w:tab w:val="left" w:pos="2160"/>
+          <w:tab w:val="left" w:pos="3810"/>
+        </w:tabs>
+        <w:spacing w:line="256" w:lineRule="auto"/>
+        <w:contextualSpacing/>
+        <w:rPr>
+          <w:rFonts w:ascii="Times New Roman" w:eastAsia="Calibri" w:hAnsi="Times New Roman" w:cs="Times New Roman"/>
+          <w:color w:val="000000"/>
+          <w:sz w:val="28"/>
+          <w:szCs w:val="28"/>
+          <w:lang w:val="en-GB" w:bidi="si-LK"/>
+        </w:rPr>
+      </w:pPr>
+      <w:r>
+        <w:rPr>
+          <w:rFonts w:ascii="Times New Roman" w:eastAsia="Times New Roman" w:hAnsi="Times New Roman" w:cs="Times New Roman"/>
+          <w:color w:val="000000"/>
+          <w:sz w:val="28"/>
+          <w:szCs w:val="28"/>
+          <w:lang w:val="en-GB" w:bidi="si-LK"/>
+        </w:rPr>
+        <w:t>IT 14098888 - S.C.G</w:t>
+      </w:r>
+      <w:r>
+        <w:rPr>
+          <w:rFonts w:ascii="Times New Roman" w:eastAsia="Times New Roman" w:hAnsi="Times New Roman" w:cs="Times New Roman"/>
+          <w:color w:val="000000"/>
+          <w:sz w:val="28"/>
+          <w:szCs w:val="28"/>
+          <w:lang w:val="en-GB" w:bidi="si-LK"/>
+        </w:rPr>
+        <w:t>.</w:t>
+      </w:r>
+      <w:r>
+        <w:rPr>
+          <w:rFonts w:ascii="Times New Roman" w:eastAsia="Times New Roman" w:hAnsi="Times New Roman" w:cs="Times New Roman"/>
+          <w:color w:val="000000"/>
+          <w:sz w:val="28"/>
+          <w:szCs w:val="28"/>
+          <w:lang w:val="en-GB" w:bidi="si-LK"/>
+        </w:rPr>
+        <w:t xml:space="preserve"> Liyanage</w:t>
+      </w:r>
+    </w:p>
+    <w:p>
+      <w:pPr>
         <w:numPr>
           <w:ilvl w:val="0"/>
           <w:numId w:val="1"/>
         </w:numPr>
-        <w:rPr>
-          <w:rFonts w:ascii="Times New Roman" w:hAnsi="Times New Roman" w:cs="Times New Roman"/>
-          <w:color w:val="000000"/>
-          <w:sz w:val="24"/>
-          <w:szCs w:val="24"/>
-        </w:rPr>
-      </w:pPr>
-      <w:r>
-        <w:rPr>
-          <w:rFonts w:ascii="Times New Roman" w:hAnsi="Times New Roman" w:cs="Times New Roman"/>
-          <w:color w:val="000000"/>
-          <w:sz w:val="24"/>
-          <w:szCs w:val="24"/>
-        </w:rPr>
-        <w:t xml:space="preserve">Local </w:t>
-      </w:r>
-      <w:r>
-        <w:rPr>
-          <w:rFonts w:ascii="Times New Roman" w:hAnsi="Times New Roman" w:cs="Times New Roman"/>
-          <w:color w:val="000000"/>
-          <w:sz w:val="24"/>
-          <w:szCs w:val="24"/>
-        </w:rPr>
-        <w:t xml:space="preserve">analyser </w:t>
-      </w:r>
-    </w:p>
-    <w:p>
-      <w:pPr>
+        <w:tabs>
+          <w:tab w:val="left" w:pos="2160"/>
+          <w:tab w:val="left" w:pos="3810"/>
+        </w:tabs>
+        <w:spacing w:line="256" w:lineRule="auto"/>
+        <w:contextualSpacing/>
+        <w:rPr>
+          <w:rFonts w:ascii="Times New Roman" w:eastAsia="Calibri" w:hAnsi="Times New Roman" w:cs="Times New Roman"/>
+          <w:color w:val="000000"/>
+          <w:sz w:val="28"/>
+          <w:szCs w:val="28"/>
+          <w:lang w:val="en-GB" w:bidi="si-LK"/>
+        </w:rPr>
+      </w:pPr>
+      <w:r>
+        <w:rPr>
+          <w:rFonts w:ascii="Times New Roman" w:eastAsia="Times New Roman" w:hAnsi="Times New Roman" w:cs="Times New Roman"/>
+          <w:color w:val="000000"/>
+          <w:sz w:val="28"/>
+          <w:szCs w:val="28"/>
+          <w:lang w:val="en-GB" w:bidi="si-LK"/>
+        </w:rPr>
+        <w:t xml:space="preserve">IT 14084614 - D.A. </w:t>
+      </w:r>
+      <w:proofErr w:type="spellStart"/>
+      <w:r>
+        <w:rPr>
+          <w:rFonts w:ascii="Times New Roman" w:eastAsia="Times New Roman" w:hAnsi="Times New Roman" w:cs="Times New Roman"/>
+          <w:color w:val="000000"/>
+          <w:sz w:val="28"/>
+          <w:szCs w:val="28"/>
+          <w:lang w:val="en-GB" w:bidi="si-LK"/>
+        </w:rPr>
+        <w:t>Polwattage</w:t>
+      </w:r>
+      <w:proofErr w:type="spellEnd"/>
+    </w:p>
+    <w:p>
+      <w:pPr>
+        <w:numPr>
+          <w:ilvl w:val="0"/>
+          <w:numId w:val="1"/>
+        </w:numPr>
+        <w:tabs>
+          <w:tab w:val="left" w:pos="2160"/>
+          <w:tab w:val="left" w:pos="3810"/>
+        </w:tabs>
+        <w:spacing w:line="256" w:lineRule="auto"/>
+        <w:contextualSpacing/>
+        <w:rPr>
+          <w:rFonts w:ascii="Times New Roman" w:eastAsia="Calibri" w:hAnsi="Times New Roman" w:cs="Times New Roman"/>
+          <w:color w:val="000000"/>
+          <w:sz w:val="28"/>
+          <w:szCs w:val="28"/>
+          <w:lang w:val="en-GB" w:bidi="si-LK"/>
+        </w:rPr>
+      </w:pPr>
+      <w:r>
+        <w:rPr>
+          <w:rFonts w:ascii="Times New Roman" w:eastAsia="Times New Roman" w:hAnsi="Times New Roman" w:cs="Times New Roman"/>
+          <w:color w:val="000000"/>
+          <w:sz w:val="28"/>
+          <w:szCs w:val="28"/>
+          <w:lang w:val="en-GB" w:bidi="si-LK"/>
+        </w:rPr>
+        <w:t xml:space="preserve">IT 14104640 - S.R. </w:t>
+      </w:r>
+      <w:proofErr w:type="spellStart"/>
+      <w:r>
+        <w:rPr>
+          <w:rFonts w:ascii="Times New Roman" w:eastAsia="Times New Roman" w:hAnsi="Times New Roman" w:cs="Times New Roman"/>
+          <w:color w:val="000000"/>
+          <w:sz w:val="28"/>
+          <w:szCs w:val="28"/>
+          <w:lang w:val="en-GB" w:bidi="si-LK"/>
+        </w:rPr>
+        <w:t>Rajapakse</w:t>
+      </w:r>
+      <w:proofErr w:type="spellEnd"/>
+    </w:p>
+    <w:p>
+      <w:pPr>
+        <w:numPr>
+          <w:ilvl w:val="0"/>
+          <w:numId w:val="1"/>
+        </w:numPr>
+        <w:tabs>
+          <w:tab w:val="left" w:pos="2160"/>
+          <w:tab w:val="left" w:pos="3810"/>
+        </w:tabs>
+        <w:spacing w:line="256" w:lineRule="auto"/>
+        <w:contextualSpacing/>
+        <w:rPr>
+          <w:rFonts w:ascii="Times New Roman" w:eastAsia="Calibri" w:hAnsi="Times New Roman" w:cs="Times New Roman"/>
+          <w:color w:val="000000"/>
+          <w:sz w:val="28"/>
+          <w:szCs w:val="28"/>
+          <w:lang w:val="en-GB" w:bidi="si-LK"/>
+        </w:rPr>
+      </w:pPr>
+      <w:r>
+        <w:rPr>
+          <w:rFonts w:ascii="Times New Roman" w:eastAsia="Times New Roman" w:hAnsi="Times New Roman" w:cs="Times New Roman"/>
+          <w:color w:val="000000"/>
+          <w:sz w:val="28"/>
+          <w:szCs w:val="28"/>
+          <w:lang w:val="en-GB" w:bidi="si-LK"/>
+        </w:rPr>
+        <w:t xml:space="preserve">IT 15068774 - A.P.I.R. </w:t>
+      </w:r>
+      <w:proofErr w:type="spellStart"/>
+      <w:r>
+        <w:rPr>
+          <w:rFonts w:ascii="Times New Roman" w:eastAsia="Times New Roman" w:hAnsi="Times New Roman" w:cs="Times New Roman"/>
+          <w:color w:val="000000"/>
+          <w:sz w:val="28"/>
+          <w:szCs w:val="28"/>
+          <w:lang w:val="en-GB" w:bidi="si-LK"/>
+        </w:rPr>
+        <w:t>Jayathilaka</w:t>
+      </w:r>
+      <w:proofErr w:type="spellEnd"/>
+    </w:p>
+    <w:p>
+      <w:pPr>
+        <w:tabs>
+          <w:tab w:val="left" w:pos="2160"/>
+          <w:tab w:val="left" w:pos="3810"/>
+        </w:tabs>
+        <w:spacing w:line="256" w:lineRule="auto"/>
+        <w:contextualSpacing/>
+        <w:rPr>
+          <w:rFonts w:ascii="Times New Roman" w:eastAsia="Times New Roman" w:hAnsi="Times New Roman" w:cs="Times New Roman"/>
+          <w:color w:val="000000"/>
+          <w:sz w:val="28"/>
+          <w:szCs w:val="28"/>
+          <w:lang w:val="en-GB" w:bidi="si-LK"/>
+        </w:rPr>
+      </w:pPr>
+    </w:p>
+    <w:p>
+      <w:pPr>
+        <w:tabs>
+          <w:tab w:val="left" w:pos="2160"/>
+          <w:tab w:val="left" w:pos="3810"/>
+        </w:tabs>
+        <w:spacing w:line="256" w:lineRule="auto"/>
+        <w:rPr>
+          <w:rFonts w:ascii="Times New Roman" w:eastAsia="Calibri" w:hAnsi="Times New Roman" w:cs="Times New Roman"/>
+          <w:color w:val="000000"/>
+          <w:sz w:val="28"/>
+          <w:szCs w:val="28"/>
+          <w:lang w:val="en-GB" w:bidi="si-LK"/>
+        </w:rPr>
+      </w:pPr>
+    </w:p>
+    <w:p>
+      <w:pPr>
+        <w:spacing w:line="256" w:lineRule="auto"/>
+        <w:jc w:val="center"/>
+        <w:rPr>
+          <w:rFonts w:ascii="Times New Roman" w:eastAsia="Calibri" w:hAnsi="Times New Roman" w:cs="Times New Roman"/>
+          <w:sz w:val="28"/>
+          <w:szCs w:val="28"/>
+          <w:lang w:val="en-GB" w:bidi="si-LK"/>
+        </w:rPr>
+      </w:pPr>
+      <w:r>
+        <w:rPr>
+          <w:rFonts w:ascii="Times New Roman" w:eastAsia="Calibri" w:hAnsi="Times New Roman" w:cs="Times New Roman"/>
+          <w:sz w:val="28"/>
+          <w:szCs w:val="28"/>
+          <w:lang w:val="en-GB" w:bidi="si-LK"/>
+        </w:rPr>
+        <w:t>Submitted to:</w:t>
+      </w:r>
+    </w:p>
+    <w:p>
+      <w:pPr>
+        <w:spacing w:after="0" w:line="256" w:lineRule="auto"/>
+        <w:jc w:val="center"/>
+        <w:rPr>
+          <w:rFonts w:ascii="Times New Roman" w:eastAsia="Calibri" w:hAnsi="Times New Roman" w:cs="Times New Roman"/>
+          <w:sz w:val="28"/>
+          <w:szCs w:val="28"/>
+          <w:lang w:val="en-GB" w:bidi="si-LK"/>
+        </w:rPr>
+      </w:pPr>
+      <w:r>
+        <w:rPr>
+          <w:rFonts w:ascii="Times New Roman" w:eastAsia="Calibri" w:hAnsi="Times New Roman" w:cs="Times New Roman"/>
+          <w:sz w:val="28"/>
+          <w:szCs w:val="28"/>
+          <w:lang w:val="en-GB" w:bidi="si-LK"/>
+        </w:rPr>
+        <w:t>…………………………..</w:t>
+      </w:r>
+    </w:p>
+    <w:p>
+      <w:pPr>
+        <w:spacing w:line="256" w:lineRule="auto"/>
+        <w:jc w:val="center"/>
+        <w:rPr>
+          <w:rFonts w:ascii="Times New Roman" w:eastAsia="Calibri" w:hAnsi="Times New Roman" w:cs="Times New Roman"/>
+          <w:sz w:val="28"/>
+          <w:szCs w:val="28"/>
+          <w:lang w:val="en-GB" w:bidi="si-LK"/>
+        </w:rPr>
+      </w:pPr>
+      <w:proofErr w:type="spellStart"/>
+      <w:r>
+        <w:rPr>
+          <w:rFonts w:ascii="Times New Roman" w:eastAsia="Calibri" w:hAnsi="Times New Roman" w:cs="Times New Roman"/>
+          <w:sz w:val="28"/>
+          <w:szCs w:val="28"/>
+          <w:lang w:val="en-GB" w:bidi="si-LK"/>
+        </w:rPr>
+        <w:t>Mr.</w:t>
+      </w:r>
+      <w:proofErr w:type="spellEnd"/>
+      <w:r>
+        <w:rPr>
+          <w:rFonts w:ascii="Times New Roman" w:eastAsia="Calibri" w:hAnsi="Times New Roman" w:cs="Times New Roman"/>
+          <w:sz w:val="28"/>
+          <w:szCs w:val="28"/>
+          <w:lang w:val="en-GB" w:bidi="si-LK"/>
+        </w:rPr>
+        <w:t xml:space="preserve"> </w:t>
+      </w:r>
+      <w:proofErr w:type="spellStart"/>
+      <w:r>
+        <w:rPr>
+          <w:rFonts w:ascii="Times New Roman" w:eastAsia="Calibri" w:hAnsi="Times New Roman" w:cs="Times New Roman"/>
+          <w:sz w:val="28"/>
+          <w:szCs w:val="28"/>
+          <w:lang w:val="en-GB" w:bidi="si-LK"/>
+        </w:rPr>
+        <w:t>Indraka</w:t>
+      </w:r>
+      <w:proofErr w:type="spellEnd"/>
+      <w:r>
+        <w:rPr>
+          <w:rFonts w:ascii="Times New Roman" w:eastAsia="Calibri" w:hAnsi="Times New Roman" w:cs="Times New Roman"/>
+          <w:sz w:val="28"/>
+          <w:szCs w:val="28"/>
+          <w:lang w:val="en-GB" w:bidi="si-LK"/>
+        </w:rPr>
+        <w:t xml:space="preserve"> </w:t>
+      </w:r>
+      <w:proofErr w:type="spellStart"/>
+      <w:r>
+        <w:rPr>
+          <w:rFonts w:ascii="Times New Roman" w:eastAsia="Calibri" w:hAnsi="Times New Roman" w:cs="Times New Roman"/>
+          <w:sz w:val="28"/>
+          <w:szCs w:val="28"/>
+          <w:lang w:val="en-GB" w:bidi="si-LK"/>
+        </w:rPr>
+        <w:t>Udayakumara</w:t>
+      </w:r>
+      <w:proofErr w:type="spellEnd"/>
+      <w:r>
+        <w:rPr>
+          <w:rFonts w:ascii="Times New Roman" w:eastAsia="Calibri" w:hAnsi="Times New Roman" w:cs="Times New Roman"/>
+          <w:sz w:val="28"/>
+          <w:szCs w:val="28"/>
+          <w:lang w:val="en-GB" w:bidi="si-LK"/>
+        </w:rPr>
+        <w:t xml:space="preserve"> / </w:t>
+      </w:r>
+      <w:proofErr w:type="spellStart"/>
+      <w:r>
+        <w:rPr>
+          <w:rFonts w:ascii="Times New Roman" w:eastAsia="Calibri" w:hAnsi="Times New Roman" w:cs="Times New Roman"/>
+          <w:sz w:val="28"/>
+          <w:szCs w:val="28"/>
+          <w:lang w:val="en-GB" w:bidi="si-LK"/>
+        </w:rPr>
+        <w:t>Mr.</w:t>
+      </w:r>
+      <w:proofErr w:type="spellEnd"/>
+      <w:r>
+        <w:rPr>
+          <w:rFonts w:ascii="Times New Roman" w:eastAsia="Calibri" w:hAnsi="Times New Roman" w:cs="Times New Roman"/>
+          <w:sz w:val="28"/>
+          <w:szCs w:val="28"/>
+          <w:lang w:val="en-GB" w:bidi="si-LK"/>
+        </w:rPr>
+        <w:t xml:space="preserve"> </w:t>
+      </w:r>
+      <w:proofErr w:type="spellStart"/>
+      <w:r>
+        <w:rPr>
+          <w:rFonts w:ascii="Times New Roman" w:eastAsia="Calibri" w:hAnsi="Times New Roman" w:cs="Times New Roman"/>
+          <w:sz w:val="28"/>
+          <w:szCs w:val="28"/>
+          <w:lang w:val="en-GB" w:bidi="si-LK"/>
+        </w:rPr>
+        <w:t>Saman</w:t>
+      </w:r>
+      <w:proofErr w:type="spellEnd"/>
+      <w:r>
+        <w:rPr>
+          <w:rFonts w:ascii="Times New Roman" w:eastAsia="Calibri" w:hAnsi="Times New Roman" w:cs="Times New Roman"/>
+          <w:sz w:val="28"/>
+          <w:szCs w:val="28"/>
+          <w:lang w:val="en-GB" w:bidi="si-LK"/>
+        </w:rPr>
+        <w:t xml:space="preserve"> </w:t>
+      </w:r>
+      <w:proofErr w:type="spellStart"/>
+      <w:r>
+        <w:rPr>
+          <w:rFonts w:ascii="Times New Roman" w:eastAsia="Calibri" w:hAnsi="Times New Roman" w:cs="Times New Roman"/>
+          <w:sz w:val="28"/>
+          <w:szCs w:val="28"/>
+          <w:lang w:val="en-GB" w:bidi="si-LK"/>
+        </w:rPr>
+        <w:t>Gunawardena</w:t>
+      </w:r>
+      <w:proofErr w:type="spellEnd"/>
+    </w:p>
+    <w:p>
+      <w:pPr>
+        <w:spacing w:after="0" w:line="256" w:lineRule="auto"/>
+        <w:jc w:val="center"/>
+        <w:rPr>
+          <w:rFonts w:ascii="Times New Roman" w:eastAsia="Calibri" w:hAnsi="Times New Roman" w:cs="Times New Roman"/>
+          <w:sz w:val="28"/>
+          <w:szCs w:val="28"/>
+          <w:lang w:val="en-GB" w:bidi="si-LK"/>
+        </w:rPr>
+      </w:pPr>
+      <w:r>
+        <w:rPr>
+          <w:rFonts w:ascii="Times New Roman" w:eastAsia="Calibri" w:hAnsi="Times New Roman" w:cs="Times New Roman"/>
+          <w:sz w:val="28"/>
+          <w:szCs w:val="28"/>
+          <w:lang w:val="en-GB" w:bidi="si-LK"/>
+        </w:rPr>
+        <w:t>20</w:t>
+      </w:r>
+      <w:r>
+        <w:rPr>
+          <w:rFonts w:ascii="Times New Roman" w:eastAsia="Calibri" w:hAnsi="Times New Roman" w:cs="Times New Roman"/>
+          <w:sz w:val="28"/>
+          <w:szCs w:val="28"/>
+          <w:lang w:val="en-GB" w:bidi="si-LK"/>
+        </w:rPr>
+        <w:t>-05-2017</w:t>
+      </w:r>
+    </w:p>
+    <w:p>
+      <w:pPr>
+        <w:rPr>
+          <w:rFonts w:ascii="Times New Roman" w:eastAsia="Calibri" w:hAnsi="Times New Roman" w:cs="Times New Roman"/>
+          <w:sz w:val="28"/>
+          <w:szCs w:val="28"/>
+          <w:lang w:val="en-GB" w:bidi="si-LK"/>
+        </w:rPr>
+      </w:pPr>
+      <w:r>
+        <w:rPr>
+          <w:rFonts w:ascii="Times New Roman" w:eastAsia="Calibri" w:hAnsi="Times New Roman" w:cs="Times New Roman"/>
+          <w:sz w:val="28"/>
+          <w:szCs w:val="28"/>
+          <w:lang w:val="en-GB" w:bidi="si-LK"/>
+        </w:rPr>
+        <w:br w:type="page"/>
+      </w:r>
+    </w:p>
+    <w:p>
+      <w:pPr>
+        <w:jc w:val="center"/>
         <w:rPr>
           <w:rFonts w:ascii="Times New Roman" w:hAnsi="Times New Roman" w:cs="Times New Roman"/>
           <w:b/>
           <w:bCs/>
           <w:color w:val="000000"/>
-          <w:sz w:val="24"/>
-          <w:szCs w:val="24"/>
+          <w:sz w:val="28"/>
+          <w:szCs w:val="28"/>
         </w:rPr>
       </w:pPr>
       <w:r>
@@ -478,43 +812,199 @@
           <w:b/>
           <w:bCs/>
           <w:color w:val="000000"/>
+          <w:sz w:val="28"/>
+          <w:szCs w:val="28"/>
+        </w:rPr>
+        <w:lastRenderedPageBreak/>
+        <w:t>Kiuwan</w:t>
+      </w:r>
+    </w:p>
+    <w:p>
+      <w:pPr>
+        <w:rPr>
+          <w:rFonts w:ascii="Times New Roman" w:hAnsi="Times New Roman" w:cs="Times New Roman"/>
+          <w:color w:val="000000"/>
           <w:sz w:val="26"/>
           <w:szCs w:val="26"/>
         </w:rPr>
-        <w:t>Usage of Tool</w:t>
-      </w:r>
+      </w:pPr>
       <w:r>
         <w:rPr>
           <w:rFonts w:ascii="Times New Roman" w:hAnsi="Times New Roman" w:cs="Times New Roman"/>
           <w:b/>
           <w:bCs/>
           <w:color w:val="000000"/>
-          <w:sz w:val="24"/>
-          <w:szCs w:val="24"/>
+          <w:sz w:val="26"/>
+          <w:szCs w:val="26"/>
+        </w:rPr>
+        <w:t>Introduction to tool</w:t>
+      </w:r>
+      <w:r>
+        <w:rPr>
+          <w:rFonts w:ascii="Times New Roman" w:hAnsi="Times New Roman" w:cs="Times New Roman"/>
+          <w:color w:val="000000"/>
+          <w:sz w:val="26"/>
+          <w:szCs w:val="26"/>
         </w:rPr>
         <w:t>:</w:t>
       </w:r>
       <w:r>
+        <w:rPr>
+          <w:rFonts w:ascii="Times New Roman" w:hAnsi="Times New Roman" w:cs="Times New Roman"/>
+          <w:color w:val="000000"/>
+          <w:sz w:val="26"/>
+          <w:szCs w:val="26"/>
+        </w:rPr>
+        <w:t xml:space="preserve"> </w:t>
+      </w:r>
+      <w:r>
+        <w:rPr>
+          <w:rFonts w:ascii="Times New Roman" w:hAnsi="Times New Roman" w:cs="Times New Roman"/>
+          <w:color w:val="000000"/>
+          <w:sz w:val="26"/>
+          <w:szCs w:val="26"/>
+        </w:rPr>
+        <w:t>-</w:t>
+      </w:r>
+      <w:r>
+        <w:rPr>
+          <w:rFonts w:ascii="Times New Roman" w:hAnsi="Times New Roman" w:cs="Times New Roman"/>
+          <w:color w:val="000000"/>
+          <w:sz w:val="26"/>
+          <w:szCs w:val="26"/>
+        </w:rPr>
+        <w:t xml:space="preserve"> </w:t>
+      </w:r>
+      <w:r>
+        <w:rPr>
+          <w:rFonts w:ascii="Times New Roman" w:hAnsi="Times New Roman" w:cs="Times New Roman"/>
+          <w:color w:val="000000"/>
+          <w:sz w:val="24"/>
+          <w:szCs w:val="24"/>
+        </w:rPr>
+        <w:t>Kiuwan is a static code analysis tool for code quality management which is offered as software as a service (SaaS) product.</w:t>
+      </w:r>
+      <w:r>
+        <w:rPr>
+          <w:rFonts w:ascii="Times New Roman" w:hAnsi="Times New Roman" w:cs="Times New Roman"/>
+          <w:color w:val="222222"/>
+          <w:sz w:val="24"/>
+          <w:szCs w:val="24"/>
+          <w:shd w:val="clear" w:color="auto" w:fill="FFFFFF"/>
+        </w:rPr>
+        <w:t xml:space="preserve"> [11</w:t>
+      </w:r>
+      <w:r>
+        <w:rPr>
+          <w:rFonts w:ascii="Times New Roman" w:hAnsi="Times New Roman" w:cs="Times New Roman"/>
+          <w:color w:val="222222"/>
+          <w:sz w:val="24"/>
+          <w:szCs w:val="24"/>
+          <w:shd w:val="clear" w:color="auto" w:fill="FFFFFF"/>
+          <w:vertAlign w:val="superscript"/>
+        </w:rPr>
+        <w:t>th</w:t>
+      </w:r>
+      <w:r>
+        <w:rPr>
+          <w:rFonts w:ascii="Times New Roman" w:hAnsi="Times New Roman" w:cs="Times New Roman"/>
+          <w:color w:val="222222"/>
+          <w:sz w:val="24"/>
+          <w:szCs w:val="24"/>
+          <w:shd w:val="clear" w:color="auto" w:fill="FFFFFF"/>
+        </w:rPr>
+        <w:t xml:space="preserve"> URL]</w:t>
+      </w:r>
+    </w:p>
+    <w:p>
+      <w:pPr>
+        <w:autoSpaceDE w:val="0"/>
+        <w:autoSpaceDN w:val="0"/>
+        <w:adjustRightInd w:val="0"/>
+        <w:spacing w:after="0" w:line="240" w:lineRule="auto"/>
+        <w:rPr>
+          <w:rFonts w:ascii="Times New Roman" w:hAnsi="Times New Roman" w:cs="Times New Roman"/>
+          <w:i/>
+          <w:iCs/>
+          <w:color w:val="222222"/>
+          <w:sz w:val="24"/>
+          <w:szCs w:val="24"/>
+          <w:shd w:val="clear" w:color="auto" w:fill="FFFFFF"/>
+        </w:rPr>
+      </w:pPr>
+      <w:r>
+        <w:rPr>
+          <w:rFonts w:ascii="Times New Roman" w:hAnsi="Times New Roman" w:cs="Times New Roman"/>
+          <w:color w:val="000000"/>
+          <w:sz w:val="24"/>
+          <w:szCs w:val="24"/>
+        </w:rPr>
+        <w:t xml:space="preserve"> </w:t>
+      </w:r>
+    </w:p>
+    <w:p>
+      <w:pPr>
         <w:rPr>
           <w:rFonts w:ascii="Times New Roman" w:hAnsi="Times New Roman" w:cs="Times New Roman"/>
           <w:b/>
           <w:bCs/>
           <w:color w:val="000000"/>
-          <w:sz w:val="24"/>
-          <w:szCs w:val="24"/>
-        </w:rPr>
-        <w:t xml:space="preserve"> </w:t>
-      </w:r>
+          <w:sz w:val="26"/>
+          <w:szCs w:val="26"/>
+        </w:rPr>
+      </w:pPr>
       <w:r>
         <w:rPr>
           <w:rFonts w:ascii="Times New Roman" w:hAnsi="Times New Roman" w:cs="Times New Roman"/>
           <w:b/>
           <w:bCs/>
           <w:color w:val="000000"/>
-          <w:sz w:val="24"/>
-          <w:szCs w:val="24"/>
-        </w:rPr>
-        <w:t xml:space="preserve">- </w:t>
+          <w:sz w:val="26"/>
+          <w:szCs w:val="26"/>
+        </w:rPr>
+        <w:t>Download and configuration details:</w:t>
+      </w:r>
+      <w:r>
+        <w:rPr>
+          <w:rFonts w:ascii="Times New Roman" w:hAnsi="Times New Roman" w:cs="Times New Roman"/>
+          <w:b/>
+          <w:bCs/>
+          <w:color w:val="000000"/>
+          <w:sz w:val="26"/>
+          <w:szCs w:val="26"/>
+        </w:rPr>
+        <w:t xml:space="preserve"> </w:t>
+      </w:r>
+      <w:r>
+        <w:rPr>
+          <w:rFonts w:ascii="Times New Roman" w:hAnsi="Times New Roman" w:cs="Times New Roman"/>
+          <w:b/>
+          <w:bCs/>
+          <w:color w:val="000000"/>
+          <w:sz w:val="26"/>
+          <w:szCs w:val="26"/>
+        </w:rPr>
+        <w:t>-</w:t>
+      </w:r>
+      <w:r>
+        <w:rPr>
+          <w:rFonts w:ascii="Times New Roman" w:hAnsi="Times New Roman" w:cs="Times New Roman"/>
+          <w:b/>
+          <w:bCs/>
+          <w:color w:val="000000"/>
+          <w:sz w:val="26"/>
+          <w:szCs w:val="26"/>
+        </w:rPr>
+        <w:t xml:space="preserve"> </w:t>
+      </w:r>
+      <w:r>
+        <w:rPr>
+          <w:rFonts w:ascii="Times New Roman" w:hAnsi="Times New Roman" w:cs="Times New Roman"/>
+          <w:color w:val="000000"/>
+          <w:sz w:val="24"/>
+          <w:szCs w:val="24"/>
+        </w:rPr>
+        <w:t xml:space="preserve">Need to visit: - </w:t>
       </w:r>
       <w:r>
         <w:rPr>
@@ -524,7 +1014,7 @@
           <w:szCs w:val="24"/>
           <w:shd w:val="clear" w:color="auto" w:fill="FFFFFF"/>
         </w:rPr>
-        <w:t>[9</w:t>
+        <w:t>[12</w:t>
       </w:r>
       <w:r>
         <w:rPr>
@@ -550,413 +1040,621 @@
     </w:p>
     <w:p>
       <w:pPr>
+        <w:rPr>
+          <w:rFonts w:ascii="Times New Roman" w:hAnsi="Times New Roman" w:cs="Times New Roman"/>
+          <w:color w:val="000000"/>
+          <w:sz w:val="24"/>
+          <w:szCs w:val="24"/>
+        </w:rPr>
+      </w:pPr>
+      <w:r>
+        <w:rPr>
+          <w:rFonts w:ascii="Times New Roman" w:hAnsi="Times New Roman" w:cs="Times New Roman"/>
+          <w:color w:val="000000"/>
+          <w:sz w:val="24"/>
+          <w:szCs w:val="24"/>
+        </w:rPr>
+        <w:t>Basically, two download options</w:t>
+      </w:r>
+    </w:p>
+    <w:p>
+      <w:pPr>
+        <w:pStyle w:val="ListParagraph"/>
+        <w:numPr>
+          <w:ilvl w:val="0"/>
+          <w:numId w:val="2"/>
+        </w:numPr>
+        <w:rPr>
+          <w:rFonts w:ascii="Times New Roman" w:hAnsi="Times New Roman" w:cs="Times New Roman"/>
+          <w:color w:val="000000"/>
+          <w:sz w:val="24"/>
+          <w:szCs w:val="24"/>
+        </w:rPr>
+      </w:pPr>
+      <w:r>
+        <w:rPr>
+          <w:rFonts w:ascii="Times New Roman" w:hAnsi="Times New Roman" w:cs="Times New Roman"/>
+          <w:color w:val="000000"/>
+          <w:sz w:val="24"/>
+          <w:szCs w:val="24"/>
+        </w:rPr>
+        <w:t xml:space="preserve">Free trial: - If it is for non-business purpose, have to go with the Github free repo which can be used as a free open source software. For scanning our code base, it should be in the same Github account. </w:t>
+      </w:r>
+    </w:p>
+    <w:p>
+      <w:pPr>
+        <w:pStyle w:val="ListParagraph"/>
+        <w:numPr>
+          <w:ilvl w:val="0"/>
+          <w:numId w:val="2"/>
+        </w:numPr>
+        <w:rPr>
+          <w:rFonts w:ascii="Times New Roman" w:hAnsi="Times New Roman" w:cs="Times New Roman"/>
+          <w:color w:val="000000"/>
+          <w:sz w:val="24"/>
+          <w:szCs w:val="24"/>
+        </w:rPr>
+      </w:pPr>
+      <w:r>
+        <w:rPr>
+          <w:rFonts w:ascii="Times New Roman" w:hAnsi="Times New Roman" w:cs="Times New Roman"/>
+          <w:color w:val="000000"/>
+          <w:sz w:val="24"/>
+          <w:szCs w:val="24"/>
+        </w:rPr>
+        <w:t xml:space="preserve">Local analyser </w:t>
+      </w:r>
+    </w:p>
+    <w:p>
+      <w:pPr>
+        <w:rPr>
+          <w:rFonts w:ascii="Times New Roman" w:hAnsi="Times New Roman" w:cs="Times New Roman"/>
+          <w:b/>
+          <w:bCs/>
+          <w:color w:val="000000"/>
+          <w:sz w:val="24"/>
+          <w:szCs w:val="24"/>
+        </w:rPr>
+      </w:pPr>
+      <w:r>
+        <w:rPr>
+          <w:rFonts w:ascii="Times New Roman" w:hAnsi="Times New Roman" w:cs="Times New Roman"/>
+          <w:b/>
+          <w:bCs/>
+          <w:color w:val="000000"/>
+          <w:sz w:val="26"/>
+          <w:szCs w:val="26"/>
+        </w:rPr>
+        <w:t>Usage of Tool</w:t>
+      </w:r>
+      <w:r>
+        <w:rPr>
+          <w:rFonts w:ascii="Times New Roman" w:hAnsi="Times New Roman" w:cs="Times New Roman"/>
+          <w:b/>
+          <w:bCs/>
+          <w:color w:val="000000"/>
+          <w:sz w:val="24"/>
+          <w:szCs w:val="24"/>
+        </w:rPr>
+        <w:t>:</w:t>
+      </w:r>
+      <w:r>
+        <w:rPr>
+          <w:rFonts w:ascii="Times New Roman" w:hAnsi="Times New Roman" w:cs="Times New Roman"/>
+          <w:b/>
+          <w:bCs/>
+          <w:color w:val="000000"/>
+          <w:sz w:val="24"/>
+          <w:szCs w:val="24"/>
+        </w:rPr>
+        <w:t xml:space="preserve"> </w:t>
+      </w:r>
+      <w:r>
+        <w:rPr>
+          <w:rFonts w:ascii="Times New Roman" w:hAnsi="Times New Roman" w:cs="Times New Roman"/>
+          <w:b/>
+          <w:bCs/>
+          <w:color w:val="000000"/>
+          <w:sz w:val="24"/>
+          <w:szCs w:val="24"/>
+        </w:rPr>
+        <w:t xml:space="preserve">- </w:t>
+      </w:r>
+      <w:r>
+        <w:rPr>
+          <w:rFonts w:ascii="Times New Roman" w:hAnsi="Times New Roman" w:cs="Times New Roman"/>
+          <w:color w:val="222222"/>
+          <w:sz w:val="24"/>
+          <w:szCs w:val="24"/>
+          <w:shd w:val="clear" w:color="auto" w:fill="FFFFFF"/>
+        </w:rPr>
+        <w:t>[9</w:t>
+      </w:r>
+      <w:r>
+        <w:rPr>
+          <w:rFonts w:ascii="Times New Roman" w:hAnsi="Times New Roman" w:cs="Times New Roman"/>
+          <w:color w:val="222222"/>
+          <w:sz w:val="24"/>
+          <w:szCs w:val="24"/>
+          <w:shd w:val="clear" w:color="auto" w:fill="FFFFFF"/>
+          <w:vertAlign w:val="superscript"/>
+        </w:rPr>
+        <w:t>th</w:t>
+      </w:r>
+      <w:r>
+        <w:rPr>
+          <w:rFonts w:ascii="Times New Roman" w:hAnsi="Times New Roman" w:cs="Times New Roman"/>
+          <w:color w:val="222222"/>
+          <w:sz w:val="24"/>
+          <w:szCs w:val="24"/>
+          <w:shd w:val="clear" w:color="auto" w:fill="FFFFFF"/>
+        </w:rPr>
+        <w:t xml:space="preserve"> URL]</w:t>
+      </w:r>
+    </w:p>
+    <w:p>
+      <w:pPr>
+        <w:numPr>
+          <w:ilvl w:val="0"/>
+          <w:numId w:val="3"/>
+        </w:numPr>
+        <w:shd w:val="clear" w:color="auto" w:fill="FFFFFF"/>
+        <w:spacing w:before="100" w:beforeAutospacing="1" w:after="100" w:afterAutospacing="1" w:line="240" w:lineRule="auto"/>
+        <w:ind w:left="0"/>
+        <w:rPr>
+          <w:rFonts w:ascii="Times New Roman" w:eastAsia="Times New Roman" w:hAnsi="Times New Roman" w:cs="Times New Roman"/>
+          <w:color w:val="333333"/>
+          <w:sz w:val="24"/>
+          <w:szCs w:val="24"/>
+          <w:lang w:eastAsia="en-GB"/>
+        </w:rPr>
+      </w:pPr>
+      <w:r>
+        <w:rPr>
+          <w:rFonts w:ascii="Times New Roman" w:eastAsia="Times New Roman" w:hAnsi="Times New Roman" w:cs="Times New Roman"/>
+          <w:color w:val="333333"/>
+          <w:sz w:val="24"/>
+          <w:szCs w:val="24"/>
+          <w:lang w:eastAsia="en-GB"/>
+        </w:rPr>
+        <w:t>CIOs</w:t>
+      </w:r>
+      <w:r>
+        <w:rPr>
+          <w:rFonts w:ascii="Times New Roman" w:eastAsia="Times New Roman" w:hAnsi="Times New Roman" w:cs="Times New Roman"/>
+          <w:color w:val="333333"/>
+          <w:sz w:val="24"/>
+          <w:szCs w:val="24"/>
+          <w:lang w:eastAsia="en-GB"/>
+        </w:rPr>
+        <w:t xml:space="preserve"> need </w:t>
+      </w:r>
+      <w:r>
+        <w:rPr>
+          <w:rFonts w:ascii="Times New Roman" w:eastAsia="Times New Roman" w:hAnsi="Times New Roman" w:cs="Times New Roman"/>
+          <w:color w:val="333333"/>
+          <w:sz w:val="24"/>
+          <w:szCs w:val="24"/>
+          <w:lang w:eastAsia="en-GB"/>
+        </w:rPr>
+        <w:t xml:space="preserve">this </w:t>
+      </w:r>
+      <w:r>
+        <w:rPr>
+          <w:rFonts w:ascii="Times New Roman" w:eastAsia="Times New Roman" w:hAnsi="Times New Roman" w:cs="Times New Roman"/>
+          <w:color w:val="333333"/>
+          <w:sz w:val="24"/>
+          <w:szCs w:val="24"/>
+          <w:lang w:eastAsia="en-GB"/>
+        </w:rPr>
+        <w:t>to make strategic decisions to improve software development.</w:t>
+      </w:r>
+    </w:p>
+    <w:p>
+      <w:pPr>
+        <w:numPr>
+          <w:ilvl w:val="0"/>
+          <w:numId w:val="3"/>
+        </w:numPr>
+        <w:shd w:val="clear" w:color="auto" w:fill="FFFFFF"/>
+        <w:spacing w:before="100" w:beforeAutospacing="1" w:after="100" w:afterAutospacing="1" w:line="240" w:lineRule="auto"/>
+        <w:ind w:left="0"/>
+        <w:rPr>
+          <w:rFonts w:ascii="Times New Roman" w:eastAsia="Times New Roman" w:hAnsi="Times New Roman" w:cs="Times New Roman"/>
+          <w:color w:val="333333"/>
+          <w:sz w:val="24"/>
+          <w:szCs w:val="24"/>
+          <w:lang w:eastAsia="en-GB"/>
+        </w:rPr>
+      </w:pPr>
+      <w:r>
+        <w:rPr>
+          <w:rFonts w:ascii="Times New Roman" w:eastAsia="Times New Roman" w:hAnsi="Times New Roman" w:cs="Times New Roman"/>
+          <w:color w:val="333333"/>
+          <w:sz w:val="24"/>
+          <w:szCs w:val="24"/>
+          <w:lang w:eastAsia="en-GB"/>
+        </w:rPr>
+        <w:t>For</w:t>
+      </w:r>
+      <w:r>
+        <w:rPr>
+          <w:rFonts w:ascii="Times New Roman" w:eastAsia="Times New Roman" w:hAnsi="Times New Roman" w:cs="Times New Roman"/>
+          <w:b/>
+          <w:bCs/>
+          <w:color w:val="333333"/>
+          <w:sz w:val="24"/>
+          <w:szCs w:val="24"/>
+          <w:lang w:eastAsia="en-GB"/>
+        </w:rPr>
+        <w:t xml:space="preserve"> </w:t>
+      </w:r>
+      <w:r>
+        <w:rPr>
+          <w:rFonts w:ascii="Times New Roman" w:eastAsia="Times New Roman" w:hAnsi="Times New Roman" w:cs="Times New Roman"/>
+          <w:color w:val="333333"/>
+          <w:sz w:val="24"/>
+          <w:szCs w:val="24"/>
+          <w:lang w:eastAsia="en-GB"/>
+        </w:rPr>
+        <w:t>QA managers</w:t>
+      </w:r>
+      <w:r>
+        <w:rPr>
+          <w:rFonts w:ascii="Times New Roman" w:eastAsia="Times New Roman" w:hAnsi="Times New Roman" w:cs="Times New Roman"/>
+          <w:b/>
+          <w:bCs/>
+          <w:color w:val="333333"/>
+          <w:sz w:val="24"/>
+          <w:szCs w:val="24"/>
+          <w:lang w:eastAsia="en-GB"/>
+        </w:rPr>
+        <w:t xml:space="preserve"> </w:t>
+      </w:r>
+      <w:r>
+        <w:rPr>
+          <w:rFonts w:ascii="Times New Roman" w:eastAsia="Times New Roman" w:hAnsi="Times New Roman" w:cs="Times New Roman"/>
+          <w:color w:val="333333"/>
+          <w:sz w:val="24"/>
+          <w:szCs w:val="24"/>
+          <w:lang w:eastAsia="en-GB"/>
+        </w:rPr>
+        <w:t>and engineers</w:t>
+      </w:r>
+      <w:r>
+        <w:rPr>
+          <w:rFonts w:ascii="Times New Roman" w:eastAsia="Times New Roman" w:hAnsi="Times New Roman" w:cs="Times New Roman"/>
+          <w:color w:val="333333"/>
+          <w:sz w:val="24"/>
+          <w:szCs w:val="24"/>
+          <w:lang w:eastAsia="en-GB"/>
+        </w:rPr>
+        <w:t> who need actual state of applications under development.</w:t>
+      </w:r>
+    </w:p>
+    <w:p>
+      <w:pPr>
+        <w:numPr>
+          <w:ilvl w:val="0"/>
+          <w:numId w:val="3"/>
+        </w:numPr>
+        <w:shd w:val="clear" w:color="auto" w:fill="FFFFFF"/>
+        <w:spacing w:before="100" w:beforeAutospacing="1" w:after="100" w:afterAutospacing="1" w:line="240" w:lineRule="auto"/>
+        <w:ind w:left="0"/>
+        <w:rPr>
+          <w:rFonts w:ascii="Times New Roman" w:eastAsia="Times New Roman" w:hAnsi="Times New Roman" w:cs="Times New Roman"/>
+          <w:color w:val="333333"/>
+          <w:sz w:val="24"/>
+          <w:szCs w:val="24"/>
+          <w:lang w:eastAsia="en-GB"/>
+        </w:rPr>
+      </w:pPr>
+      <w:r>
+        <w:rPr>
+          <w:rFonts w:ascii="Times New Roman" w:eastAsia="Times New Roman" w:hAnsi="Times New Roman" w:cs="Times New Roman"/>
+          <w:color w:val="333333"/>
+          <w:sz w:val="24"/>
+          <w:szCs w:val="24"/>
+          <w:lang w:eastAsia="en-GB"/>
+        </w:rPr>
+        <w:t>CSOs</w:t>
+      </w:r>
+      <w:r>
+        <w:rPr>
+          <w:rFonts w:ascii="Times New Roman" w:eastAsia="Times New Roman" w:hAnsi="Times New Roman" w:cs="Times New Roman"/>
+          <w:color w:val="333333"/>
+          <w:sz w:val="24"/>
+          <w:szCs w:val="24"/>
+          <w:lang w:eastAsia="en-GB"/>
+        </w:rPr>
+        <w:t> to tackle security from the application perspective.</w:t>
+      </w:r>
+    </w:p>
+    <w:p>
+      <w:pPr>
+        <w:numPr>
+          <w:ilvl w:val="0"/>
+          <w:numId w:val="3"/>
+        </w:numPr>
+        <w:shd w:val="clear" w:color="auto" w:fill="FFFFFF"/>
+        <w:spacing w:before="100" w:beforeAutospacing="1" w:after="100" w:afterAutospacing="1" w:line="240" w:lineRule="auto"/>
+        <w:ind w:left="0"/>
+        <w:rPr>
+          <w:rFonts w:ascii="Times New Roman" w:eastAsia="Times New Roman" w:hAnsi="Times New Roman" w:cs="Times New Roman"/>
+          <w:color w:val="333333"/>
+          <w:sz w:val="24"/>
+          <w:szCs w:val="24"/>
+          <w:lang w:eastAsia="en-GB"/>
+        </w:rPr>
+      </w:pPr>
+      <w:r>
+        <w:rPr>
+          <w:rFonts w:ascii="Times New Roman" w:eastAsia="Times New Roman" w:hAnsi="Times New Roman" w:cs="Times New Roman"/>
+          <w:color w:val="333333"/>
+          <w:sz w:val="24"/>
+          <w:szCs w:val="24"/>
+          <w:lang w:eastAsia="en-GB"/>
+        </w:rPr>
+        <w:t>Project managers</w:t>
+      </w:r>
+      <w:r>
+        <w:rPr>
+          <w:rFonts w:ascii="Times New Roman" w:eastAsia="Times New Roman" w:hAnsi="Times New Roman" w:cs="Times New Roman"/>
+          <w:color w:val="333333"/>
+          <w:sz w:val="24"/>
+          <w:szCs w:val="24"/>
+          <w:lang w:eastAsia="en-GB"/>
+        </w:rPr>
+        <w:t xml:space="preserve"> can</w:t>
+      </w:r>
+      <w:r>
+        <w:rPr>
+          <w:rFonts w:ascii="Times New Roman" w:eastAsia="Times New Roman" w:hAnsi="Times New Roman" w:cs="Times New Roman"/>
+          <w:color w:val="333333"/>
+          <w:sz w:val="24"/>
+          <w:szCs w:val="24"/>
+          <w:lang w:eastAsia="en-GB"/>
+        </w:rPr>
+        <w:t xml:space="preserve"> know the he</w:t>
+      </w:r>
+      <w:r>
+        <w:rPr>
+          <w:rFonts w:ascii="Times New Roman" w:eastAsia="Times New Roman" w:hAnsi="Times New Roman" w:cs="Times New Roman"/>
+          <w:color w:val="333333"/>
+          <w:sz w:val="24"/>
+          <w:szCs w:val="24"/>
+          <w:lang w:eastAsia="en-GB"/>
+        </w:rPr>
+        <w:t>alth of the projects</w:t>
+      </w:r>
+      <w:r>
+        <w:rPr>
+          <w:rFonts w:ascii="Times New Roman" w:eastAsia="Times New Roman" w:hAnsi="Times New Roman" w:cs="Times New Roman"/>
+          <w:color w:val="333333"/>
+          <w:sz w:val="24"/>
+          <w:szCs w:val="24"/>
+          <w:lang w:eastAsia="en-GB"/>
+        </w:rPr>
+        <w:t xml:space="preserve"> from a technical perspective.</w:t>
+      </w:r>
+    </w:p>
+    <w:p>
+      <w:pPr>
+        <w:numPr>
+          <w:ilvl w:val="0"/>
+          <w:numId w:val="3"/>
+        </w:numPr>
+        <w:shd w:val="clear" w:color="auto" w:fill="FFFFFF"/>
+        <w:spacing w:before="100" w:beforeAutospacing="1" w:after="100" w:afterAutospacing="1" w:line="240" w:lineRule="auto"/>
+        <w:ind w:left="0"/>
+        <w:rPr>
+          <w:rFonts w:ascii="Times New Roman" w:eastAsia="Times New Roman" w:hAnsi="Times New Roman" w:cs="Times New Roman"/>
+          <w:color w:val="333333"/>
+          <w:sz w:val="24"/>
+          <w:szCs w:val="24"/>
+          <w:lang w:eastAsia="en-GB"/>
+        </w:rPr>
+      </w:pPr>
+      <w:r>
+        <w:rPr>
+          <w:rFonts w:ascii="Times New Roman" w:eastAsia="Times New Roman" w:hAnsi="Times New Roman" w:cs="Times New Roman"/>
+          <w:color w:val="333333"/>
+          <w:sz w:val="24"/>
+          <w:szCs w:val="24"/>
+          <w:lang w:eastAsia="en-GB"/>
+        </w:rPr>
+        <w:t>Application architects</w:t>
+      </w:r>
+      <w:r>
+        <w:rPr>
+          <w:rFonts w:ascii="Times New Roman" w:eastAsia="Times New Roman" w:hAnsi="Times New Roman" w:cs="Times New Roman"/>
+          <w:color w:val="333333"/>
+          <w:sz w:val="24"/>
+          <w:szCs w:val="24"/>
+          <w:lang w:eastAsia="en-GB"/>
+        </w:rPr>
+        <w:t xml:space="preserve"> </w:t>
+      </w:r>
+      <w:r>
+        <w:rPr>
+          <w:rFonts w:ascii="Times New Roman" w:eastAsia="Times New Roman" w:hAnsi="Times New Roman" w:cs="Times New Roman"/>
+          <w:color w:val="333333"/>
+          <w:sz w:val="24"/>
+          <w:szCs w:val="24"/>
+          <w:lang w:eastAsia="en-GB"/>
+        </w:rPr>
+        <w:t>can discover structural flaws early in the development process.</w:t>
+      </w:r>
+    </w:p>
+    <w:p>
+      <w:pPr>
+        <w:numPr>
+          <w:ilvl w:val="0"/>
+          <w:numId w:val="3"/>
+        </w:numPr>
+        <w:shd w:val="clear" w:color="auto" w:fill="FFFFFF"/>
+        <w:spacing w:before="100" w:beforeAutospacing="1" w:after="100" w:afterAutospacing="1" w:line="240" w:lineRule="auto"/>
+        <w:ind w:left="0"/>
+        <w:rPr>
+          <w:rFonts w:ascii="Times New Roman" w:eastAsia="Times New Roman" w:hAnsi="Times New Roman" w:cs="Times New Roman"/>
+          <w:color w:val="333333"/>
+          <w:sz w:val="24"/>
+          <w:szCs w:val="24"/>
+          <w:lang w:eastAsia="en-GB"/>
+        </w:rPr>
+      </w:pPr>
+      <w:r>
+        <w:rPr>
+          <w:rFonts w:ascii="Times New Roman" w:eastAsia="Times New Roman" w:hAnsi="Times New Roman" w:cs="Times New Roman"/>
+          <w:color w:val="333333"/>
+          <w:sz w:val="24"/>
+          <w:szCs w:val="24"/>
+          <w:lang w:eastAsia="en-GB"/>
+        </w:rPr>
+        <w:t>Developers</w:t>
+      </w:r>
+      <w:r>
+        <w:rPr>
+          <w:rFonts w:ascii="Times New Roman" w:eastAsia="Times New Roman" w:hAnsi="Times New Roman" w:cs="Times New Roman"/>
+          <w:color w:val="333333"/>
+          <w:sz w:val="24"/>
+          <w:szCs w:val="24"/>
+          <w:lang w:eastAsia="en-GB"/>
+        </w:rPr>
+        <w:t xml:space="preserve"> want </w:t>
+      </w:r>
+      <w:r>
+        <w:rPr>
+          <w:rFonts w:ascii="Times New Roman" w:eastAsia="Times New Roman" w:hAnsi="Times New Roman" w:cs="Times New Roman"/>
+          <w:color w:val="333333"/>
+          <w:sz w:val="24"/>
+          <w:szCs w:val="24"/>
+          <w:lang w:eastAsia="en-GB"/>
+        </w:rPr>
+        <w:t xml:space="preserve">this </w:t>
+      </w:r>
+      <w:r>
+        <w:rPr>
+          <w:rFonts w:ascii="Times New Roman" w:eastAsia="Times New Roman" w:hAnsi="Times New Roman" w:cs="Times New Roman"/>
+          <w:color w:val="333333"/>
+          <w:sz w:val="24"/>
+          <w:szCs w:val="24"/>
+          <w:lang w:eastAsia="en-GB"/>
+        </w:rPr>
+        <w:t>to develop the best software possible and learn as much as possible in the process.</w:t>
+      </w:r>
+    </w:p>
+    <w:p>
+      <w:pPr>
+        <w:rPr>
+          <w:rFonts w:ascii="Times New Roman" w:hAnsi="Times New Roman" w:cs="Times New Roman"/>
+          <w:color w:val="000000"/>
+          <w:sz w:val="24"/>
+          <w:szCs w:val="24"/>
+        </w:rPr>
+      </w:pPr>
+      <w:r>
+        <w:rPr>
+          <w:rFonts w:ascii="Times New Roman" w:hAnsi="Times New Roman" w:cs="Times New Roman"/>
+          <w:b/>
+          <w:bCs/>
+          <w:color w:val="000000"/>
+          <w:sz w:val="26"/>
+          <w:szCs w:val="26"/>
+        </w:rPr>
+        <w:t>Strengths and weaknesses</w:t>
+      </w:r>
+      <w:r>
+        <w:rPr>
+          <w:rFonts w:ascii="Times New Roman" w:hAnsi="Times New Roman" w:cs="Times New Roman"/>
+          <w:color w:val="000000"/>
+          <w:sz w:val="24"/>
+          <w:szCs w:val="24"/>
+        </w:rPr>
+        <w:t>:</w:t>
+      </w:r>
+      <w:r>
+        <w:rPr>
+          <w:rFonts w:ascii="Times New Roman" w:hAnsi="Times New Roman" w:cs="Times New Roman"/>
+          <w:color w:val="000000"/>
+          <w:sz w:val="24"/>
+          <w:szCs w:val="24"/>
+        </w:rPr>
+        <w:t xml:space="preserve"> </w:t>
+      </w:r>
+      <w:r>
+        <w:rPr>
+          <w:rFonts w:ascii="Times New Roman" w:hAnsi="Times New Roman" w:cs="Times New Roman"/>
+          <w:color w:val="000000"/>
+          <w:sz w:val="24"/>
+          <w:szCs w:val="24"/>
+        </w:rPr>
+        <w:t xml:space="preserve">- </w:t>
+      </w:r>
+    </w:p>
+    <w:p>
+      <w:pPr>
+        <w:pStyle w:val="ListParagraph"/>
         <w:numPr>
           <w:ilvl w:val="0"/>
           <w:numId w:val="4"/>
         </w:numPr>
-        <w:shd w:val="clear" w:color="auto" w:fill="FFFFFF"/>
-        <w:spacing w:before="100" w:beforeAutospacing="1" w:after="100" w:afterAutospacing="1" w:line="240" w:lineRule="auto"/>
-        <w:ind w:left="0"/>
-        <w:rPr>
-          <w:rFonts w:ascii="Times New Roman" w:eastAsia="Times New Roman" w:hAnsi="Times New Roman" w:cs="Times New Roman"/>
-          <w:color w:val="333333"/>
-          <w:sz w:val="24"/>
-          <w:szCs w:val="24"/>
-          <w:lang w:eastAsia="en-GB"/>
-        </w:rPr>
-      </w:pPr>
-      <w:bookmarkStart w:id="0" w:name="_GoBack"/>
-      <w:bookmarkEnd w:id="0"/>
-      <w:r>
-        <w:rPr>
-          <w:rFonts w:ascii="Times New Roman" w:eastAsia="Times New Roman" w:hAnsi="Times New Roman" w:cs="Times New Roman"/>
-          <w:color w:val="333333"/>
-          <w:sz w:val="24"/>
-          <w:szCs w:val="24"/>
-          <w:lang w:eastAsia="en-GB"/>
-        </w:rPr>
-        <w:t>CIOs</w:t>
-      </w:r>
-      <w:r>
-        <w:rPr>
-          <w:rFonts w:ascii="Times New Roman" w:eastAsia="Times New Roman" w:hAnsi="Times New Roman" w:cs="Times New Roman"/>
-          <w:color w:val="333333"/>
-          <w:sz w:val="24"/>
-          <w:szCs w:val="24"/>
-          <w:lang w:eastAsia="en-GB"/>
-        </w:rPr>
-        <w:t xml:space="preserve"> need </w:t>
-      </w:r>
-      <w:r>
-        <w:rPr>
-          <w:rFonts w:ascii="Times New Roman" w:eastAsia="Times New Roman" w:hAnsi="Times New Roman" w:cs="Times New Roman"/>
-          <w:color w:val="333333"/>
-          <w:sz w:val="24"/>
-          <w:szCs w:val="24"/>
-          <w:lang w:eastAsia="en-GB"/>
-        </w:rPr>
-        <w:t xml:space="preserve">this </w:t>
-      </w:r>
-      <w:r>
-        <w:rPr>
-          <w:rFonts w:ascii="Times New Roman" w:eastAsia="Times New Roman" w:hAnsi="Times New Roman" w:cs="Times New Roman"/>
-          <w:color w:val="333333"/>
-          <w:sz w:val="24"/>
-          <w:szCs w:val="24"/>
-          <w:lang w:eastAsia="en-GB"/>
-        </w:rPr>
-        <w:t>to make strategic decisions to improve software development.</w:t>
-      </w:r>
-    </w:p>
-    <w:p>
-      <w:pPr>
+        <w:rPr>
+          <w:rFonts w:ascii="Times New Roman" w:hAnsi="Times New Roman" w:cs="Times New Roman"/>
+          <w:color w:val="000000"/>
+          <w:sz w:val="24"/>
+          <w:szCs w:val="24"/>
+        </w:rPr>
+      </w:pPr>
+      <w:r>
+        <w:rPr>
+          <w:rFonts w:ascii="Times New Roman" w:hAnsi="Times New Roman" w:cs="Times New Roman"/>
+          <w:color w:val="222222"/>
+          <w:sz w:val="24"/>
+          <w:szCs w:val="24"/>
+          <w:shd w:val="clear" w:color="auto" w:fill="FFFFFF"/>
+        </w:rPr>
+        <w:t>It has the right information to the right stakeholder in the IT department.</w:t>
+      </w:r>
+      <w:r>
+        <w:rPr>
+          <w:rFonts w:ascii="Times New Roman" w:hAnsi="Times New Roman" w:cs="Times New Roman"/>
+          <w:color w:val="222222"/>
+          <w:sz w:val="24"/>
+          <w:szCs w:val="24"/>
+          <w:shd w:val="clear" w:color="auto" w:fill="FFFFFF"/>
+        </w:rPr>
+        <w:t xml:space="preserve"> [9</w:t>
+      </w:r>
+      <w:r>
+        <w:rPr>
+          <w:rFonts w:ascii="Times New Roman" w:hAnsi="Times New Roman" w:cs="Times New Roman"/>
+          <w:color w:val="222222"/>
+          <w:sz w:val="24"/>
+          <w:szCs w:val="24"/>
+          <w:shd w:val="clear" w:color="auto" w:fill="FFFFFF"/>
+          <w:vertAlign w:val="superscript"/>
+        </w:rPr>
+        <w:t>th</w:t>
+      </w:r>
+      <w:r>
+        <w:rPr>
+          <w:rFonts w:ascii="Times New Roman" w:hAnsi="Times New Roman" w:cs="Times New Roman"/>
+          <w:color w:val="222222"/>
+          <w:sz w:val="24"/>
+          <w:szCs w:val="24"/>
+          <w:shd w:val="clear" w:color="auto" w:fill="FFFFFF"/>
+        </w:rPr>
+        <w:t xml:space="preserve"> URL]</w:t>
+      </w:r>
+    </w:p>
+    <w:p>
+      <w:pPr>
+        <w:pStyle w:val="ListParagraph"/>
         <w:numPr>
           <w:ilvl w:val="0"/>
           <w:numId w:val="4"/>
         </w:numPr>
-        <w:shd w:val="clear" w:color="auto" w:fill="FFFFFF"/>
-        <w:spacing w:before="100" w:beforeAutospacing="1" w:after="100" w:afterAutospacing="1" w:line="240" w:lineRule="auto"/>
-        <w:ind w:left="0"/>
-        <w:rPr>
-          <w:rFonts w:ascii="Times New Roman" w:eastAsia="Times New Roman" w:hAnsi="Times New Roman" w:cs="Times New Roman"/>
-          <w:color w:val="333333"/>
-          <w:sz w:val="24"/>
-          <w:szCs w:val="24"/>
-          <w:lang w:eastAsia="en-GB"/>
-        </w:rPr>
-      </w:pPr>
-      <w:r>
-        <w:rPr>
-          <w:rFonts w:ascii="Times New Roman" w:eastAsia="Times New Roman" w:hAnsi="Times New Roman" w:cs="Times New Roman"/>
-          <w:color w:val="333333"/>
-          <w:sz w:val="24"/>
-          <w:szCs w:val="24"/>
-          <w:lang w:eastAsia="en-GB"/>
-        </w:rPr>
-        <w:t>For</w:t>
-      </w:r>
-      <w:r>
-        <w:rPr>
-          <w:rFonts w:ascii="Times New Roman" w:eastAsia="Times New Roman" w:hAnsi="Times New Roman" w:cs="Times New Roman"/>
-          <w:b/>
-          <w:bCs/>
-          <w:color w:val="333333"/>
-          <w:sz w:val="24"/>
-          <w:szCs w:val="24"/>
-          <w:lang w:eastAsia="en-GB"/>
-        </w:rPr>
-        <w:t xml:space="preserve"> </w:t>
-      </w:r>
-      <w:r>
-        <w:rPr>
-          <w:rFonts w:ascii="Times New Roman" w:eastAsia="Times New Roman" w:hAnsi="Times New Roman" w:cs="Times New Roman"/>
-          <w:color w:val="333333"/>
-          <w:sz w:val="24"/>
-          <w:szCs w:val="24"/>
-          <w:lang w:eastAsia="en-GB"/>
-        </w:rPr>
-        <w:t>QA managers</w:t>
-      </w:r>
-      <w:r>
-        <w:rPr>
-          <w:rFonts w:ascii="Times New Roman" w:eastAsia="Times New Roman" w:hAnsi="Times New Roman" w:cs="Times New Roman"/>
-          <w:b/>
-          <w:bCs/>
-          <w:color w:val="333333"/>
-          <w:sz w:val="24"/>
-          <w:szCs w:val="24"/>
-          <w:lang w:eastAsia="en-GB"/>
-        </w:rPr>
-        <w:t xml:space="preserve"> </w:t>
-      </w:r>
-      <w:r>
-        <w:rPr>
-          <w:rFonts w:ascii="Times New Roman" w:eastAsia="Times New Roman" w:hAnsi="Times New Roman" w:cs="Times New Roman"/>
-          <w:color w:val="333333"/>
-          <w:sz w:val="24"/>
-          <w:szCs w:val="24"/>
-          <w:lang w:eastAsia="en-GB"/>
-        </w:rPr>
-        <w:t>and engineers</w:t>
-      </w:r>
-      <w:r>
-        <w:rPr>
-          <w:rFonts w:ascii="Times New Roman" w:eastAsia="Times New Roman" w:hAnsi="Times New Roman" w:cs="Times New Roman"/>
-          <w:color w:val="333333"/>
-          <w:sz w:val="24"/>
-          <w:szCs w:val="24"/>
-          <w:lang w:eastAsia="en-GB"/>
-        </w:rPr>
-        <w:t> who need actual state of applications under development.</w:t>
-      </w:r>
-    </w:p>
-    <w:p>
-      <w:pPr>
-        <w:numPr>
-          <w:ilvl w:val="0"/>
-          <w:numId w:val="4"/>
-        </w:numPr>
-        <w:shd w:val="clear" w:color="auto" w:fill="FFFFFF"/>
-        <w:spacing w:before="100" w:beforeAutospacing="1" w:after="100" w:afterAutospacing="1" w:line="240" w:lineRule="auto"/>
-        <w:ind w:left="0"/>
-        <w:rPr>
-          <w:rFonts w:ascii="Times New Roman" w:eastAsia="Times New Roman" w:hAnsi="Times New Roman" w:cs="Times New Roman"/>
-          <w:color w:val="333333"/>
-          <w:sz w:val="24"/>
-          <w:szCs w:val="24"/>
-          <w:lang w:eastAsia="en-GB"/>
-        </w:rPr>
-      </w:pPr>
-      <w:r>
-        <w:rPr>
-          <w:rFonts w:ascii="Times New Roman" w:eastAsia="Times New Roman" w:hAnsi="Times New Roman" w:cs="Times New Roman"/>
-          <w:color w:val="333333"/>
-          <w:sz w:val="24"/>
-          <w:szCs w:val="24"/>
-          <w:lang w:eastAsia="en-GB"/>
-        </w:rPr>
-        <w:t>CSOs</w:t>
-      </w:r>
-      <w:r>
-        <w:rPr>
-          <w:rFonts w:ascii="Times New Roman" w:eastAsia="Times New Roman" w:hAnsi="Times New Roman" w:cs="Times New Roman"/>
-          <w:color w:val="333333"/>
-          <w:sz w:val="24"/>
-          <w:szCs w:val="24"/>
-          <w:lang w:eastAsia="en-GB"/>
-        </w:rPr>
-        <w:t> to tackle security from the application perspective.</w:t>
-      </w:r>
-    </w:p>
-    <w:p>
-      <w:pPr>
-        <w:numPr>
-          <w:ilvl w:val="0"/>
-          <w:numId w:val="4"/>
-        </w:numPr>
-        <w:shd w:val="clear" w:color="auto" w:fill="FFFFFF"/>
-        <w:spacing w:before="100" w:beforeAutospacing="1" w:after="100" w:afterAutospacing="1" w:line="240" w:lineRule="auto"/>
-        <w:ind w:left="0"/>
-        <w:rPr>
-          <w:rFonts w:ascii="Times New Roman" w:eastAsia="Times New Roman" w:hAnsi="Times New Roman" w:cs="Times New Roman"/>
-          <w:color w:val="333333"/>
-          <w:sz w:val="24"/>
-          <w:szCs w:val="24"/>
-          <w:lang w:eastAsia="en-GB"/>
-        </w:rPr>
-      </w:pPr>
-      <w:r>
-        <w:rPr>
-          <w:rFonts w:ascii="Times New Roman" w:eastAsia="Times New Roman" w:hAnsi="Times New Roman" w:cs="Times New Roman"/>
-          <w:color w:val="333333"/>
-          <w:sz w:val="24"/>
-          <w:szCs w:val="24"/>
-          <w:lang w:eastAsia="en-GB"/>
-        </w:rPr>
-        <w:t>Project managers</w:t>
-      </w:r>
-      <w:r>
-        <w:rPr>
-          <w:rFonts w:ascii="Times New Roman" w:eastAsia="Times New Roman" w:hAnsi="Times New Roman" w:cs="Times New Roman"/>
-          <w:color w:val="333333"/>
-          <w:sz w:val="24"/>
-          <w:szCs w:val="24"/>
-          <w:lang w:eastAsia="en-GB"/>
-        </w:rPr>
-        <w:t xml:space="preserve"> can</w:t>
-      </w:r>
-      <w:r>
-        <w:rPr>
-          <w:rFonts w:ascii="Times New Roman" w:eastAsia="Times New Roman" w:hAnsi="Times New Roman" w:cs="Times New Roman"/>
-          <w:color w:val="333333"/>
-          <w:sz w:val="24"/>
-          <w:szCs w:val="24"/>
-          <w:lang w:eastAsia="en-GB"/>
-        </w:rPr>
-        <w:t xml:space="preserve"> know the he</w:t>
-      </w:r>
-      <w:r>
-        <w:rPr>
-          <w:rFonts w:ascii="Times New Roman" w:eastAsia="Times New Roman" w:hAnsi="Times New Roman" w:cs="Times New Roman"/>
-          <w:color w:val="333333"/>
-          <w:sz w:val="24"/>
-          <w:szCs w:val="24"/>
-          <w:lang w:eastAsia="en-GB"/>
-        </w:rPr>
-        <w:t>alth of the projects</w:t>
-      </w:r>
-      <w:r>
-        <w:rPr>
-          <w:rFonts w:ascii="Times New Roman" w:eastAsia="Times New Roman" w:hAnsi="Times New Roman" w:cs="Times New Roman"/>
-          <w:color w:val="333333"/>
-          <w:sz w:val="24"/>
-          <w:szCs w:val="24"/>
-          <w:lang w:eastAsia="en-GB"/>
-        </w:rPr>
-        <w:t xml:space="preserve"> from a technical perspective.</w:t>
-      </w:r>
-    </w:p>
-    <w:p>
-      <w:pPr>
-        <w:numPr>
-          <w:ilvl w:val="0"/>
-          <w:numId w:val="4"/>
-        </w:numPr>
-        <w:shd w:val="clear" w:color="auto" w:fill="FFFFFF"/>
-        <w:spacing w:before="100" w:beforeAutospacing="1" w:after="100" w:afterAutospacing="1" w:line="240" w:lineRule="auto"/>
-        <w:ind w:left="0"/>
-        <w:rPr>
-          <w:rFonts w:ascii="Times New Roman" w:eastAsia="Times New Roman" w:hAnsi="Times New Roman" w:cs="Times New Roman"/>
-          <w:color w:val="333333"/>
-          <w:sz w:val="24"/>
-          <w:szCs w:val="24"/>
-          <w:lang w:eastAsia="en-GB"/>
-        </w:rPr>
-      </w:pPr>
-      <w:r>
-        <w:rPr>
-          <w:rFonts w:ascii="Times New Roman" w:eastAsia="Times New Roman" w:hAnsi="Times New Roman" w:cs="Times New Roman"/>
-          <w:color w:val="333333"/>
-          <w:sz w:val="24"/>
-          <w:szCs w:val="24"/>
-          <w:lang w:eastAsia="en-GB"/>
-        </w:rPr>
-        <w:t>Application architects</w:t>
-      </w:r>
-      <w:r>
-        <w:rPr>
-          <w:rFonts w:ascii="Times New Roman" w:eastAsia="Times New Roman" w:hAnsi="Times New Roman" w:cs="Times New Roman"/>
-          <w:color w:val="333333"/>
-          <w:sz w:val="24"/>
-          <w:szCs w:val="24"/>
-          <w:lang w:eastAsia="en-GB"/>
-        </w:rPr>
-        <w:t xml:space="preserve"> </w:t>
-      </w:r>
-      <w:r>
-        <w:rPr>
-          <w:rFonts w:ascii="Times New Roman" w:eastAsia="Times New Roman" w:hAnsi="Times New Roman" w:cs="Times New Roman"/>
-          <w:color w:val="333333"/>
-          <w:sz w:val="24"/>
-          <w:szCs w:val="24"/>
-          <w:lang w:eastAsia="en-GB"/>
-        </w:rPr>
-        <w:t>can discover structural flaws early in the development process.</w:t>
-      </w:r>
-    </w:p>
-    <w:p>
-      <w:pPr>
-        <w:numPr>
-          <w:ilvl w:val="0"/>
-          <w:numId w:val="4"/>
-        </w:numPr>
-        <w:shd w:val="clear" w:color="auto" w:fill="FFFFFF"/>
-        <w:spacing w:before="100" w:beforeAutospacing="1" w:after="100" w:afterAutospacing="1" w:line="240" w:lineRule="auto"/>
-        <w:ind w:left="0"/>
-        <w:rPr>
-          <w:rFonts w:ascii="Times New Roman" w:eastAsia="Times New Roman" w:hAnsi="Times New Roman" w:cs="Times New Roman"/>
-          <w:color w:val="333333"/>
-          <w:sz w:val="24"/>
-          <w:szCs w:val="24"/>
-          <w:lang w:eastAsia="en-GB"/>
-        </w:rPr>
-      </w:pPr>
-      <w:r>
-        <w:rPr>
-          <w:rFonts w:ascii="Times New Roman" w:eastAsia="Times New Roman" w:hAnsi="Times New Roman" w:cs="Times New Roman"/>
-          <w:color w:val="333333"/>
-          <w:sz w:val="24"/>
-          <w:szCs w:val="24"/>
-          <w:lang w:eastAsia="en-GB"/>
-        </w:rPr>
-        <w:t>Developers</w:t>
-      </w:r>
-      <w:r>
-        <w:rPr>
-          <w:rFonts w:ascii="Times New Roman" w:eastAsia="Times New Roman" w:hAnsi="Times New Roman" w:cs="Times New Roman"/>
-          <w:color w:val="333333"/>
-          <w:sz w:val="24"/>
-          <w:szCs w:val="24"/>
-          <w:lang w:eastAsia="en-GB"/>
-        </w:rPr>
-        <w:t xml:space="preserve"> want </w:t>
-      </w:r>
-      <w:r>
-        <w:rPr>
-          <w:rFonts w:ascii="Times New Roman" w:eastAsia="Times New Roman" w:hAnsi="Times New Roman" w:cs="Times New Roman"/>
-          <w:color w:val="333333"/>
-          <w:sz w:val="24"/>
-          <w:szCs w:val="24"/>
-          <w:lang w:eastAsia="en-GB"/>
-        </w:rPr>
-        <w:t xml:space="preserve">this </w:t>
-      </w:r>
-      <w:r>
-        <w:rPr>
-          <w:rFonts w:ascii="Times New Roman" w:eastAsia="Times New Roman" w:hAnsi="Times New Roman" w:cs="Times New Roman"/>
-          <w:color w:val="333333"/>
-          <w:sz w:val="24"/>
-          <w:szCs w:val="24"/>
-          <w:lang w:eastAsia="en-GB"/>
-        </w:rPr>
-        <w:t>to develop the best software possible and learn as much as possible in the process.</w:t>
-      </w:r>
-    </w:p>
-    <w:p>
-      <w:pPr>
-        <w:rPr>
-          <w:rFonts w:ascii="Times New Roman" w:hAnsi="Times New Roman" w:cs="Times New Roman"/>
-          <w:color w:val="000000"/>
-          <w:sz w:val="24"/>
-          <w:szCs w:val="24"/>
-        </w:rPr>
-      </w:pPr>
-      <w:r>
-        <w:rPr>
-          <w:rFonts w:ascii="Times New Roman" w:hAnsi="Times New Roman" w:cs="Times New Roman"/>
-          <w:b/>
-          <w:bCs/>
-          <w:color w:val="000000"/>
-          <w:sz w:val="26"/>
-          <w:szCs w:val="26"/>
-        </w:rPr>
-        <w:t>Strengths and weaknesses</w:t>
-      </w:r>
-      <w:r>
-        <w:rPr>
-          <w:rFonts w:ascii="Times New Roman" w:hAnsi="Times New Roman" w:cs="Times New Roman"/>
-          <w:color w:val="000000"/>
-          <w:sz w:val="24"/>
-          <w:szCs w:val="24"/>
-        </w:rPr>
-        <w:t>:</w:t>
-      </w:r>
-      <w:r>
-        <w:rPr>
-          <w:rFonts w:ascii="Times New Roman" w:hAnsi="Times New Roman" w:cs="Times New Roman"/>
-          <w:color w:val="000000"/>
-          <w:sz w:val="24"/>
-          <w:szCs w:val="24"/>
-        </w:rPr>
-        <w:t xml:space="preserve"> </w:t>
-      </w:r>
-      <w:r>
-        <w:rPr>
-          <w:rFonts w:ascii="Times New Roman" w:hAnsi="Times New Roman" w:cs="Times New Roman"/>
-          <w:color w:val="000000"/>
-          <w:sz w:val="24"/>
-          <w:szCs w:val="24"/>
-        </w:rPr>
-        <w:t xml:space="preserve">- </w:t>
-      </w:r>
-    </w:p>
-    <w:p>
-      <w:pPr>
-        <w:pStyle w:val="ListParagraph"/>
-        <w:numPr>
-          <w:ilvl w:val="0"/>
-          <w:numId w:val="5"/>
-        </w:numPr>
         <w:rPr>
           <w:rFonts w:ascii="Times New Roman" w:hAnsi="Times New Roman" w:cs="Times New Roman"/>
           <w:color w:val="000000"/>
@@ -972,7 +1670,7 @@
           <w:szCs w:val="24"/>
           <w:shd w:val="clear" w:color="auto" w:fill="FFFFFF"/>
         </w:rPr>
-        <w:t>It has the right information to the right s</w:t>
+        <w:t xml:space="preserve">Supports for all major programming languages like </w:t>
       </w:r>
       <w:r>
         <w:rPr>
@@ -982,7 +1680,7 @@
           <w:szCs w:val="24"/>
           <w:shd w:val="clear" w:color="auto" w:fill="FFFFFF"/>
         </w:rPr>
-        <w:t>takeholder in the IT department.</w:t>
+        <w:t>Java, C/C++, JavaScript, PHP, C#, .NET, VB, Objective-C, Cobol, SQL, etc.</w:t>
       </w:r>
       <w:r>
         <w:rPr>
@@ -992,93 +1690,7 @@
           <w:szCs w:val="24"/>
           <w:shd w:val="clear" w:color="auto" w:fill="FFFFFF"/>
         </w:rPr>
-        <w:t xml:space="preserve"> [9</w:t>
-      </w:r>
-      <w:r>
-        <w:rPr>
-          <w:rFonts w:ascii="Times New Roman" w:hAnsi="Times New Roman" w:cs="Times New Roman"/>
-          <w:color w:val="222222"/>
-          <w:sz w:val="24"/>
-          <w:szCs w:val="24"/>
-          <w:shd w:val="clear" w:color="auto" w:fill="FFFFFF"/>
-          <w:vertAlign w:val="superscript"/>
-        </w:rPr>
-        <w:t>th</w:t>
-      </w:r>
-      <w:r>
-        <w:rPr>
-          <w:rFonts w:ascii="Times New Roman" w:hAnsi="Times New Roman" w:cs="Times New Roman"/>
-          <w:color w:val="222222"/>
-          <w:sz w:val="24"/>
-          <w:szCs w:val="24"/>
-          <w:shd w:val="clear" w:color="auto" w:fill="FFFFFF"/>
-        </w:rPr>
-        <w:t xml:space="preserve"> URL]</w:t>
-      </w:r>
-    </w:p>
-    <w:p>
-      <w:pPr>
-        <w:pStyle w:val="ListParagraph"/>
-        <w:numPr>
-          <w:ilvl w:val="0"/>
-          <w:numId w:val="5"/>
-        </w:numPr>
-        <w:rPr>
-          <w:rFonts w:ascii="Times New Roman" w:hAnsi="Times New Roman" w:cs="Times New Roman"/>
-          <w:color w:val="000000"/>
-          <w:sz w:val="24"/>
-          <w:szCs w:val="24"/>
-        </w:rPr>
-      </w:pPr>
-      <w:r>
-        <w:rPr>
-          <w:rFonts w:ascii="Times New Roman" w:hAnsi="Times New Roman" w:cs="Times New Roman"/>
-          <w:color w:val="222222"/>
-          <w:sz w:val="24"/>
-          <w:szCs w:val="24"/>
-          <w:shd w:val="clear" w:color="auto" w:fill="FFFFFF"/>
-        </w:rPr>
-        <w:t xml:space="preserve">Supports for all major programming languages like </w:t>
-      </w:r>
-      <w:r>
-        <w:rPr>
-          <w:rFonts w:ascii="Times New Roman" w:hAnsi="Times New Roman" w:cs="Times New Roman"/>
-          <w:color w:val="222222"/>
-          <w:sz w:val="24"/>
-          <w:szCs w:val="24"/>
-          <w:shd w:val="clear" w:color="auto" w:fill="FFFFFF"/>
-        </w:rPr>
-        <w:t>Java, C/C++, JavaScript, PHP, C#, .NET, VB, Objective-C, Cobol, SQL, etc.</w:t>
-      </w:r>
-      <w:r>
-        <w:rPr>
-          <w:rFonts w:ascii="Times New Roman" w:hAnsi="Times New Roman" w:cs="Times New Roman"/>
-          <w:color w:val="222222"/>
-          <w:sz w:val="24"/>
-          <w:szCs w:val="24"/>
-          <w:shd w:val="clear" w:color="auto" w:fill="FFFFFF"/>
-        </w:rPr>
-        <w:t xml:space="preserve"> </w:t>
-      </w:r>
-      <w:r>
-        <w:rPr>
-          <w:rFonts w:ascii="Times New Roman" w:hAnsi="Times New Roman" w:cs="Times New Roman"/>
-          <w:color w:val="222222"/>
-          <w:sz w:val="24"/>
-          <w:szCs w:val="24"/>
-          <w:shd w:val="clear" w:color="auto" w:fill="FFFFFF"/>
-        </w:rPr>
-        <w:t>[</w:t>
-      </w:r>
-      <w:r>
-        <w:rPr>
-          <w:rFonts w:ascii="Times New Roman" w:hAnsi="Times New Roman" w:cs="Times New Roman"/>
-          <w:color w:val="222222"/>
-          <w:sz w:val="24"/>
-          <w:szCs w:val="24"/>
-          <w:shd w:val="clear" w:color="auto" w:fill="FFFFFF"/>
-        </w:rPr>
-        <w:t>11</w:t>
+        <w:t xml:space="preserve"> [11</w:t>
       </w:r>
       <w:r>
         <w:rPr>
@@ -1218,20 +1830,6 @@
           <w:szCs w:val="24"/>
         </w:rPr>
       </w:pPr>
-    </w:p>
-    <w:p>
-      <w:pPr>
-        <w:autoSpaceDE w:val="0"/>
-        <w:autoSpaceDN w:val="0"/>
-        <w:adjustRightInd w:val="0"/>
-        <w:spacing w:after="0" w:line="240" w:lineRule="auto"/>
-        <w:rPr>
-          <w:rFonts w:ascii="Times New Roman" w:hAnsi="Times New Roman" w:cs="Times New Roman"/>
-          <w:color w:val="000000"/>
-          <w:sz w:val="24"/>
-          <w:szCs w:val="24"/>
-        </w:rPr>
-      </w:pPr>
       <w:r>
         <w:rPr>
           <w:rFonts w:ascii="Times New Roman" w:hAnsi="Times New Roman" w:cs="Times New Roman"/>
@@ -1242,16 +1840,16 @@
           <w:lang w:eastAsia="en-GB"/>
         </w:rPr>
         <w:drawing>
-          <wp:anchor distT="0" distB="0" distL="114300" distR="114300" simplePos="0" relativeHeight="251657216" behindDoc="0" locked="0" layoutInCell="1" allowOverlap="1" wp14:anchorId="6CEAFE88" wp14:editId="0E33A391">
+          <wp:anchor distT="0" distB="0" distL="114300" distR="114300" simplePos="0" relativeHeight="251661312" behindDoc="0" locked="0" layoutInCell="1" allowOverlap="1" wp14:anchorId="6F2229C9" wp14:editId="0CA9EE7F">
             <wp:simplePos x="0" y="0"/>
             <wp:positionH relativeFrom="margin">
-              <wp:posOffset>-200025</wp:posOffset>
+              <wp:align>left</wp:align>
             </wp:positionH>
             <wp:positionV relativeFrom="margin">
-              <wp:posOffset>5495925</wp:posOffset>
+              <wp:posOffset>5915025</wp:posOffset>
             </wp:positionV>
-            <wp:extent cx="5450205" cy="3057525"/>
-            <wp:effectExtent l="0" t="0" r="0" b="9525"/>
+            <wp:extent cx="5267325" cy="2954655"/>
+            <wp:effectExtent l="0" t="0" r="9525" b="0"/>
             <wp:wrapSquare wrapText="bothSides"/>
             <wp:docPr id="1" name="Picture 1"/>
             <wp:cNvGraphicFramePr>
@@ -1279,7 +1877,7 @@
                   <pic:spPr>
                     <a:xfrm>
                       <a:off x="0" y="0"/>
-                      <a:ext cx="5450205" cy="3057525"/>
+                      <a:ext cx="5267325" cy="2954655"/>
                     </a:xfrm>
                     <a:prstGeom prst="rect">
                       <a:avLst/>
@@ -1342,6 +1940,20 @@
     </w:p>
     <w:p>
       <w:pPr>
+        <w:autoSpaceDE w:val="0"/>
+        <w:autoSpaceDN w:val="0"/>
+        <w:adjustRightInd w:val="0"/>
+        <w:spacing w:after="0" w:line="240" w:lineRule="auto"/>
+        <w:rPr>
+          <w:rFonts w:ascii="Times New Roman" w:hAnsi="Times New Roman" w:cs="Times New Roman"/>
+          <w:color w:val="000000"/>
+          <w:sz w:val="24"/>
+          <w:szCs w:val="24"/>
+        </w:rPr>
+      </w:pPr>
+    </w:p>
+    <w:p>
+      <w:pPr>
         <w:rPr>
           <w:rFonts w:ascii="Times New Roman" w:hAnsi="Times New Roman" w:cs="Times New Roman"/>
           <w:color w:val="000000"/>
@@ -1360,7 +1972,7 @@
         <mc:AlternateContent>
           <mc:Choice Requires="wps">
             <w:drawing>
-              <wp:anchor distT="0" distB="0" distL="114300" distR="114300" simplePos="0" relativeHeight="251659264" behindDoc="0" locked="0" layoutInCell="1" allowOverlap="1" wp14:anchorId="7D3FBF6D" wp14:editId="119FB43C">
+              <wp:anchor distT="0" distB="0" distL="114300" distR="114300" simplePos="0" relativeHeight="251662336" behindDoc="0" locked="0" layoutInCell="1" allowOverlap="1" wp14:anchorId="6E2F35F5" wp14:editId="2435DE35">
                 <wp:simplePos x="0" y="0"/>
                 <wp:positionH relativeFrom="column">
                   <wp:posOffset>-1270</wp:posOffset>
@@ -1502,11 +2114,11 @@
           </mc:Choice>
           <mc:Fallback>
             <w:pict>
-              <v:shapetype w14:anchorId="7D3FBF6D" id="_x0000_t202" coordsize="21600,21600" o:spt="202" path="m,l,21600r21600,l21600,xe">
+              <v:shapetype w14:anchorId="6E2F35F5" id="_x0000_t202" coordsize="21600,21600" o:spt="202" path="m,l,21600r21600,l21600,xe">
                 <v:stroke joinstyle="miter"/>
                 <v:path gradientshapeok="t" o:connecttype="rect"/>
               </v:shapetype>
-              <v:shape id="Text Box 2" o:spid="_x0000_s1026" type="#_x0000_t202" style="position:absolute;margin-left:-.1pt;margin-top:296.1pt;width:451.3pt;height:.05pt;z-index:251659264;visibility:visible;mso-wrap-style:square;mso-wrap-distance-left:9pt;mso-wrap-distance-top:0;mso-wrap-distance-right:9pt;mso-wrap-distance-bottom:0;mso-position-horizontal:absolute;mso-position-horizontal-relative:text;mso-position-vertical:absolute;mso-position-vertical-relative:text;v-text-anchor:top" o:gfxdata="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" stroked="f">
+              <v:shape id="Text Box 2" o:spid="_x0000_s1026" type="#_x0000_t202" style="position:absolute;margin-left:-.1pt;margin-top:296.1pt;width:451.3pt;height:.05pt;z-index:251662336;visibility:visible;mso-wrap-style:square;mso-wrap-distance-left:9pt;mso-wrap-distance-top:0;mso-wrap-distance-right:9pt;mso-wrap-distance-bottom:0;mso-position-horizontal:absolute;mso-position-horizontal-relative:text;mso-position-vertical:absolute;mso-position-vertical-relative:text;v-text-anchor:top" o:gfxdata="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" stroked="f">
                 <v:textbox style="mso-fit-shape-to-text:t" inset="0,0,0,0">
                   <w:txbxContent>
                     <w:p>
@@ -1692,62 +2304,6 @@
       <w:pPr>
         <w:rPr>
           <w:rFonts w:ascii="Times New Roman" w:hAnsi="Times New Roman" w:cs="Times New Roman"/>
-          <w:b/>
-          <w:bCs/>
-          <w:color w:val="000000"/>
-          <w:sz w:val="26"/>
-          <w:szCs w:val="26"/>
-        </w:rPr>
-      </w:pPr>
-      <w:r>
-        <w:rPr>
-          <w:rFonts w:ascii="Times New Roman" w:hAnsi="Times New Roman" w:cs="Times New Roman"/>
-          <w:b/>
-          <w:bCs/>
-          <w:color w:val="000000"/>
-          <w:sz w:val="26"/>
-          <w:szCs w:val="26"/>
-        </w:rPr>
-        <w:t>Outcome of the tool</w:t>
-      </w:r>
-      <w:r>
-        <w:rPr>
-          <w:rFonts w:ascii="Times New Roman" w:hAnsi="Times New Roman" w:cs="Times New Roman"/>
-          <w:b/>
-          <w:bCs/>
-          <w:color w:val="000000"/>
-          <w:sz w:val="26"/>
-          <w:szCs w:val="26"/>
-        </w:rPr>
-        <w:t>:</w:t>
-      </w:r>
-      <w:r>
-        <w:rPr>
-          <w:rFonts w:ascii="Times New Roman" w:hAnsi="Times New Roman" w:cs="Times New Roman"/>
-          <w:b/>
-          <w:bCs/>
-          <w:color w:val="000000"/>
-          <w:sz w:val="26"/>
-          <w:szCs w:val="26"/>
-        </w:rPr>
-        <w:t xml:space="preserve"> </w:t>
-      </w:r>
-      <w:r>
-        <w:rPr>
-          <w:rFonts w:ascii="Times New Roman" w:hAnsi="Times New Roman" w:cs="Times New Roman"/>
-          <w:b/>
-          <w:bCs/>
-          <w:color w:val="000000"/>
-          <w:sz w:val="26"/>
-          <w:szCs w:val="26"/>
-        </w:rPr>
-        <w:t xml:space="preserve">- </w:t>
-      </w:r>
-    </w:p>
-    <w:p>
-      <w:pPr>
-        <w:rPr>
-          <w:rFonts w:ascii="Times New Roman" w:hAnsi="Times New Roman" w:cs="Times New Roman"/>
           <w:sz w:val="24"/>
           <w:szCs w:val="24"/>
           <w:lang w:val="en-IN"/>
@@ -1764,7 +2320,7 @@
         <mc:AlternateContent>
           <mc:Choice Requires="wps">
             <w:drawing>
-              <wp:anchor distT="0" distB="0" distL="114300" distR="114300" simplePos="0" relativeHeight="251668480" behindDoc="0" locked="0" layoutInCell="1" allowOverlap="1" wp14:anchorId="5CE12D40" wp14:editId="4591C751">
+              <wp:anchor distT="0" distB="0" distL="114300" distR="114300" simplePos="0" relativeHeight="251664384" behindDoc="0" locked="0" layoutInCell="1" allowOverlap="1" wp14:anchorId="419A67CD" wp14:editId="5B8D076D">
                 <wp:simplePos x="0" y="0"/>
                 <wp:positionH relativeFrom="margin">
                   <wp:posOffset>-1270</wp:posOffset>
@@ -1856,7 +2412,7 @@
           </mc:Choice>
           <mc:Fallback>
             <w:pict>
-              <v:shape w14:anchorId="5CE12D40" id="Text Box 14" o:spid="_x0000_s1027" type="#_x0000_t202" style="position:absolute;margin-left:-.1pt;margin-top:215.65pt;width:451.3pt;height:21pt;z-index:251668480;visibility:visible;mso-wrap-style:square;mso-wrap-distance-left:9pt;mso-wrap-distance-top:0;mso-wrap-distance-right:9pt;mso-wrap-distance-bottom:0;mso-position-horizontal:absolute;mso-position-horizontal-relative:margin;mso-position-vertical:absolute;mso-position-vertical-relative:text;v-text-anchor:top" o:gfxdata="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" stroked="f">
+              <v:shape w14:anchorId="419A67CD" id="Text Box 14" o:spid="_x0000_s1027" type="#_x0000_t202" style="position:absolute;margin-left:-.1pt;margin-top:215.65pt;width:451.3pt;height:21pt;z-index:251664384;visibility:visible;mso-wrap-style:square;mso-wrap-distance-left:9pt;mso-wrap-distance-top:0;mso-wrap-distance-right:9pt;mso-wrap-distance-bottom:0;mso-position-horizontal:absolute;mso-position-horizontal-relative:margin;mso-position-vertical:absolute;mso-position-vertical-relative:text;v-text-anchor:top" o:gfxdata="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" stroked="f">
                 <v:textbox style="mso-fit-shape-to-text:t" inset="0,0,0,0">
                   <w:txbxContent>
                     <w:p>
@@ -1917,7 +2473,7 @@
           <w:lang w:eastAsia="en-GB"/>
         </w:rPr>
         <w:drawing>
-          <wp:anchor distT="0" distB="0" distL="114300" distR="114300" simplePos="0" relativeHeight="251666432" behindDoc="0" locked="0" layoutInCell="1" allowOverlap="1" wp14:anchorId="7EF79BE8" wp14:editId="7C250B50">
+          <wp:anchor distT="0" distB="0" distL="114300" distR="114300" simplePos="0" relativeHeight="251663360" behindDoc="0" locked="0" layoutInCell="1" allowOverlap="1" wp14:anchorId="4C62C646" wp14:editId="045D57EE">
             <wp:simplePos x="0" y="0"/>
             <wp:positionH relativeFrom="margin">
               <wp:posOffset>-1270</wp:posOffset>
@@ -2117,10 +2673,30 @@
         </w:rPr>
       </w:pPr>
     </w:p>
+    <w:p>
+      <w:pPr>
+        <w:spacing w:after="0" w:line="256" w:lineRule="auto"/>
+        <w:jc w:val="center"/>
+        <w:rPr>
+          <w:rFonts w:ascii="Times New Roman" w:eastAsia="Calibri" w:hAnsi="Times New Roman" w:cs="Times New Roman"/>
+          <w:sz w:val="28"/>
+          <w:szCs w:val="28"/>
+          <w:lang w:val="en-GB" w:bidi="si-LK"/>
+        </w:rPr>
+      </w:pPr>
+      <w:bookmarkStart w:id="0" w:name="_GoBack"/>
+      <w:bookmarkEnd w:id="0"/>
+    </w:p>
     <w:sectPr>
-      <w:pgSz w:w="11906" w:h="16838"/>
-      <w:pgMar w:top="1440" w:right="1440" w:bottom="1440" w:left="1440" w:header="708" w:footer="708" w:gutter="0"/>
-      <w:cols w:space="708"/>
+      <w:pgSz w:w="11909" w:h="16834" w:code="9"/>
+      <w:pgMar w:top="1440" w:right="1440" w:bottom="1440" w:left="1440" w:header="720" w:footer="720" w:gutter="0"/>
+      <w:pgBorders w:display="firstPage" w:offsetFrom="page">
+        <w:top w:val="single" w:sz="12" w:space="24" w:color="auto"/>
+        <w:left w:val="single" w:sz="12" w:space="24" w:color="auto"/>
+        <w:bottom w:val="single" w:sz="12" w:space="24" w:color="auto"/>
+        <w:right w:val="single" w:sz="12" w:space="24" w:color="auto"/>
+      </w:pgBorders>
+      <w:cols w:space="720"/>
       <w:docGrid w:linePitch="360"/>
     </w:sectPr>
   </w:body>
@@ -2332,119 +2908,6 @@
     </w:lvl>
   </w:abstractNum>
   <w:abstractNum w:abstractNumId="2">
-    <w:nsid w:val="5AA66542"/>
-    <w:multiLevelType w:val="hybridMultilevel"/>
-    <w:tmpl w:val="AC84C0EC"/>
-    <w:lvl w:ilvl="0" w:tplc="08090001">
-      <w:start w:val="1"/>
-      <w:numFmt w:val="bullet"/>
-      <w:lvlText w:val=""/>
-      <w:lvlJc w:val="left"/>
-      <w:pPr>
-        <w:ind w:left="720" w:hanging="360"/>
-      </w:pPr>
-      <w:rPr>
-        <w:rFonts w:ascii="Symbol" w:hAnsi="Symbol" w:hint="default"/>
-      </w:rPr>
-    </w:lvl>
-    <w:lvl w:ilvl="1" w:tplc="08090003" w:tentative="1">
-      <w:start w:val="1"/>
-      <w:numFmt w:val="bullet"/>
-      <w:lvlText w:val="o"/>
-      <w:lvlJc w:val="left"/>
-      <w:pPr>
-        <w:ind w:left="1440" w:hanging="360"/>
-      </w:pPr>
-      <w:rPr>
-        <w:rFonts w:ascii="Courier New" w:hAnsi="Courier New" w:cs="Courier New" w:hint="default"/>
-      </w:rPr>
-    </w:lvl>
-    <w:lvl w:ilvl="2" w:tplc="08090005" w:tentative="1">
-      <w:start w:val="1"/>
-      <w:numFmt w:val="bullet"/>
-      <w:lvlText w:val=""/>
-      <w:lvlJc w:val="left"/>
-      <w:pPr>
-        <w:ind w:left="2160" w:hanging="360"/>
-      </w:pPr>
-      <w:rPr>
-        <w:rFonts w:ascii="Wingdings" w:hAnsi="Wingdings" w:hint="default"/>
-      </w:rPr>
-    </w:lvl>
-    <w:lvl w:ilvl="3" w:tplc="08090001" w:tentative="1">
-      <w:start w:val="1"/>
-      <w:numFmt w:val="bullet"/>
-      <w:lvlText w:val=""/>
-      <w:lvlJc w:val="left"/>
-      <w:pPr>
-        <w:ind w:left="2880" w:hanging="360"/>
-      </w:pPr>
-      <w:rPr>
-        <w:rFonts w:ascii="Symbol" w:hAnsi="Symbol" w:hint="default"/>
-      </w:rPr>
-    </w:lvl>
-    <w:lvl w:ilvl="4" w:tplc="08090003" w:tentative="1">
-      <w:start w:val="1"/>
-      <w:numFmt w:val="bullet"/>
-      <w:lvlText w:val="o"/>
-      <w:lvlJc w:val="left"/>
-      <w:pPr>
-        <w:ind w:left="3600" w:hanging="360"/>
-      </w:pPr>
-      <w:rPr>
-        <w:rFonts w:ascii="Courier New" w:hAnsi="Courier New" w:cs="Courier New" w:hint="default"/>
-      </w:rPr>
-    </w:lvl>
-    <w:lvl w:ilvl="5" w:tplc="08090005" w:tentative="1">
-      <w:start w:val="1"/>
-      <w:numFmt w:val="bullet"/>
-      <w:lvlText w:val=""/>
-      <w:lvlJc w:val="left"/>
-      <w:pPr>
-        <w:ind w:left="4320" w:hanging="360"/>
-      </w:pPr>
-      <w:rPr>
-        <w:rFonts w:ascii="Wingdings" w:hAnsi="Wingdings" w:hint="default"/>
-      </w:rPr>
-    </w:lvl>
-    <w:lvl w:ilvl="6" w:tplc="08090001" w:tentative="1">
-      <w:start w:val="1"/>
-      <w:numFmt w:val="bullet"/>
-      <w:lvlText w:val=""/>
-      <w:lvlJc w:val="left"/>
-      <w:pPr>
-        <w:ind w:left="5040" w:hanging="360"/>
-      </w:pPr>
-      <w:rPr>
-        <w:rFonts w:ascii="Symbol" w:hAnsi="Symbol" w:hint="default"/>
-      </w:rPr>
-    </w:lvl>
-    <w:lvl w:ilvl="7" w:tplc="08090003" w:tentative="1">
-      <w:start w:val="1"/>
-      <w:numFmt w:val="bullet"/>
-      <w:lvlText w:val="o"/>
-      <w:lvlJc w:val="left"/>
-      <w:pPr>
-        <w:ind w:left="5760" w:hanging="360"/>
-      </w:pPr>
-      <w:rPr>
-        <w:rFonts w:ascii="Courier New" w:hAnsi="Courier New" w:cs="Courier New" w:hint="default"/>
-      </w:rPr>
-    </w:lvl>
-    <w:lvl w:ilvl="8" w:tplc="08090005" w:tentative="1">
-      <w:start w:val="1"/>
-      <w:numFmt w:val="bullet"/>
-      <w:lvlText w:val=""/>
-      <w:lvlJc w:val="left"/>
-      <w:pPr>
-        <w:ind w:left="6480" w:hanging="360"/>
-      </w:pPr>
-      <w:rPr>
-        <w:rFonts w:ascii="Wingdings" w:hAnsi="Wingdings" w:hint="default"/>
-      </w:rPr>
-    </w:lvl>
-  </w:abstractNum>
-  <w:abstractNum w:abstractNumId="3">
     <w:nsid w:val="5FE47760"/>
     <w:multiLevelType w:val="multilevel"/>
     <w:tmpl w:val="B9B86F02"/>
@@ -2593,168 +3056,129 @@
       </w:rPr>
     </w:lvl>
   </w:abstractNum>
-  <w:abstractNum w:abstractNumId="4">
-    <w:nsid w:val="7E2F32AF"/>
-    <w:multiLevelType w:val="multilevel"/>
-    <w:tmpl w:val="62109AF4"/>
-    <w:lvl w:ilvl="0">
+  <w:abstractNum w:abstractNumId="3">
+    <w:nsid w:val="7F6231A7"/>
+    <w:multiLevelType w:val="hybridMultilevel"/>
+    <w:tmpl w:val="FDF6797E"/>
+    <w:lvl w:ilvl="0" w:tplc="0409000F">
       <w:start w:val="1"/>
-      <w:numFmt w:val="bullet"/>
-      <w:lvlText w:val=""/>
+      <w:numFmt w:val="decimal"/>
+      <w:lvlText w:val="%1."/>
       <w:lvlJc w:val="left"/>
       <w:pPr>
-        <w:tabs>
-          <w:tab w:val="num" w:pos="720"/>
-        </w:tabs>
-        <w:ind w:left="720" w:hanging="360"/>
-      </w:pPr>
-      <w:rPr>
-        <w:rFonts w:ascii="Symbol" w:hAnsi="Symbol" w:hint="default"/>
-        <w:sz w:val="20"/>
-      </w:rPr>
+        <w:ind w:left="2520" w:hanging="360"/>
+      </w:pPr>
     </w:lvl>
-    <w:lvl w:ilvl="1" w:tentative="1">
+    <w:lvl w:ilvl="1" w:tplc="04090019">
       <w:start w:val="1"/>
-      <w:numFmt w:val="bullet"/>
-      <w:lvlText w:val=""/>
+      <w:numFmt w:val="lowerLetter"/>
+      <w:lvlText w:val="%2."/>
       <w:lvlJc w:val="left"/>
       <w:pPr>
-        <w:tabs>
-          <w:tab w:val="num" w:pos="1440"/>
-        </w:tabs>
-        <w:ind w:left="1440" w:hanging="360"/>
-      </w:pPr>
-      <w:rPr>
-        <w:rFonts w:ascii="Symbol" w:hAnsi="Symbol" w:hint="default"/>
-        <w:sz w:val="20"/>
-      </w:rPr>
+        <w:ind w:left="3240" w:hanging="360"/>
+      </w:pPr>
     </w:lvl>
-    <w:lvl w:ilvl="2" w:tentative="1">
+    <w:lvl w:ilvl="2" w:tplc="0409001B">
       <w:start w:val="1"/>
-      <w:numFmt w:val="bullet"/>
-      <w:lvlText w:val=""/>
+      <w:numFmt w:val="lowerRoman"/>
+      <w:lvlText w:val="%3."/>
+      <w:lvlJc w:val="right"/>
+      <w:pPr>
+        <w:ind w:left="3960" w:hanging="180"/>
+      </w:pPr>
+    </w:lvl>
+    <w:lvl w:ilvl="3" w:tplc="0409000F">
+      <w:start w:val="1"/>
+      <w:numFmt w:val="decimal"/>
+      <w:lvlText w:val="%4."/>
       <w:lvlJc w:val="left"/>
       <w:pPr>
-        <w:tabs>
-          <w:tab w:val="num" w:pos="2160"/>
-        </w:tabs>
-        <w:ind w:left="2160" w:hanging="360"/>
-      </w:pPr>
-      <w:rPr>
-        <w:rFonts w:ascii="Symbol" w:hAnsi="Symbol" w:hint="default"/>
-        <w:sz w:val="20"/>
-      </w:rPr>
+        <w:ind w:left="4680" w:hanging="360"/>
+      </w:pPr>
     </w:lvl>
-    <w:lvl w:ilvl="3" w:tentative="1">
+    <w:lvl w:ilvl="4" w:tplc="04090019">
       <w:start w:val="1"/>
-      <w:numFmt w:val="bullet"/>
-      <w:lvlText w:val=""/>
+      <w:numFmt w:val="lowerLetter"/>
+      <w:lvlText w:val="%5."/>
       <w:lvlJc w:val="left"/>
       <w:pPr>
-        <w:tabs>
-          <w:tab w:val="num" w:pos="2880"/>
-        </w:tabs>
-        <w:ind w:left="2880" w:hanging="360"/>
-      </w:pPr>
-      <w:rPr>
-        <w:rFonts w:ascii="Symbol" w:hAnsi="Symbol" w:hint="default"/>
-        <w:sz w:val="20"/>
-      </w:rPr>
+        <w:ind w:left="5400" w:hanging="360"/>
+      </w:pPr>
     </w:lvl>
-    <w:lvl w:ilvl="4" w:tentative="1">
+    <w:lvl w:ilvl="5" w:tplc="0409001B">
       <w:start w:val="1"/>
-      <w:numFmt w:val="bullet"/>
-      <w:lvlText w:val=""/>
+      <w:numFmt w:val="lowerRoman"/>
+      <w:lvlText w:val="%6."/>
+      <w:lvlJc w:val="right"/>
+      <w:pPr>
+        <w:ind w:left="6120" w:hanging="180"/>
+      </w:pPr>
+    </w:lvl>
+    <w:lvl w:ilvl="6" w:tplc="0409000F">
+      <w:start w:val="1"/>
+      <w:numFmt w:val="decimal"/>
+      <w:lvlText w:val="%7."/>
       <w:lvlJc w:val="left"/>
       <w:pPr>
-        <w:tabs>
-          <w:tab w:val="num" w:pos="3600"/>
-        </w:tabs>
-        <w:ind w:left="3600" w:hanging="360"/>
-      </w:pPr>
-      <w:rPr>
-        <w:rFonts w:ascii="Symbol" w:hAnsi="Symbol" w:hint="default"/>
-        <w:sz w:val="20"/>
-      </w:rPr>
+        <w:ind w:left="6840" w:hanging="360"/>
+      </w:pPr>
     </w:lvl>
-    <w:lvl w:ilvl="5" w:tentative="1">
+    <w:lvl w:ilvl="7" w:tplc="04090019">
       <w:start w:val="1"/>
-      <w:numFmt w:val="bullet"/>
-      <w:lvlText w:val=""/>
+      <w:numFmt w:val="lowerLetter"/>
+      <w:lvlText w:val="%8."/>
       <w:lvlJc w:val="left"/>
       <w:pPr>
-        <w:tabs>
-          <w:tab w:val="num" w:pos="4320"/>
-        </w:tabs>
-        <w:ind w:left="4320" w:hanging="360"/>
-      </w:pPr>
-      <w:rPr>
-        <w:rFonts w:ascii="Symbol" w:hAnsi="Symbol" w:hint="default"/>
-        <w:sz w:val="20"/>
-      </w:rPr>
+        <w:ind w:left="7560" w:hanging="360"/>
+      </w:pPr>
     </w:lvl>
-    <w:lvl w:ilvl="6" w:tentative="1">
+    <w:lvl w:ilvl="8" w:tplc="0409001B">
       <w:start w:val="1"/>
-      <w:numFmt w:val="bullet"/>
-      <w:lvlText w:val=""/>
-      <w:lvlJc w:val="left"/>
-      <w:pPr>
-        <w:tabs>
-          <w:tab w:val="num" w:pos="5040"/>
-        </w:tabs>
-        <w:ind w:left="5040" w:hanging="360"/>
-      </w:pPr>
-      <w:rPr>
-        <w:rFonts w:ascii="Symbol" w:hAnsi="Symbol" w:hint="default"/>
-        <w:sz w:val="20"/>
-      </w:rPr>
-    </w:lvl>
-    <w:lvl w:ilvl="7" w:tentative="1">
-      <w:start w:val="1"/>
-      <w:numFmt w:val="bullet"/>
-      <w:lvlText w:val=""/>
-      <w:lvlJc w:val="left"/>
-      <w:pPr>
-        <w:tabs>
-          <w:tab w:val="num" w:pos="5760"/>
-        </w:tabs>
-        <w:ind w:left="5760" w:hanging="360"/>
-      </w:pPr>
-      <w:rPr>
-        <w:rFonts w:ascii="Symbol" w:hAnsi="Symbol" w:hint="default"/>
-        <w:sz w:val="20"/>
-      </w:rPr>
-    </w:lvl>
-    <w:lvl w:ilvl="8" w:tentative="1">
-      <w:start w:val="1"/>
-      <w:numFmt w:val="bullet"/>
-      <w:lvlText w:val=""/>
-      <w:lvlJc w:val="left"/>
-      <w:pPr>
-        <w:tabs>
-          <w:tab w:val="num" w:pos="6480"/>
-        </w:tabs>
-        <w:ind w:left="6480" w:hanging="360"/>
-      </w:pPr>
-      <w:rPr>
-        <w:rFonts w:ascii="Symbol" w:hAnsi="Symbol" w:hint="default"/>
-        <w:sz w:val="20"/>
-      </w:rPr>
+      <w:numFmt w:val="lowerRoman"/>
+      <w:lvlText w:val="%9."/>
+      <w:lvlJc w:val="right"/>
+      <w:pPr>
+        <w:ind w:left="8280" w:hanging="180"/>
+      </w:pPr>
     </w:lvl>
   </w:abstractNum>
   <w:num w:numId="1">
-    <w:abstractNumId w:val="0"/>
+    <w:abstractNumId w:val="3"/>
+    <w:lvlOverride w:ilvl="0">
+      <w:startOverride w:val="1"/>
+    </w:lvlOverride>
+    <w:lvlOverride w:ilvl="1">
+      <w:startOverride w:val="1"/>
+    </w:lvlOverride>
+    <w:lvlOverride w:ilvl="2">
+      <w:startOverride w:val="1"/>
+    </w:lvlOverride>
+    <w:lvlOverride w:ilvl="3">
+      <w:startOverride w:val="1"/>
+    </w:lvlOverride>
+    <w:lvlOverride w:ilvl="4">
+      <w:startOverride w:val="1"/>
+    </w:lvlOverride>
+    <w:lvlOverride w:ilvl="5">
+      <w:startOverride w:val="1"/>
+    </w:lvlOverride>
+    <w:lvlOverride w:ilvl="6">
+      <w:startOverride w:val="1"/>
+    </w:lvlOverride>
+    <w:lvlOverride w:ilvl="7">
+      <w:startOverride w:val="1"/>
+    </w:lvlOverride>
+    <w:lvlOverride w:ilvl="8">
+      <w:startOverride w:val="1"/>
+    </w:lvlOverride>
   </w:num>
   <w:num w:numId="2">
-    <w:abstractNumId w:val="4"/>
+    <w:abstractNumId w:val="0"/>
   </w:num>
   <w:num w:numId="3">
     <w:abstractNumId w:val="2"/>
   </w:num>
   <w:num w:numId="4">
-    <w:abstractNumId w:val="3"/>
-  </w:num>
-  <w:num w:numId="5">
     <w:abstractNumId w:val="1"/>
   </w:num>
 </w:numbering>
@@ -2768,7 +3192,7 @@
         <w:rFonts w:asciiTheme="minorHAnsi" w:eastAsiaTheme="minorHAnsi" w:hAnsiTheme="minorHAnsi" w:cstheme="minorBidi"/>
         <w:sz w:val="22"/>
         <w:szCs w:val="22"/>
-        <w:lang w:val="en-GB" w:eastAsia="en-US" w:bidi="si-LK"/>
+        <w:lang w:val="en-US" w:eastAsia="en-US" w:bidi="ar-SA"/>
       </w:rPr>
     </w:rPrDefault>
     <w:pPrDefault>
@@ -3181,132 +3605,18 @@
     <w:semiHidden/>
     <w:unhideWhenUsed/>
   </w:style>
-  <w:style w:type="paragraph" w:customStyle="1" w:styleId="Default">
-    <w:name w:val="Default"/>
-    <w:rsid w:val="00562F27"/>
-    <w:pPr>
-      <w:autoSpaceDE w:val="0"/>
-      <w:autoSpaceDN w:val="0"/>
-      <w:adjustRightInd w:val="0"/>
-      <w:spacing w:after="0" w:line="240" w:lineRule="auto"/>
-    </w:pPr>
-    <w:rPr>
-      <w:rFonts w:ascii="Book Antiqua" w:hAnsi="Book Antiqua" w:cs="Book Antiqua"/>
-      <w:color w:val="000000"/>
-      <w:sz w:val="24"/>
-      <w:szCs w:val="24"/>
-    </w:rPr>
-  </w:style>
-  <w:style w:type="character" w:customStyle="1" w:styleId="apple-converted-space">
-    <w:name w:val="apple-converted-space"/>
-    <w:basedOn w:val="DefaultParagraphFont"/>
-    <w:rsid w:val="008B7F30"/>
-  </w:style>
-  <w:style w:type="character" w:styleId="Hyperlink">
-    <w:name w:val="Hyperlink"/>
-    <w:basedOn w:val="DefaultParagraphFont"/>
-    <w:uiPriority w:val="99"/>
-    <w:unhideWhenUsed/>
-    <w:rsid w:val="008B7F30"/>
-    <w:rPr>
-      <w:color w:val="0000FF"/>
-      <w:u w:val="single"/>
-    </w:rPr>
-  </w:style>
-  <w:style w:type="paragraph" w:styleId="NormalWeb">
-    <w:name w:val="Normal (Web)"/>
-    <w:basedOn w:val="Normal"/>
-    <w:uiPriority w:val="99"/>
-    <w:unhideWhenUsed/>
-    <w:rsid w:val="009471D4"/>
-    <w:pPr>
-      <w:spacing w:before="100" w:beforeAutospacing="1" w:after="100" w:afterAutospacing="1" w:line="240" w:lineRule="auto"/>
-    </w:pPr>
-    <w:rPr>
-      <w:rFonts w:ascii="Times New Roman" w:eastAsia="Times New Roman" w:hAnsi="Times New Roman" w:cs="Times New Roman"/>
-      <w:sz w:val="24"/>
-      <w:szCs w:val="24"/>
-      <w:lang w:eastAsia="en-GB"/>
-    </w:rPr>
-  </w:style>
   <w:style w:type="paragraph" w:styleId="ListParagraph">
     <w:name w:val="List Paragraph"/>
     <w:basedOn w:val="Normal"/>
     <w:uiPriority w:val="34"/>
     <w:qFormat/>
-    <w:rsid w:val="00E33067"/>
+    <w:rsid w:val="00C54CB3"/>
     <w:pPr>
       <w:ind w:left="720"/>
       <w:contextualSpacing/>
     </w:pPr>
-  </w:style>
-  <w:style w:type="character" w:styleId="Strong">
-    <w:name w:val="Strong"/>
-    <w:basedOn w:val="DefaultParagraphFont"/>
-    <w:uiPriority w:val="22"/>
-    <w:qFormat/>
-    <w:rsid w:val="004954F3"/>
     <w:rPr>
-      <w:b/>
-      <w:bCs/>
-    </w:rPr>
-  </w:style>
-  <w:style w:type="character" w:styleId="Emphasis">
-    <w:name w:val="Emphasis"/>
-    <w:basedOn w:val="DefaultParagraphFont"/>
-    <w:uiPriority w:val="20"/>
-    <w:qFormat/>
-    <w:rsid w:val="000F22E7"/>
-    <w:rPr>
-      <w:i/>
-      <w:iCs/>
-    </w:rPr>
-  </w:style>
-  <w:style w:type="character" w:customStyle="1" w:styleId="pl-k">
-    <w:name w:val="pl-k"/>
-    <w:basedOn w:val="DefaultParagraphFont"/>
-    <w:rsid w:val="00733A58"/>
-  </w:style>
-  <w:style w:type="character" w:customStyle="1" w:styleId="pl-en">
-    <w:name w:val="pl-en"/>
-    <w:basedOn w:val="DefaultParagraphFont"/>
-    <w:rsid w:val="00733A58"/>
-  </w:style>
-  <w:style w:type="character" w:customStyle="1" w:styleId="pl-smi">
-    <w:name w:val="pl-smi"/>
-    <w:basedOn w:val="DefaultParagraphFont"/>
-    <w:rsid w:val="00733A58"/>
-  </w:style>
-  <w:style w:type="character" w:customStyle="1" w:styleId="pl-v">
-    <w:name w:val="pl-v"/>
-    <w:basedOn w:val="DefaultParagraphFont"/>
-    <w:rsid w:val="00733A58"/>
-  </w:style>
-  <w:style w:type="character" w:customStyle="1" w:styleId="pl-c1">
-    <w:name w:val="pl-c1"/>
-    <w:basedOn w:val="DefaultParagraphFont"/>
-    <w:rsid w:val="00733A58"/>
-  </w:style>
-  <w:style w:type="character" w:customStyle="1" w:styleId="pl-s">
-    <w:name w:val="pl-s"/>
-    <w:basedOn w:val="DefaultParagraphFont"/>
-    <w:rsid w:val="00733A58"/>
-  </w:style>
-  <w:style w:type="character" w:customStyle="1" w:styleId="pl-pds">
-    <w:name w:val="pl-pds"/>
-    <w:basedOn w:val="DefaultParagraphFont"/>
-    <w:rsid w:val="00733A58"/>
-  </w:style>
-  <w:style w:type="character" w:styleId="FollowedHyperlink">
-    <w:name w:val="FollowedHyperlink"/>
-    <w:basedOn w:val="DefaultParagraphFont"/>
-    <w:uiPriority w:val="99"/>
-    <w:semiHidden/>
-    <w:unhideWhenUsed/>
-    <w:rsid w:val="002A36FA"/>
-    <w:rPr>
-      <w:color w:val="954F72" w:themeColor="followedHyperlink"/>
-      <w:u w:val="single"/>
+      <w:lang w:val="en-GB" w:bidi="si-LK"/>
     </w:rPr>
   </w:style>
   <w:style w:type="paragraph" w:styleId="Caption">
@@ -3316,7 +3626,7 @@
     <w:uiPriority w:val="35"/>
     <w:unhideWhenUsed/>
     <w:qFormat/>
-    <w:rsid w:val="00375C76"/>
+    <w:rsid w:val="00C54CB3"/>
     <w:pPr>
       <w:spacing w:after="200" w:line="240" w:lineRule="auto"/>
     </w:pPr>
@@ -3326,6 +3636,7 @@
       <w:color w:val="44546A" w:themeColor="text2"/>
       <w:sz w:val="18"/>
       <w:szCs w:val="18"/>
+      <w:lang w:val="en-GB" w:bidi="si-LK"/>
     </w:rPr>
   </w:style>
 </w:styles>
@@ -3348,7 +3659,7 @@
         <a:srgbClr val="E7E6E6"/>
       </a:lt2>
       <a:accent1>
-        <a:srgbClr val="5B9BD5"/>
+        <a:srgbClr val="4472C4"/>
       </a:accent1>
       <a:accent2>
         <a:srgbClr val="ED7D31"/>
@@ -3360,7 +3671,7 @@
         <a:srgbClr val="FFC000"/>
       </a:accent4>
       <a:accent5>
-        <a:srgbClr val="4472C4"/>
+        <a:srgbClr val="5B9BD5"/>
       </a:accent5>
       <a:accent6>
         <a:srgbClr val="70AD47"/>
@@ -3377,9 +3688,9 @@
         <a:latin typeface="Calibri Light" panose="020F0302020204030204"/>
         <a:ea typeface=""/>
         <a:cs typeface=""/>
-        <a:font script="Jpan" typeface="ＭＳ ゴシック"/>
+        <a:font script="Jpan" typeface="游ゴシック Light"/>
         <a:font script="Hang" typeface="맑은 고딕"/>
-        <a:font script="Hans" typeface="宋体"/>
+        <a:font script="Hans" typeface="等线 Light"/>
         <a:font script="Hant" typeface="新細明體"/>
         <a:font script="Arab" typeface="Times New Roman"/>
         <a:font script="Hebr" typeface="Times New Roman"/>
@@ -3412,9 +3723,9 @@
         <a:latin typeface="Calibri" panose="020F0502020204030204"/>
         <a:ea typeface=""/>
         <a:cs typeface=""/>
-        <a:font script="Jpan" typeface="ＭＳ 明朝"/>
+        <a:font script="Jpan" typeface="游明朝"/>
         <a:font script="Hang" typeface="맑은 고딕"/>
-        <a:font script="Hans" typeface="宋体"/>
+        <a:font script="Hans" typeface="等线"/>
         <a:font script="Hant" typeface="新細明體"/>
         <a:font script="Arab" typeface="Arial"/>
         <a:font script="Hebr" typeface="Arial"/>
@@ -3590,16 +3901,4 @@
     </a:ext>
   </a:extLst>
 </a:theme>
-</file>
-
-<file path=customXml/item1.xml><?xml version="1.0" encoding="utf-8"?>
-<b:Sources xmlns:b="http://schemas.openxmlformats.org/officeDocument/2006/bibliography" xmlns="http://schemas.openxmlformats.org/officeDocument/2006/bibliography" SelectedStyle="\APASixthEditionOfficeOnline.xsl" StyleName="APA" Version="6"/>
-</file>
-
-<file path=customXml/itemProps1.xml><?xml version="1.0" encoding="utf-8"?>
-<ds:datastoreItem xmlns:ds="http://schemas.openxmlformats.org/officeDocument/2006/customXml" ds:itemID="{A2DD1F75-7DC7-4D42-B1D5-358187BC497C}">
-  <ds:schemaRefs>
-    <ds:schemaRef ds:uri="http://schemas.openxmlformats.org/officeDocument/2006/bibliography"/>
-  </ds:schemaRefs>
-</ds:datastoreItem>
 </file>
</xml_diff>